<commit_message>
Updated version of the 'system specifications'
</commit_message>
<xml_diff>
--- a/Documentation/System specifications/Pflichtenheft.docx
+++ b/Documentation/System specifications/Pflichtenheft.docx
@@ -8,6 +8,8 @@
           <w:sz w:val="24"/>
         </w:rPr>
       </w:pPr>
+      <w:bookmarkStart w:id="0" w:name="_GoBack"/>
+      <w:bookmarkEnd w:id="0"/>
       <w:r>
         <w:rPr>
           <w:b/>
@@ -49,7 +51,7 @@
         <w:pStyle w:val="ListParagraph"/>
         <w:numPr>
           <w:ilvl w:val="0"/>
-          <w:numId w:val="4"/>
+          <w:numId w:val="2"/>
         </w:numPr>
         <w:rPr>
           <w:sz w:val="24"/>
@@ -73,7 +75,7 @@
         <w:pStyle w:val="ListParagraph"/>
         <w:numPr>
           <w:ilvl w:val="0"/>
-          <w:numId w:val="4"/>
+          <w:numId w:val="2"/>
         </w:numPr>
         <w:rPr>
           <w:sz w:val="24"/>
@@ -91,7 +93,7 @@
         <w:pStyle w:val="ListParagraph"/>
         <w:numPr>
           <w:ilvl w:val="0"/>
-          <w:numId w:val="4"/>
+          <w:numId w:val="2"/>
         </w:numPr>
         <w:rPr>
           <w:sz w:val="24"/>
@@ -273,6 +275,32 @@
         </w:rPr>
         <w:t>Display</w:t>
       </w:r>
+      <w:r>
+        <w:rPr>
+          <w:b/>
+          <w:sz w:val="28"/>
+        </w:rPr>
+        <w:t xml:space="preserve"> </w:t>
+      </w:r>
+      <w:r>
+        <w:rPr>
+          <w:b/>
+          <w:sz w:val="28"/>
+          <w:u w:val="single"/>
+        </w:rPr>
+        <w:t>(</w:t>
+      </w:r>
+      <w:hyperlink r:id="rId6" w:history="1">
+        <w:r>
+          <w:rPr>
+            <w:rStyle w:val="Hyperlink"/>
+          </w:rPr>
+          <w:t>Vorläufiges Mockup der "App"-Seite</w:t>
+        </w:r>
+      </w:hyperlink>
+      <w:r>
+        <w:t>)</w:t>
+      </w:r>
     </w:p>
     <w:p>
       <w:pPr>
@@ -285,44 +313,44 @@
           <w:sz w:val="24"/>
         </w:rPr>
         <w:tab/>
-        <w:t>Diese Komponente soll sich ausschließlich mit der Darstellung der Inhalte für den Nutzer des System</w:t>
-      </w:r>
-      <w:r>
-        <w:rPr>
-          <w:sz w:val="24"/>
-        </w:rPr>
-        <w:t xml:space="preserve">s beschäftigen. Auf der Homepage des Systems soll es einen Begrüßungsbildschirm geben, wo die Beschreibung des Systems </w:t>
-      </w:r>
-      <w:del w:id="0" w:author="Andrei Costinescu" w:date="2017-03-09T06:42:00Z">
+        <w:t>D</w:t>
+      </w:r>
+      <w:r>
+        <w:rPr>
+          <w:sz w:val="24"/>
+        </w:rPr>
+        <w:t xml:space="preserve">iese Komponente soll sich ausschließlich mit der Darstellung der Inhalte für den Nutzer des Systems beschäftigen. Auf der Homepage des Systems soll es einen Begrüßungsbildschirm geben, wo die Beschreibung des Systems </w:t>
+      </w:r>
+      <w:del w:id="1" w:author="Andrei Costinescu" w:date="2017-03-09T06:42:00Z">
         <w:r>
           <w:rPr>
             <w:sz w:val="24"/>
           </w:rPr>
           <w:delText xml:space="preserve">zusammen mit </w:delText>
         </w:r>
-        <w:commentRangeStart w:id="1"/>
+        <w:commentRangeStart w:id="2"/>
         <w:r>
           <w:rPr>
             <w:sz w:val="24"/>
           </w:rPr>
           <w:delText xml:space="preserve">ein Foto von uns </w:delText>
         </w:r>
-        <w:commentRangeEnd w:id="1"/>
-        <w:r>
-          <w:commentReference w:id="1"/>
-        </w:r>
       </w:del>
-      <w:r>
-        <w:rPr>
-          <w:sz w:val="24"/>
-        </w:rPr>
-        <w:t>und das Logo des Systems (Modulo) stehen soll.  Es soll dann drei weiterführende Links geben. Ein Link s</w:t>
-      </w:r>
-      <w:r>
-        <w:rPr>
-          <w:sz w:val="24"/>
-        </w:rPr>
-        <w:t>oll zur App, ein anderer soll auf eine „Über uns“-Seite und der letzte soll auf eine Seite, wo der verwendete Algorithmus beschrieben wird, führen.</w:t>
+      <w:commentRangeEnd w:id="2"/>
+      <w:r>
+        <w:commentReference w:id="2"/>
+      </w:r>
+      <w:r>
+        <w:rPr>
+          <w:sz w:val="24"/>
+        </w:rPr>
+        <w:t>und da</w:t>
+      </w:r>
+      <w:r>
+        <w:rPr>
+          <w:sz w:val="24"/>
+        </w:rPr>
+        <w:t>s Logo des Systems (Modulo) stehen soll.  Es soll dann drei weiterführende Links geben. Ein Link soll zur App, ein anderer soll auf eine „Über uns“-Seite und der letzte soll auf eine Seite, wo der verwendete Algorithmus beschrieben wird, führen.</w:t>
       </w:r>
     </w:p>
     <w:p>
@@ -336,26 +364,26 @@
           <w:sz w:val="24"/>
         </w:rPr>
         <w:tab/>
-        <w:t>Auf die „Über uns“ Seite sollen allgemeine Informationen über uns als Team</w:t>
-      </w:r>
-      <w:ins w:id="2" w:author="Andrei Costinescu" w:date="2017-03-09T06:42:00Z">
+        <w:t>Auf die „</w:t>
+      </w:r>
+      <w:r>
+        <w:rPr>
+          <w:sz w:val="24"/>
+        </w:rPr>
+        <w:t>Über uns“ Seite sollen allgemeine Informationen über uns als Team</w:t>
+      </w:r>
+      <w:ins w:id="3" w:author="Andrei Costinescu" w:date="2017-03-09T06:42:00Z">
         <w:r>
           <w:rPr>
             <w:sz w:val="24"/>
           </w:rPr>
-          <w:t xml:space="preserve"> </w:t>
-        </w:r>
-        <w:r>
-          <w:rPr>
-            <w:sz w:val="24"/>
-          </w:rPr>
-          <w:t>zusammen mit ein Foto</w:t>
+          <w:t xml:space="preserve"> zusammen mit ein Foto</w:t>
         </w:r>
         <w:r>
           <w:t>,</w:t>
         </w:r>
       </w:ins>
-      <w:del w:id="3" w:author="Andrei Costinescu" w:date="2017-03-09T06:42:00Z">
+      <w:del w:id="4" w:author="Andrei Costinescu" w:date="2017-03-09T06:42:00Z">
         <w:r>
           <w:rPr>
             <w:sz w:val="24"/>
@@ -367,13 +395,7 @@
         <w:rPr>
           <w:sz w:val="24"/>
         </w:rPr>
-        <w:t xml:space="preserve"> über die Jungeakademie und über</w:t>
-      </w:r>
-      <w:r>
-        <w:rPr>
-          <w:sz w:val="24"/>
-        </w:rPr>
-        <w:t xml:space="preserve"> das Projekt an dem wir arbeiten (in diesem Jahrgang), also was wir mit diesem System machen wollen.</w:t>
+        <w:t xml:space="preserve"> über die Jungeakademie und über das Projekt an dem wir arbeiten (in diesem Jahrgang), also was wir mit diesem System machen wollen.</w:t>
       </w:r>
     </w:p>
     <w:p>
@@ -387,13 +409,13 @@
           <w:sz w:val="24"/>
         </w:rPr>
         <w:tab/>
-        <w:t>Die Seite, wo der Algorithmus beschrieben wird, soll nur für Interessierte Leute sein und es soll eine Beschreibung oder Dokumentation des Systems und nic</w:t>
-      </w:r>
-      <w:r>
-        <w:rPr>
-          <w:sz w:val="24"/>
-        </w:rPr>
-        <w:t>ht des Projekts sein.</w:t>
+        <w:t>Die Seite, wo der Algorithmus bes</w:t>
+      </w:r>
+      <w:r>
+        <w:rPr>
+          <w:sz w:val="24"/>
+        </w:rPr>
+        <w:t>chrieben wird, soll nur für Interessierte Leute sein und es soll eine Beschreibung oder Dokumentation des Systems und nicht des Projekts sein.</w:t>
       </w:r>
     </w:p>
     <w:p>
@@ -407,20 +429,26 @@
           <w:sz w:val="24"/>
         </w:rPr>
         <w:tab/>
-        <w:t xml:space="preserve">Wenn man auf den Link zur App klickt, soll man sich erstmals mit der TUM Kennung per Shibboleth anmelden. Wichtig wegen Datenschutz ist es, dass dem Nutzer gesagt wird, welche Daten das System braucht und was mit denen gemacht wird. </w:t>
-      </w:r>
-      <w:r>
-        <w:rPr>
-          <w:sz w:val="24"/>
-        </w:rPr>
-        <w:t xml:space="preserve">Nachdem der Student </w:t>
+        <w:t>Wenn man auf den Link zur App klickt, soll man sich erstmals mit der TUM Kennung per Shibboleth anmelden. Wichti</w:t>
+      </w:r>
+      <w:r>
+        <w:rPr>
+          <w:sz w:val="24"/>
+        </w:rPr>
+        <w:t xml:space="preserve">g wegen Datenschutz ist es, dass dem Nutzer gesagt wird, welche Daten das System braucht und was mit denen gemacht wird. Nachdem der Student </w:t>
       </w:r>
       <w:r>
         <w:rPr>
           <w:sz w:val="24"/>
         </w:rPr>
         <w:lastRenderedPageBreak/>
-        <w:t>sich angemeldet hat, kommt es zur eigentlichen App. Eine genauere Beschreibung der Interface soll nach dem MockUp-Treffen entstehen, hier erstmals eine Möglichkeit.</w:t>
+        <w:t>sich angemeldet hat, kommt es zur eigentlichen App. Eine genauere Beschreibung der Interface soll nach dem MockUp-T</w:t>
+      </w:r>
+      <w:r>
+        <w:rPr>
+          <w:sz w:val="24"/>
+        </w:rPr>
+        <w:t>reffen entstehen, hier erstmals eine Möglichkeit.</w:t>
       </w:r>
     </w:p>
     <w:p>
@@ -434,13 +462,7 @@
           <w:sz w:val="24"/>
         </w:rPr>
         <w:tab/>
-        <w:t>In der oberen linken Ecke des Bildschirms sollen die Suchfilter für di</w:t>
-      </w:r>
-      <w:r>
-        <w:rPr>
-          <w:sz w:val="24"/>
-        </w:rPr>
-        <w:t>e überfachliche Module sein. Diese sollen sein:</w:t>
+        <w:t>In der oberen linken Ecke des Bildschirms sollen die Suchfilter für die überfachliche Module sein. Diese sollen sein:</w:t>
       </w:r>
     </w:p>
     <w:p>
@@ -448,7 +470,7 @@
         <w:pStyle w:val="ListParagraph"/>
         <w:numPr>
           <w:ilvl w:val="0"/>
-          <w:numId w:val="6"/>
+          <w:numId w:val="10"/>
         </w:numPr>
         <w:rPr>
           <w:sz w:val="24"/>
@@ -466,7 +488,7 @@
         <w:pStyle w:val="ListParagraph"/>
         <w:numPr>
           <w:ilvl w:val="0"/>
-          <w:numId w:val="6"/>
+          <w:numId w:val="10"/>
         </w:numPr>
         <w:rPr>
           <w:sz w:val="24"/>
@@ -491,7 +513,7 @@
         <w:pStyle w:val="ListParagraph"/>
         <w:numPr>
           <w:ilvl w:val="0"/>
-          <w:numId w:val="6"/>
+          <w:numId w:val="10"/>
         </w:numPr>
         <w:rPr>
           <w:sz w:val="24"/>
@@ -501,7 +523,13 @@
         <w:rPr>
           <w:sz w:val="24"/>
         </w:rPr>
-        <w:t>Anzahl von zu-erwerbenden Credits</w:t>
+        <w:t>An</w:t>
+      </w:r>
+      <w:r>
+        <w:rPr>
+          <w:sz w:val="24"/>
+        </w:rPr>
+        <w:t>zahl von zu-erwerbenden Credits</w:t>
       </w:r>
     </w:p>
     <w:p>
@@ -509,7 +537,7 @@
         <w:pStyle w:val="ListParagraph"/>
         <w:numPr>
           <w:ilvl w:val="0"/>
-          <w:numId w:val="6"/>
+          <w:numId w:val="10"/>
         </w:numPr>
         <w:rPr>
           <w:sz w:val="24"/>
@@ -527,7 +555,7 @@
         <w:pStyle w:val="ListParagraph"/>
         <w:numPr>
           <w:ilvl w:val="0"/>
-          <w:numId w:val="6"/>
+          <w:numId w:val="10"/>
         </w:numPr>
         <w:rPr>
           <w:sz w:val="24"/>
@@ -550,24 +578,18 @@
         <w:rPr>
           <w:sz w:val="24"/>
         </w:rPr>
-        <w:t>Alle 5 Filtero</w:t>
-      </w:r>
-      <w:r>
-        <w:rPr>
-          <w:sz w:val="24"/>
-        </w:rPr>
-        <w:t xml:space="preserve">ptionen sollen als </w:t>
-      </w:r>
-      <w:commentRangeStart w:id="4"/>
+        <w:t xml:space="preserve">Alle 5 Filteroptionen sollen als </w:t>
+      </w:r>
+      <w:commentRangeStart w:id="5"/>
       <w:r>
         <w:rPr>
           <w:sz w:val="24"/>
         </w:rPr>
         <w:t>Drop-Down Liste</w:t>
       </w:r>
-      <w:commentRangeEnd w:id="4"/>
-      <w:r>
-        <w:commentReference w:id="4"/>
+      <w:commentRangeEnd w:id="5"/>
+      <w:r>
+        <w:commentReference w:id="5"/>
       </w:r>
       <w:r>
         <w:rPr>
@@ -586,19 +608,19 @@
         <w:rPr>
           <w:sz w:val="24"/>
         </w:rPr>
-        <w:t xml:space="preserve">Der Student soll die Möglichkeit haben, eines oder mehrere Kriterien für das Filtern der vielen Module zu wählen. Falls er gar kein Kriterium wählt, soll das System ihm auf der rechten Seite des Bildschirms alle Module zeigen. Falls er mind. ein Kriterium </w:t>
-      </w:r>
-      <w:r>
-        <w:rPr>
-          <w:sz w:val="24"/>
-        </w:rPr>
-        <w:t xml:space="preserve">wählt, dann sollen diese der „Control“ Komponente weitergeleitet werden. Am Ende wird die „Display“ Komponente von der „Learning“ Komponente eine Liste der Module bekommen, die absteigend nach dem Passungsgrad zu den gewählten Kriterien sortiert sind. Aus </w:t>
-      </w:r>
-      <w:r>
-        <w:rPr>
-          <w:sz w:val="24"/>
-        </w:rPr>
-        <w:t xml:space="preserve">diesen werden zunächst nur die ersten fünf Module folgenderweise angezeigt. </w:t>
+        <w:t xml:space="preserve">Der Student soll die Möglichkeit haben, eines oder mehrere Kriterien für das Filtern der vielen </w:t>
+      </w:r>
+      <w:r>
+        <w:rPr>
+          <w:sz w:val="24"/>
+        </w:rPr>
+        <w:t>Module zu wählen. Falls er gar kein Kriterium wählt, soll das System ihm auf der rechten Seite des Bildschirms alle Module zeigen. Falls er mind. ein Kriterium wählt, dann sollen diese der „Control“ Komponente weitergeleitet werden. Am Ende wird die „Displ</w:t>
+      </w:r>
+      <w:r>
+        <w:rPr>
+          <w:sz w:val="24"/>
+        </w:rPr>
+        <w:t xml:space="preserve">ay“ Komponente von der „Learning“ Komponente eine Liste der Module bekommen, die absteigend nach dem Passungsgrad zu den gewählten Kriterien sortiert sind. Aus diesen werden zunächst nur die ersten fünf Module folgenderweise angezeigt. </w:t>
       </w:r>
     </w:p>
     <w:p>
@@ -613,21 +635,15 @@
           <w:sz w:val="24"/>
         </w:rPr>
         <w:tab/>
-        <w:t>Auf der rechten Seite des Bildschirms werden die Titel der Module gezeigt und der Student hat die Option auf den Titel zu klicken, um Details über das Modul zu erfahren, wie z.B.</w:t>
-      </w:r>
-      <w:r>
-        <w:rPr>
-          <w:sz w:val="24"/>
-        </w:rPr>
-        <w:t xml:space="preserve"> Modulbeschreibung, Ort, Zeit, Prüfungstyp, Creditanzahl</w:t>
-      </w:r>
-      <w:r>
-        <w:rPr>
-          <w:sz w:val="24"/>
-        </w:rPr>
-        <w:t xml:space="preserve">, </w:t>
-      </w:r>
-      <w:ins w:id="5" w:author="Andrei Costinescu" w:date="2017-03-09T06:43:00Z">
+        <w:t>Auf der rechten Se</w:t>
+      </w:r>
+      <w:r>
+        <w:rPr>
+          <w:sz w:val="24"/>
+        </w:rPr>
+        <w:t xml:space="preserve">ite des Bildschirms werden die Titel der Module gezeigt und der Student hat die Option auf den Titel zu klicken, um Details über das Modul zu erfahren, wie z.B. Modulbeschreibung, Ort, Zeit, Prüfungstyp, Creditanzahl, </w:t>
+      </w:r>
+      <w:ins w:id="6" w:author="Andrei Costinescu" w:date="2017-03-09T06:43:00Z">
         <w:r>
           <w:rPr>
             <w:sz w:val="24"/>
@@ -635,12 +651,12 @@
           <w:t>(</w:t>
         </w:r>
       </w:ins>
-      <w:commentRangeStart w:id="6"/>
+      <w:commentRangeStart w:id="7"/>
       <w:r>
         <w:rPr>
           <w:strike/>
           <w:sz w:val="24"/>
-          <w:rPrChange w:id="7" w:author="Andrei Costinescu" w:date="2017-03-09T06:44:00Z">
+          <w:rPrChange w:id="8" w:author="Andrei Costinescu" w:date="2017-03-09T06:44:00Z">
             <w:rPr>
               <w:sz w:val="24"/>
             </w:rPr>
@@ -648,15 +664,9 @@
         </w:rPr>
         <w:t>Themenkathegorien</w:t>
       </w:r>
-      <w:commentRangeEnd w:id="6"/>
-      <w:r>
-        <w:rPr>
-          <w:strike/>
-          <w:rPrChange w:id="8" w:author="Andrei Costinescu" w:date="2017-03-09T06:44:00Z">
-            <w:rPr/>
-          </w:rPrChange>
-        </w:rPr>
-        <w:commentReference w:id="6"/>
+      <w:commentRangeEnd w:id="7"/>
+      <w:r>
+        <w:commentReference w:id="7"/>
       </w:r>
       <w:r>
         <w:rPr>
@@ -682,46 +692,45 @@
         <w:rPr>
           <w:sz w:val="24"/>
         </w:rPr>
-        <w:t xml:space="preserve"> angestrebte Lernergebnisse, Dozent, Beliebtheit des Moduls, </w:t>
+        <w:t xml:space="preserve"> ang</w:t>
+      </w:r>
+      <w:r>
+        <w:rPr>
+          <w:sz w:val="24"/>
+        </w:rPr>
+        <w:t xml:space="preserve">estrebte Lernergebnisse, Dozent, Beliebtheit des Moduls, </w:t>
       </w:r>
       <w:r>
         <w:rPr>
           <w:color w:val="00B050"/>
           <w:sz w:val="24"/>
         </w:rPr>
-        <w:t>Link zur Anmeldung in TUMonline</w:t>
-      </w:r>
-      <w:r>
-        <w:rPr>
-          <w:color w:val="00B050"/>
-          <w:sz w:val="24"/>
-        </w:rPr>
-        <w:t>.</w:t>
-      </w:r>
-    </w:p>
-    <w:p>
-      <w:pPr>
-        <w:rPr>
-          <w:sz w:val="24"/>
-        </w:rPr>
-      </w:pPr>
-      <w:r>
-        <w:rPr>
-          <w:sz w:val="24"/>
-        </w:rPr>
-        <w:t>Diese Details werden unterhalb des selektierten Moduls angezeigt und nac</w:t>
-      </w:r>
-      <w:r>
-        <w:rPr>
-          <w:sz w:val="24"/>
-        </w:rPr>
-        <w:t>hdem der Student die Details gelesen hat, gibt es unter diesen Details zwei Buttons: „Interesting“ und „Not for me“. Wird ein Modul geklickt, soll das System sich merken, dass der Student dieses Modul sich angeschaut hat. Es ist wichtig für das Feedback, d</w:t>
-      </w:r>
-      <w:r>
-        <w:rPr>
-          <w:sz w:val="24"/>
-        </w:rPr>
-        <w:t>ass die „Learning“ Komponente bekommt, dass ein Modul zwar angeschaut wurde, aber es weder als „interesting“ noch als „not for me“ vom Student markiert wurde. Die „Feedback“ Komponente soll die Gewichtung des Feedbacks festlegen.</w:t>
+        <w:t>Link zur Anmeldung in TUMonline.</w:t>
+      </w:r>
+    </w:p>
+    <w:p>
+      <w:pPr>
+        <w:rPr>
+          <w:sz w:val="24"/>
+        </w:rPr>
+      </w:pPr>
+      <w:r>
+        <w:rPr>
+          <w:sz w:val="24"/>
+        </w:rPr>
+        <w:t>Diese Details werden unterhalb des selektierten Moduls angezeigt und nachdem der Student die Details gelesen hat, gibt es unter diesen Details zwei Buttons: „Interest</w:t>
+      </w:r>
+      <w:r>
+        <w:rPr>
+          <w:sz w:val="24"/>
+        </w:rPr>
+        <w:t>ing“ und „Not for me“. Wird ein Modul geklickt, soll das System sich merken, dass der Student dieses Modul sich angeschaut hat. Es ist wichtig für das Feedback, dass die „Learning“ Komponente bekommt, dass ein Modul zwar angeschaut wurde, aber es weder als</w:t>
+      </w:r>
+      <w:r>
+        <w:rPr>
+          <w:sz w:val="24"/>
+        </w:rPr>
+        <w:t xml:space="preserve"> „interesting“ noch als „not for me“ vom Student markiert wurde. Die „Feedback“ Komponente soll die Gewichtung des Feedbacks festlegen.</w:t>
       </w:r>
     </w:p>
     <w:p>
@@ -735,13 +744,13 @@
           <w:sz w:val="24"/>
         </w:rPr>
         <w:tab/>
-        <w:t>Wenn der Student das Modu</w:t>
-      </w:r>
-      <w:r>
-        <w:rPr>
-          <w:sz w:val="24"/>
-        </w:rPr>
-        <w:t xml:space="preserve">l als „interesting“ markiert, dann hat er später die Möglichkeit, alle als „interesting“ markierten Module zu sehen und sich in / für einen </w:t>
+        <w:t>Wenn der Student das Modul als „interesting“ markiert, dann hat er später die Möglichkeit, alle als „interesting“ marki</w:t>
+      </w:r>
+      <w:r>
+        <w:rPr>
+          <w:sz w:val="24"/>
+        </w:rPr>
+        <w:t xml:space="preserve">erten Module zu sehen und sich in / für einen </w:t>
       </w:r>
       <w:commentRangeStart w:id="11"/>
       <w:commentRangeStart w:id="12"/>
@@ -752,53 +761,50 @@
         <w:t>einzuschreiben / anzumelden</w:t>
       </w:r>
       <w:commentRangeEnd w:id="11"/>
+      <w:commentRangeEnd w:id="12"/>
       <w:r>
         <w:commentReference w:id="11"/>
       </w:r>
-      <w:commentRangeEnd w:id="12"/>
-      <w:r>
-        <w:rPr>
-          <w:rStyle w:val="CommentReference"/>
-        </w:rPr>
+      <w:r>
         <w:commentReference w:id="12"/>
       </w:r>
       <w:r>
         <w:rPr>
           <w:sz w:val="24"/>
         </w:rPr>
-        <w:t>. Wichtig ist es, dass nach dem Klicken des Anmeldebuttons der Student eine Fragemeldu</w:t>
-      </w:r>
-      <w:r>
-        <w:rPr>
-          <w:sz w:val="24"/>
-        </w:rPr>
-        <w:t xml:space="preserve">ng bekommt, etwas in der Art: „Wollen Sie wirklich zu dem Modul … anmelden? </w:t>
+        <w:t xml:space="preserve">. Wichtig ist es, dass nach dem Klicken des Anmeldebuttons der Student eine Fragemeldung bekommt, etwas in der Art: „Wollen Sie wirklich zu dem Modul … anmelden? </w:t>
       </w:r>
       <w:r>
         <w:rPr>
           <w:sz w:val="24"/>
         </w:rPr>
         <w:noBreakHyphen/>
-        <w:t xml:space="preserve"> Ja, Nein“. Falls der Student ein Modul als „not for me“ markiert, soll das System ihm fragen (um Feedback zu bekommen), warum diese Empfehlung dem Student nicht gefallen hat. Z.B</w:t>
-      </w:r>
-      <w:r>
-        <w:rPr>
-          <w:sz w:val="24"/>
-        </w:rPr>
-        <w:t xml:space="preserve">. ob es ein Problem mit dem Thema des Moduls war, oder Ort, Zeit, Credits, Prüfungstyp o.a. Kriterien dem Student nicht gepasst haben. Nachdem der Student das „Feedbackformular“ gefüllt hat, rücken die unteren Empfehlungen einen Platz nach oben </w:t>
+        <w:t xml:space="preserve"> Ja, Nein“. Fa</w:t>
+      </w:r>
+      <w:r>
+        <w:rPr>
+          <w:sz w:val="24"/>
+        </w:rPr>
+        <w:t>lls der Student ein Modul als „not for me“ markiert, soll das System ihm fragen (um Feedback zu bekommen), warum diese Empfehlung dem Student nicht gefallen hat. Z.B. ob es ein Problem mit dem Thema des Moduls war, oder Ort, Zeit, Credits, Prüfungstyp o.a.</w:t>
+      </w:r>
+      <w:r>
+        <w:rPr>
+          <w:sz w:val="24"/>
+        </w:rPr>
+        <w:t xml:space="preserve"> Kriterien dem Student nicht gepasst haben. Nachdem der Student das „Feedbackformular“ gefüllt hat, rücken die unteren Empfehlungen einen Platz nach oben </w:t>
       </w:r>
       <w:r>
         <w:rPr>
           <w:sz w:val="24"/>
         </w:rPr>
         <w:lastRenderedPageBreak/>
-        <w:t>(also ansta</w:t>
-      </w:r>
-      <w:r>
-        <w:rPr>
-          <w:sz w:val="24"/>
-        </w:rPr>
-        <w:t>tt des als „not for me“ markierten Moduls) und eine neue Empfehlung kommt, damit man immer 5 Module in dem Block von empfohlenen Modulen hat.</w:t>
+        <w:t xml:space="preserve">(also anstatt des als „not for me“ markierten Moduls) und eine neue Empfehlung kommt, damit man immer </w:t>
+      </w:r>
+      <w:r>
+        <w:rPr>
+          <w:sz w:val="24"/>
+        </w:rPr>
+        <w:t>5 Module in dem Block von empfohlenen Modulen hat.</w:t>
       </w:r>
     </w:p>
     <w:p>
@@ -812,19 +818,13 @@
           <w:sz w:val="24"/>
         </w:rPr>
         <w:tab/>
-        <w:t>Nachdem der Student einige „interesting“ Module gesammelt hat, soll er die Möglichkeit durch einen Button alle se</w:t>
-      </w:r>
-      <w:r>
-        <w:rPr>
-          <w:sz w:val="24"/>
-        </w:rPr>
-        <w:t>ine selektierten Module zu sehen. Diese Funktionalität soll ähnlich dem Warenkorbprinzip (oder Wunschlisteprinzip) von Amazon sein. Man schaut sich mehrere Artikeln an, selektiert einige aus den empfohlenen Artikeln und am Ende kauft man nur ein Teil von d</w:t>
-      </w:r>
-      <w:r>
-        <w:rPr>
-          <w:sz w:val="24"/>
-        </w:rPr>
-        <w:t xml:space="preserve">er selektierten Artikeln. Im Fall des Systems wird sich der Student </w:t>
+        <w:t>Nachdem der Student einige „interesting“ Module gesammelt hat, soll er die Möglichkeit durch einen Button alle seine selektierten Module zu sehen. Diese Funktionalität soll ähnlich dem Warenkorbprinzip (o</w:t>
+      </w:r>
+      <w:r>
+        <w:rPr>
+          <w:sz w:val="24"/>
+        </w:rPr>
+        <w:t xml:space="preserve">der Wunschlisteprinzip) von Amazon sein. Man schaut sich mehrere Artikeln an, selektiert einige aus den empfohlenen Artikeln und am Ende kauft man nur ein Teil von der selektierten Artikeln. Im Fall des Systems wird sich der Student </w:t>
       </w:r>
       <w:commentRangeStart w:id="13"/>
       <w:commentRangeStart w:id="14"/>
@@ -832,17 +832,20 @@
         <w:rPr>
           <w:sz w:val="24"/>
         </w:rPr>
-        <w:t>nur zu einem Modul anmelden können.</w:t>
+        <w:t>nur zu einem Modul anme</w:t>
+      </w:r>
+      <w:r>
+        <w:rPr>
+          <w:sz w:val="24"/>
+        </w:rPr>
+        <w:t>lden können.</w:t>
       </w:r>
       <w:commentRangeEnd w:id="13"/>
+      <w:commentRangeEnd w:id="14"/>
       <w:r>
         <w:commentReference w:id="13"/>
       </w:r>
-      <w:commentRangeEnd w:id="14"/>
-      <w:r>
-        <w:rPr>
-          <w:rStyle w:val="CommentReference"/>
-        </w:rPr>
+      <w:r>
         <w:commentReference w:id="14"/>
       </w:r>
       <w:r>
@@ -856,18 +859,19 @@
           <w:sz w:val="24"/>
         </w:rPr>
         <w:noBreakHyphen/>
-      </w:r>
-      <w:r>
-        <w:rPr>
-          <w:sz w:val="24"/>
-        </w:rPr>
-        <w:t xml:space="preserve"> Ja, Nein“. Am Ende des Semesters oder nach der Vorlesungszeit oder nach der Prüfung des Moduls soll das System dem Studenten für Feedback fragen. „Hat Ihnen das Modul gepasst?“, „Hat es deinen Vorstellungen entsprochen?“, „War die Modulbeschreibung passen</w:t>
-      </w:r>
-      <w:r>
-        <w:rPr>
-          <w:sz w:val="24"/>
-        </w:rPr>
-        <w:t>d?“, „Was hat es dir nicht gefallen?“, „Würdest du das Modul an Leuten wie du weiterempfehlen?“ und eine abschließende Markierung „enrolled_good“ oder „enrolled_bad“ (wieder wichtig für die „Feedback“ Komponente).</w:t>
+        <w:t xml:space="preserve"> Ja, Nein“. Am Ende des Semesters oder nach der Vorlesungszeit oder nach der Prüfung des Modul</w:t>
+      </w:r>
+      <w:r>
+        <w:rPr>
+          <w:sz w:val="24"/>
+        </w:rPr>
+        <w:t>s soll das System dem Studenten für Feedback fragen. „Hat Ihnen das Modul gepasst?“, „Hat es deinen Vorstellungen entsprochen?“, „War die Modulbeschreibung passend?“, „Was hat es dir nicht gefallen?“, „Würdest du das Modul an Leuten wie du weiterempfehlen?</w:t>
+      </w:r>
+      <w:r>
+        <w:rPr>
+          <w:sz w:val="24"/>
+        </w:rPr>
+        <w:t>“ und eine abschließende Markierung „enrolled_good“ oder „enrolled_bad“ (wieder wichtig für die „Feedback“ Komponente).</w:t>
       </w:r>
     </w:p>
     <w:p>
@@ -898,13 +902,13 @@
           <w:sz w:val="24"/>
         </w:rPr>
         <w:tab/>
-        <w:t>Diese Komponente soll sich mit de</w:t>
-      </w:r>
-      <w:r>
-        <w:rPr>
-          <w:sz w:val="24"/>
-        </w:rPr>
-        <w:t>m Weiterleiten von Daten zu verschiedenen Komponenten beschäftigen. Es soll prinzipiell nur ein kleines Set von Kommunikationswegen geben. Diese sind (ohne Anspruch auf Vollständigkeit…)</w:t>
+        <w:t>Diese Komponente soll sich mit dem Weiterleiten von Daten zu verschiedenen Komponenten beschäftigen. Es soll prinzipiell nur ei</w:t>
+      </w:r>
+      <w:r>
+        <w:rPr>
+          <w:sz w:val="24"/>
+        </w:rPr>
+        <w:t>n kleines Set von Kommunikationswegen geben. Diese sind (ohne Anspruch auf Vollständigkeit…)</w:t>
       </w:r>
     </w:p>
     <w:p>
@@ -936,13 +940,7 @@
           <w:sz w:val="24"/>
         </w:rPr>
         <w:br/>
-        <w:t>Auf diesem Kanal sollen die Suchkriterien, der d</w:t>
-      </w:r>
-      <w:r>
-        <w:rPr>
-          <w:sz w:val="24"/>
-        </w:rPr>
-        <w:t>er Nutzer des Systems gewählt hat, weitergeleitet werden.</w:t>
+        <w:t>Auf diesem Kanal sollen die Suchkriterien, der der Nutzer des Systems gewählt hat, weitergeleitet werden.</w:t>
       </w:r>
     </w:p>
     <w:p>
@@ -974,7 +972,13 @@
           <w:sz w:val="24"/>
         </w:rPr>
         <w:br/>
-        <w:t>Auf diesem bidirektionaler Kanal sollen die Anfragen an der Modul-Datenbank und die Resultate der Anfragen der Learning Komponente weitergeleitet werden.</w:t>
+        <w:t>Auf diesem bi</w:t>
+      </w:r>
+      <w:r>
+        <w:rPr>
+          <w:sz w:val="24"/>
+        </w:rPr>
+        <w:t>direktionaler Kanal sollen die Anfragen an der Modul-Datenbank und die Resultate der Anfragen der Learning Komponente weitergeleitet werden.</w:t>
       </w:r>
     </w:p>
     <w:p>
@@ -1006,11 +1010,6 @@
           <w:sz w:val="24"/>
         </w:rPr>
         <w:br/>
-      </w:r>
-      <w:r>
-        <w:rPr>
-          <w:sz w:val="24"/>
-        </w:rPr>
         <w:t>Auf diesem Kanal soll die sortierte Liste der empfohlenen Module weitergeleitet werden.</w:t>
       </w:r>
     </w:p>
@@ -1030,7 +1029,14 @@
           <w:sz w:val="24"/>
           <w:u w:val="single"/>
         </w:rPr>
-        <w:t>Display &lt;-&gt; Feedback</w:t>
+        <w:t>Displa</w:t>
+      </w:r>
+      <w:r>
+        <w:rPr>
+          <w:sz w:val="24"/>
+          <w:u w:val="single"/>
+        </w:rPr>
+        <w:t>y &lt;-&gt; Feedback</w:t>
       </w:r>
       <w:r>
         <w:rPr>
@@ -1062,14 +1068,7 @@
           <w:sz w:val="24"/>
           <w:u w:val="single"/>
         </w:rPr>
-        <w:t>Feedback &lt;-&gt; Le</w:t>
-      </w:r>
-      <w:r>
-        <w:rPr>
-          <w:sz w:val="24"/>
-          <w:u w:val="single"/>
-        </w:rPr>
-        <w:t>arning</w:t>
+        <w:t>Feedback &lt;-&gt; Learning</w:t>
       </w:r>
       <w:r>
         <w:rPr>
@@ -1082,7 +1081,13 @@
           <w:sz w:val="24"/>
         </w:rPr>
         <w:br/>
-        <w:t>Auf diesem Kanal soll das Feedback zur gegebenen Empfehlung (Sortierung der Module) der „Learning“ Komponente weitergeleitet werden.</w:t>
+        <w:t>Auf diesem Kanal soll das Feedback zur gegebenen Empfehlung (Sortierung der Module) de</w:t>
+      </w:r>
+      <w:r>
+        <w:rPr>
+          <w:sz w:val="24"/>
+        </w:rPr>
+        <w:t>r „Learning“ Komponente weitergeleitet werden.</w:t>
       </w:r>
     </w:p>
     <w:p>
@@ -1121,13 +1126,7 @@
         <w:rPr>
           <w:sz w:val="24"/>
         </w:rPr>
-        <w:t>Auf diesem bidirektionaler Kanal soll den Kommunikationaustausch für das Trainieren das Syst</w:t>
-      </w:r>
-      <w:r>
-        <w:rPr>
-          <w:sz w:val="24"/>
-        </w:rPr>
-        <w:t>ems stattfinden.</w:t>
+        <w:t>Auf diesem bidirektionaler Kanal soll den Kommunikationaustausch für das Trainieren das Systems stattfinden.</w:t>
       </w:r>
     </w:p>
     <w:p>
@@ -1159,7 +1158,13 @@
           <w:sz w:val="24"/>
         </w:rPr>
         <w:br/>
-        <w:t>Auf diesem bidirektionaler Kanal sollen die Anfragen an der Personen-Datenbank und die Resultate der Anfragen der Training Komponente weitergeleitet werden.</w:t>
+        <w:t>Auf diesem bidirektionaler Kanal sollen die Anfragen a</w:t>
+      </w:r>
+      <w:r>
+        <w:rPr>
+          <w:sz w:val="24"/>
+        </w:rPr>
+        <w:t>n der Personen-Datenbank und die Resultate der Anfragen der Training Komponente weitergeleitet werden.</w:t>
       </w:r>
     </w:p>
     <w:p>
@@ -1200,13 +1205,13 @@
           <w:sz w:val="24"/>
         </w:rPr>
         <w:tab/>
-        <w:t>Diese Komponente soll sich mit dem Sortieren der</w:t>
-      </w:r>
-      <w:r>
-        <w:rPr>
-          <w:sz w:val="24"/>
-        </w:rPr>
-        <w:t xml:space="preserve"> Module basierend auf den vom Nutzer angegebenen Kriterien beschäftigen. Diese Komponente kann sowohl ein „Reinforcement learning“ als auch ein „Supervised learning“ Ansatz für das Lernen verwenden. Prinzipiell werden drei Lernprozesse stattfinden:</w:t>
+        <w:t>Diese Komponente soll sich mit dem Sortieren der Module basierend auf den vom Nutzer angegebenen Kriterien beschäftigen. Diese Komponente kann</w:t>
+      </w:r>
+      <w:r>
+        <w:rPr>
+          <w:sz w:val="24"/>
+        </w:rPr>
+        <w:t xml:space="preserve"> sowohl ein „Reinforcement learning“ als auch ein „Supervised learning“ Ansatz für das Lernen verwenden. Prinzipiell werden drei Lernprozesse stattfinden:</w:t>
       </w:r>
     </w:p>
     <w:p>
@@ -1214,7 +1219,7 @@
         <w:pStyle w:val="ListParagraph"/>
         <w:numPr>
           <w:ilvl w:val="0"/>
-          <w:numId w:val="10"/>
+          <w:numId w:val="3"/>
         </w:numPr>
         <w:rPr>
           <w:sz w:val="24"/>
@@ -1224,13 +1229,7 @@
         <w:rPr>
           <w:sz w:val="24"/>
         </w:rPr>
-        <w:t>Das Ler</w:t>
-      </w:r>
-      <w:r>
-        <w:rPr>
-          <w:sz w:val="24"/>
-        </w:rPr>
-        <w:t>nen des Mappings „Interessen des Studenten“ -&gt; „Themenkategorien der Module“</w:t>
+        <w:t>Das Lernen des Mappings „Interessen des Studenten“ -&gt; „Themenkategorien der Module“</w:t>
       </w:r>
     </w:p>
     <w:p>
@@ -1238,7 +1237,7 @@
         <w:pStyle w:val="ListParagraph"/>
         <w:numPr>
           <w:ilvl w:val="0"/>
-          <w:numId w:val="10"/>
+          <w:numId w:val="3"/>
         </w:numPr>
         <w:rPr>
           <w:sz w:val="24"/>
@@ -1248,13 +1247,19 @@
         <w:rPr>
           <w:sz w:val="24"/>
         </w:rPr>
-        <w:t>Lernen, wie die Kriterien eigentlich interpretiert werden müssen. Man kann etwa Variationen zu den Eingaben einführen (da der Student vielleicht doch ein interessantes Modul nehme</w:t>
-      </w:r>
-      <w:r>
-        <w:rPr>
-          <w:sz w:val="24"/>
-        </w:rPr>
-        <w:t xml:space="preserve">n will, auch wenn es vllt. weniger Credits, als in den Kriterien angegeben, hat). So kann man z.B. wenn der Nutzer Creditanzahl als 5 angegeben hat, das als das </w:t>
+        <w:t>Lernen, wie die K</w:t>
+      </w:r>
+      <w:r>
+        <w:rPr>
+          <w:sz w:val="24"/>
+        </w:rPr>
+        <w:t xml:space="preserve">riterien eigentlich interpretiert werden müssen. Man kann etwa Variationen zu den Eingaben einführen (da der Student vielleicht doch ein interessantes Modul nehmen will, auch wenn es vllt. weniger Credits, als in den Kriterien angegeben, hat). So kann man </w:t>
+      </w:r>
+      <w:r>
+        <w:rPr>
+          <w:sz w:val="24"/>
+        </w:rPr>
+        <w:t xml:space="preserve">z.B. wenn der Nutzer Creditanzahl als 5 angegeben hat, das als das </w:t>
       </w:r>
       <w:commentRangeStart w:id="15"/>
       <w:r>
@@ -1271,21 +1276,45 @@
         <w:rPr>
           <w:sz w:val="24"/>
         </w:rPr>
-        <w:t xml:space="preserve"> interpretieren und so die Suchkriterien anpassen, so dass bessere Vorschläg</w:t>
-      </w:r>
-      <w:r>
-        <w:rPr>
-          <w:sz w:val="24"/>
-        </w:rPr>
-        <w:t>e kommen.</w:t>
-      </w:r>
+        <w:t xml:space="preserve"> interpretieren und so die Suchkriterien anpassen, so dass bessere Vorschläge kommen.</w:t>
+      </w:r>
+      <w:ins w:id="16" w:author="Andrei Costinescu" w:date="2017-03-09T07:00:00Z">
+        <w:r>
+          <w:rPr>
+            <w:sz w:val="24"/>
+          </w:rPr>
+          <w:t xml:space="preserve"> </w:t>
+        </w:r>
+      </w:ins>
+      <w:ins w:id="17" w:author="Andrei Costinescu" w:date="2017-03-09T07:01:00Z">
+        <w:r>
+          <w:rPr>
+            <w:rFonts w:ascii="Arial" w:eastAsia="Arial" w:hAnsi="Arial" w:cs="Arial"/>
+          </w:rPr>
+          <w:t>Weitere Option</w:t>
+        </w:r>
+      </w:ins>
+      <w:ins w:id="18" w:author="Andrei Costinescu" w:date="2017-03-09T07:00:00Z">
+        <w:r>
+          <w:rPr>
+            <w:rFonts w:ascii="Arial" w:eastAsia="Arial" w:hAnsi="Arial" w:cs="Arial"/>
+          </w:rPr>
+          <w:t xml:space="preserve"> "ungefähr", "genau", "mindestens", "höchstens" </w:t>
+        </w:r>
+        <w:r>
+          <w:rPr>
+            <w:rFonts w:ascii="Arial" w:eastAsia="Arial" w:hAnsi="Arial" w:cs="Arial"/>
+          </w:rPr>
+          <w:t>o.Ä. für jedes Kriterium einfügen, um bessere und genauere Vorschläge zu bekommen.</w:t>
+        </w:r>
+      </w:ins>
     </w:p>
     <w:p>
       <w:pPr>
         <w:pStyle w:val="ListParagraph"/>
         <w:numPr>
           <w:ilvl w:val="0"/>
-          <w:numId w:val="10"/>
+          <w:numId w:val="3"/>
         </w:numPr>
         <w:rPr>
           <w:sz w:val="24"/>
@@ -1459,48 +1488,45 @@
         <w:tab/>
         <w:t xml:space="preserve">Die </w:t>
       </w:r>
-      <w:commentRangeStart w:id="16"/>
-      <w:commentRangeStart w:id="17"/>
+      <w:commentRangeStart w:id="19"/>
+      <w:commentRangeStart w:id="20"/>
       <w:r>
         <w:rPr>
           <w:sz w:val="24"/>
         </w:rPr>
         <w:t>Personen-Datenbank</w:t>
       </w:r>
-      <w:commentRangeEnd w:id="16"/>
-      <w:r>
-        <w:commentReference w:id="16"/>
-      </w:r>
-      <w:commentRangeEnd w:id="17"/>
-      <w:r>
-        <w:rPr>
-          <w:rStyle w:val="CommentReference"/>
-        </w:rPr>
-        <w:commentReference w:id="17"/>
-      </w:r>
-      <w:r>
-        <w:rPr>
-          <w:sz w:val="24"/>
-        </w:rPr>
-        <w:t xml:space="preserve"> soll viele P</w:t>
-      </w:r>
-      <w:r>
-        <w:rPr>
-          <w:sz w:val="24"/>
-        </w:rPr>
-        <w:t>ersonen mit verschiedenen Wünsche, Persönlichkeiten und Präferenzen (thematisch, zeitlich, örtlich u.v.m.) und die „richtigen Ergebnisse“ beinhalten. Die „richtigen Ergebnisse“ sind die akzeptablen Empfehlungen (Themenbereiche) von Modulen (also die Module</w:t>
-      </w:r>
-      <w:r>
-        <w:rPr>
-          <w:sz w:val="24"/>
-        </w:rPr>
-        <w:t>, die diese Person (Persönlichkeitstyp) annehmen wurde) und das „Akzeptierungsintervall“ für andere Kriterien (z.B. bei angegebenen 5 Credits, kann ein Modul, das 3 bis 6 Credits hat angenommen werden). Ein Ausschnitt von möglichen Persönlichkeitstypen kan</w:t>
-      </w:r>
-      <w:r>
-        <w:rPr>
-          <w:sz w:val="24"/>
-        </w:rPr>
-        <w:t>n sein:</w:t>
+      <w:commentRangeEnd w:id="19"/>
+      <w:commentRangeEnd w:id="20"/>
+      <w:r>
+        <w:commentReference w:id="19"/>
+      </w:r>
+      <w:r>
+        <w:commentReference w:id="20"/>
+      </w:r>
+      <w:r>
+        <w:rPr>
+          <w:sz w:val="24"/>
+        </w:rPr>
+        <w:t xml:space="preserve"> soll viel</w:t>
+      </w:r>
+      <w:r>
+        <w:rPr>
+          <w:sz w:val="24"/>
+        </w:rPr>
+        <w:t>e Personen mit verschiedenen Wünsche, Persönlichkeiten und Präferenzen (thematisch, zeitlich, örtlich u.v.m.) und die „richtigen Ergebnisse“ beinhalten. Die „richtigen Ergebnisse“ sind die akzeptablen Empfehlungen (Themenbereiche) von Modulen (also die Mod</w:t>
+      </w:r>
+      <w:r>
+        <w:rPr>
+          <w:sz w:val="24"/>
+        </w:rPr>
+        <w:t xml:space="preserve">ule, die diese Person (Persönlichkeitstyp) annehmen wurde) und das „Akzeptierungsintervall“ für andere Kriterien (z.B. bei angegebenen 5 Credits, kann ein Modul, das 3 bis 6 Credits hat angenommen werden). Ein Ausschnitt von möglichen Persönlichkeitstypen </w:t>
+      </w:r>
+      <w:r>
+        <w:rPr>
+          <w:sz w:val="24"/>
+        </w:rPr>
+        <w:t>kann sein:</w:t>
       </w:r>
     </w:p>
     <w:p>
@@ -1508,7 +1534,7 @@
         <w:pStyle w:val="ListParagraph"/>
         <w:numPr>
           <w:ilvl w:val="0"/>
-          <w:numId w:val="3"/>
+          <w:numId w:val="7"/>
         </w:numPr>
         <w:rPr>
           <w:sz w:val="24"/>
@@ -1518,6 +1544,7 @@
         <w:rPr>
           <w:sz w:val="24"/>
         </w:rPr>
+        <w:lastRenderedPageBreak/>
         <w:t>Strict</w:t>
       </w:r>
     </w:p>
@@ -1526,7 +1553,7 @@
         <w:pStyle w:val="ListParagraph"/>
         <w:numPr>
           <w:ilvl w:val="0"/>
-          <w:numId w:val="3"/>
+          <w:numId w:val="7"/>
         </w:numPr>
         <w:rPr>
           <w:sz w:val="24"/>
@@ -1544,7 +1571,7 @@
         <w:pStyle w:val="ListParagraph"/>
         <w:numPr>
           <w:ilvl w:val="0"/>
-          <w:numId w:val="3"/>
+          <w:numId w:val="7"/>
         </w:numPr>
         <w:rPr>
           <w:sz w:val="24"/>
@@ -1554,7 +1581,6 @@
         <w:rPr>
           <w:sz w:val="24"/>
         </w:rPr>
-        <w:lastRenderedPageBreak/>
         <w:t>Curious</w:t>
       </w:r>
     </w:p>
@@ -1563,7 +1589,7 @@
         <w:pStyle w:val="ListParagraph"/>
         <w:numPr>
           <w:ilvl w:val="0"/>
-          <w:numId w:val="3"/>
+          <w:numId w:val="7"/>
         </w:numPr>
         <w:rPr>
           <w:sz w:val="24"/>
@@ -1581,7 +1607,7 @@
         <w:pStyle w:val="ListParagraph"/>
         <w:numPr>
           <w:ilvl w:val="0"/>
-          <w:numId w:val="3"/>
+          <w:numId w:val="7"/>
         </w:numPr>
         <w:rPr>
           <w:sz w:val="24"/>
@@ -1599,7 +1625,7 @@
         <w:pStyle w:val="ListParagraph"/>
         <w:numPr>
           <w:ilvl w:val="0"/>
-          <w:numId w:val="3"/>
+          <w:numId w:val="7"/>
         </w:numPr>
         <w:rPr>
           <w:sz w:val="24"/>
@@ -1624,7 +1650,7 @@
         <w:pStyle w:val="ListParagraph"/>
         <w:numPr>
           <w:ilvl w:val="0"/>
-          <w:numId w:val="3"/>
+          <w:numId w:val="7"/>
         </w:numPr>
         <w:rPr>
           <w:sz w:val="24"/>
@@ -1642,7 +1668,7 @@
         <w:pStyle w:val="ListParagraph"/>
         <w:numPr>
           <w:ilvl w:val="0"/>
-          <w:numId w:val="3"/>
+          <w:numId w:val="7"/>
         </w:numPr>
         <w:rPr>
           <w:sz w:val="24"/>
@@ -1660,7 +1686,7 @@
         <w:pStyle w:val="ListParagraph"/>
         <w:numPr>
           <w:ilvl w:val="0"/>
-          <w:numId w:val="3"/>
+          <w:numId w:val="7"/>
         </w:numPr>
         <w:rPr>
           <w:sz w:val="24"/>
@@ -1678,7 +1704,7 @@
         <w:pStyle w:val="ListParagraph"/>
         <w:numPr>
           <w:ilvl w:val="0"/>
-          <w:numId w:val="3"/>
+          <w:numId w:val="7"/>
         </w:numPr>
         <w:rPr>
           <w:sz w:val="24"/>
@@ -1696,7 +1722,7 @@
         <w:pStyle w:val="ListParagraph"/>
         <w:numPr>
           <w:ilvl w:val="0"/>
-          <w:numId w:val="3"/>
+          <w:numId w:val="7"/>
         </w:numPr>
         <w:rPr>
           <w:sz w:val="24"/>
@@ -1714,7 +1740,7 @@
         <w:pStyle w:val="ListParagraph"/>
         <w:numPr>
           <w:ilvl w:val="0"/>
-          <w:numId w:val="3"/>
+          <w:numId w:val="7"/>
         </w:numPr>
         <w:rPr>
           <w:sz w:val="24"/>
@@ -1732,7 +1758,7 @@
         <w:pStyle w:val="ListParagraph"/>
         <w:numPr>
           <w:ilvl w:val="0"/>
-          <w:numId w:val="3"/>
+          <w:numId w:val="7"/>
         </w:numPr>
         <w:rPr>
           <w:sz w:val="24"/>
@@ -1750,7 +1776,7 @@
         <w:pStyle w:val="ListParagraph"/>
         <w:numPr>
           <w:ilvl w:val="0"/>
-          <w:numId w:val="3"/>
+          <w:numId w:val="7"/>
         </w:numPr>
         <w:rPr>
           <w:sz w:val="24"/>
@@ -1791,19 +1817,18 @@
           <w:sz w:val="24"/>
         </w:rPr>
         <w:tab/>
-        <w:t xml:space="preserve">Diese Komponente soll sich mit </w:t>
-      </w:r>
-      <w:r>
-        <w:rPr>
-          <w:sz w:val="24"/>
-        </w:rPr>
-        <w:t>der Interpretation der Aktionen des Nutzers beschäftigen, nachdem er die Empfehlungen von Modulen bekommt. Er soll eine Liste von folgenderweise eingeteilten Modulen verwalten und gewichten (interpretieren), wie gut die Empfehlung zu dem Nutzer gepasst hat</w:t>
-      </w:r>
-      <w:r>
-        <w:rPr>
-          <w:sz w:val="24"/>
-        </w:rPr>
-        <w:t xml:space="preserve"> (damit die „Learning“ Komponente daraus lernen kann).</w:t>
+      </w:r>
+      <w:r>
+        <w:rPr>
+          <w:sz w:val="24"/>
+        </w:rPr>
+        <w:t>Diese Komponente soll sich mit der Interpretation der Aktionen des Nutzers beschäftigen, nachdem er die Empfehlungen von Modulen bekommt. Er soll eine Liste von folgenderweise eingeteilten Modulen verwalten und gewichten (interpretieren), wie gut die Empfe</w:t>
+      </w:r>
+      <w:r>
+        <w:rPr>
+          <w:sz w:val="24"/>
+        </w:rPr>
+        <w:t>hlung zu dem Nutzer gepasst hat (damit die „Learning“ Komponente daraus lernen kann).</w:t>
       </w:r>
     </w:p>
     <w:p>
@@ -1811,7 +1836,7 @@
         <w:pStyle w:val="ListParagraph"/>
         <w:numPr>
           <w:ilvl w:val="0"/>
-          <w:numId w:val="9"/>
+          <w:numId w:val="4"/>
         </w:numPr>
         <w:rPr>
           <w:b/>
@@ -1830,7 +1855,7 @@
         <w:pStyle w:val="ListParagraph"/>
         <w:numPr>
           <w:ilvl w:val="0"/>
-          <w:numId w:val="9"/>
+          <w:numId w:val="4"/>
         </w:numPr>
         <w:rPr>
           <w:b/>
@@ -1849,7 +1874,7 @@
         <w:pStyle w:val="ListParagraph"/>
         <w:numPr>
           <w:ilvl w:val="0"/>
-          <w:numId w:val="9"/>
+          <w:numId w:val="4"/>
         </w:numPr>
         <w:rPr>
           <w:b/>
@@ -1868,7 +1893,7 @@
         <w:pStyle w:val="ListParagraph"/>
         <w:numPr>
           <w:ilvl w:val="0"/>
-          <w:numId w:val="9"/>
+          <w:numId w:val="4"/>
         </w:numPr>
         <w:rPr>
           <w:b/>
@@ -1887,7 +1912,7 @@
         <w:pStyle w:val="ListParagraph"/>
         <w:numPr>
           <w:ilvl w:val="0"/>
-          <w:numId w:val="9"/>
+          <w:numId w:val="4"/>
         </w:numPr>
         <w:rPr>
           <w:b/>
@@ -1906,7 +1931,7 @@
         <w:pStyle w:val="ListParagraph"/>
         <w:numPr>
           <w:ilvl w:val="0"/>
-          <w:numId w:val="9"/>
+          <w:numId w:val="4"/>
         </w:numPr>
         <w:rPr>
           <w:b/>
@@ -1930,13 +1955,13 @@
         <w:rPr>
           <w:sz w:val="24"/>
         </w:rPr>
-        <w:t>Diese Listen bestimmen den positiven oder negativen Einfluss auf die Empfehlung</w:t>
-      </w:r>
-      <w:r>
-        <w:rPr>
-          <w:sz w:val="24"/>
-        </w:rPr>
-        <w:t>, möglicherweise nach folgender Schema:</w:t>
+        <w:t>Diese Listen bestimmen den positiven oder negativen Einfluss</w:t>
+      </w:r>
+      <w:r>
+        <w:rPr>
+          <w:sz w:val="24"/>
+        </w:rPr>
+        <w:t xml:space="preserve"> auf die Empfehlung, möglicherweise nach folgender Schema:</w:t>
       </w:r>
     </w:p>
     <w:p>
@@ -1944,30 +1969,27 @@
         <w:pStyle w:val="ListParagraph"/>
         <w:numPr>
           <w:ilvl w:val="0"/>
-          <w:numId w:val="2"/>
+          <w:numId w:val="1"/>
         </w:numPr>
         <w:rPr>
           <w:sz w:val="24"/>
         </w:rPr>
       </w:pPr>
-      <w:commentRangeStart w:id="18"/>
-      <w:commentRangeStart w:id="19"/>
+      <w:commentRangeStart w:id="21"/>
+      <w:commentRangeStart w:id="22"/>
       <w:r>
         <w:rPr>
           <w:sz w:val="24"/>
         </w:rPr>
         <w:t>Positiver Einfluss:</w:t>
       </w:r>
-      <w:commentRangeEnd w:id="18"/>
-      <w:r>
-        <w:commentReference w:id="18"/>
-      </w:r>
-      <w:commentRangeEnd w:id="19"/>
-      <w:r>
-        <w:rPr>
-          <w:rStyle w:val="CommentReference"/>
-        </w:rPr>
-        <w:commentReference w:id="19"/>
+      <w:commentRangeEnd w:id="21"/>
+      <w:commentRangeEnd w:id="22"/>
+      <w:r>
+        <w:commentReference w:id="21"/>
+      </w:r>
+      <w:r>
+        <w:commentReference w:id="22"/>
       </w:r>
     </w:p>
     <w:p>
@@ -1975,7 +1997,7 @@
         <w:pStyle w:val="ListParagraph"/>
         <w:numPr>
           <w:ilvl w:val="1"/>
-          <w:numId w:val="2"/>
+          <w:numId w:val="1"/>
         </w:numPr>
         <w:rPr>
           <w:sz w:val="24"/>
@@ -1993,7 +2015,7 @@
         <w:pStyle w:val="ListParagraph"/>
         <w:numPr>
           <w:ilvl w:val="1"/>
-          <w:numId w:val="2"/>
+          <w:numId w:val="1"/>
         </w:numPr>
         <w:rPr>
           <w:sz w:val="24"/>
@@ -2011,7 +2033,7 @@
         <w:pStyle w:val="ListParagraph"/>
         <w:numPr>
           <w:ilvl w:val="0"/>
-          <w:numId w:val="2"/>
+          <w:numId w:val="1"/>
         </w:numPr>
         <w:rPr>
           <w:sz w:val="24"/>
@@ -2029,7 +2051,7 @@
         <w:pStyle w:val="ListParagraph"/>
         <w:numPr>
           <w:ilvl w:val="1"/>
-          <w:numId w:val="2"/>
+          <w:numId w:val="1"/>
         </w:numPr>
         <w:rPr>
           <w:sz w:val="24"/>
@@ -2047,7 +2069,7 @@
         <w:pStyle w:val="ListParagraph"/>
         <w:numPr>
           <w:ilvl w:val="0"/>
-          <w:numId w:val="2"/>
+          <w:numId w:val="1"/>
         </w:numPr>
         <w:rPr>
           <w:sz w:val="24"/>
@@ -2065,7 +2087,7 @@
         <w:pStyle w:val="ListParagraph"/>
         <w:numPr>
           <w:ilvl w:val="1"/>
-          <w:numId w:val="2"/>
+          <w:numId w:val="1"/>
         </w:numPr>
         <w:rPr>
           <w:sz w:val="24"/>
@@ -2083,7 +2105,7 @@
         <w:pStyle w:val="ListParagraph"/>
         <w:numPr>
           <w:ilvl w:val="1"/>
-          <w:numId w:val="2"/>
+          <w:numId w:val="1"/>
         </w:numPr>
         <w:rPr>
           <w:sz w:val="24"/>
@@ -2101,7 +2123,7 @@
         <w:pStyle w:val="ListParagraph"/>
         <w:numPr>
           <w:ilvl w:val="1"/>
-          <w:numId w:val="2"/>
+          <w:numId w:val="1"/>
         </w:numPr>
         <w:rPr>
           <w:sz w:val="24"/>
@@ -2124,45 +2146,46 @@
         <w:rPr>
           <w:sz w:val="24"/>
         </w:rPr>
-        <w:t>Diese Komponente soll auch die Angaben des Nutze</w:t>
-      </w:r>
-      <w:r>
-        <w:rPr>
-          <w:sz w:val="24"/>
-        </w:rPr>
-        <w:t>rs vom bekommenen Feedback (z.B. bei „not_for_me_courses“ die Gründe, warum die Empfehlung nicht gepasst hat) interpretieren.</w:t>
-      </w:r>
-    </w:p>
-    <w:p>
-      <w:pPr>
-        <w:rPr>
-          <w:sz w:val="24"/>
-        </w:rPr>
-      </w:pPr>
-      <w:r>
-        <w:rPr>
-          <w:sz w:val="24"/>
-        </w:rPr>
+        <w:t>Diese Komponente soll auch</w:t>
+      </w:r>
+      <w:r>
+        <w:rPr>
+          <w:sz w:val="24"/>
+        </w:rPr>
+        <w:t xml:space="preserve"> die Angaben des Nutzers vom bekommenen Feedback (z.B. bei „not_for_me_courses“ die Gründe, warum die Empfehlung nicht gepasst hat) interpretieren.</w:t>
+      </w:r>
+    </w:p>
+    <w:p>
+      <w:pPr>
+        <w:rPr>
+          <w:sz w:val="24"/>
+        </w:rPr>
+      </w:pPr>
+      <w:r>
+        <w:rPr>
+          <w:sz w:val="24"/>
+        </w:rPr>
+        <w:lastRenderedPageBreak/>
         <w:tab/>
-        <w:t>Das ganze Feedback wird dann zusammengefasst und der „Learning“ Komponente weitergeleitet, um die Empfehlungen für künftige Nutze</w:t>
-      </w:r>
-      <w:r>
-        <w:rPr>
-          <w:sz w:val="24"/>
-        </w:rPr>
-        <w:t>r zu verbessern.</w:t>
-      </w:r>
-    </w:p>
-    <w:p>
-      <w:pPr>
-        <w:rPr>
-          <w:ins w:id="20" w:author="Andrei Costinescu" w:date="2017-03-09T06:51:00Z"/>
+        <w:t>Das ganze Feedback wird dann zusammengefasst und der „Learning“ Komponente weitergeleitet, um die Empfehlun</w:t>
+      </w:r>
+      <w:r>
+        <w:rPr>
+          <w:sz w:val="24"/>
+        </w:rPr>
+        <w:t>gen für künftige Nutzer zu verbessern.</w:t>
+      </w:r>
+    </w:p>
+    <w:p>
+      <w:pPr>
+        <w:rPr>
+          <w:ins w:id="23" w:author="Andrei Costinescu" w:date="2017-03-09T06:51:00Z"/>
           <w:b/>
           <w:sz w:val="28"/>
           <w:u w:val="single"/>
         </w:rPr>
       </w:pPr>
-      <w:ins w:id="21" w:author="Andrei Costinescu" w:date="2017-03-09T06:51:00Z">
+      <w:ins w:id="24" w:author="Andrei Costinescu" w:date="2017-03-09T06:51:00Z">
         <w:r>
           <w:rPr>
             <w:b/>
@@ -2181,8 +2204,6 @@
           <w:u w:val="single"/>
         </w:rPr>
       </w:pPr>
-      <w:bookmarkStart w:id="22" w:name="_GoBack"/>
-      <w:bookmarkEnd w:id="22"/>
       <w:r>
         <w:rPr>
           <w:b/>
@@ -2205,19 +2226,19 @@
           <w:sz w:val="24"/>
         </w:rPr>
         <w:tab/>
-        <w:t>Diese Komponente soll sich mit dem Trainieren der „Learning“ Komponente beschäftigen. Dies bedeutet, dass die Zeit, die nach Anmeldung eines Studenten zu einem Modul bis die Feedbackrunde des gewählten Moduls reduziert wird, dami</w:t>
-      </w:r>
-      <w:r>
-        <w:rPr>
-          <w:sz w:val="24"/>
-        </w:rPr>
-        <w:t>t man mehr Zeit zum trainieren hat. Diese Komponente soll mit der Personen-Datenbank interagieren und den Systemablauf simulieren, als ob die gewählte Person aus der Datenbank das System verwenden würde. Um das Trainingprozess zu starten, braucht man ADMIN</w:t>
-      </w:r>
-      <w:r>
-        <w:rPr>
-          <w:sz w:val="24"/>
-        </w:rPr>
-        <w:t xml:space="preserve"> Rechte auf das System (Anmeldung).</w:t>
+        <w:t>Diese Komponente soll sich mit dem Trainieren der „Learning“ Komponente beschäftigen. Dies bedeutet, dass die Zeit, die nach Anmeldung eines Studenten zu einem Modul bis die Feedbackrunde des gewählten Mod</w:t>
+      </w:r>
+      <w:r>
+        <w:rPr>
+          <w:sz w:val="24"/>
+        </w:rPr>
+        <w:t>uls reduziert wird, damit man mehr Zeit zum trainieren hat. Diese Komponente soll mit der Personen-Datenbank interagieren und den Systemablauf simulieren, als ob die gewählte Person aus der Datenbank das System verwenden würde. Um das Trainingprozess zu st</w:t>
+      </w:r>
+      <w:r>
+        <w:rPr>
+          <w:sz w:val="24"/>
+        </w:rPr>
+        <w:t>arten, braucht man ADMIN Rechte auf das System (Anmeldung).</w:t>
       </w:r>
     </w:p>
     <w:sectPr>
@@ -2238,7 +2259,7 @@
 
 <file path=word/comments.xml><?xml version="1.0" encoding="utf-8"?>
 <w:comments xmlns:wpc="http://schemas.microsoft.com/office/word/2010/wordprocessingCanvas" xmlns:mc="http://schemas.openxmlformats.org/markup-compatibility/2006" xmlns:o="urn:schemas-microsoft-com:office:office" xmlns:r="http://schemas.openxmlformats.org/officeDocument/2006/relationships" xmlns:m="http://schemas.openxmlformats.org/officeDocument/2006/math" xmlns:v="urn:schemas-microsoft-com:vml" xmlns:wp14="http://schemas.microsoft.com/office/word/2010/wordprocessingDrawing" xmlns:wp="http://schemas.openxmlformats.org/drawingml/2006/wordprocessingDrawing" xmlns:w10="urn:schemas-microsoft-com:office:word" xmlns:w="http://schemas.openxmlformats.org/wordprocessingml/2006/main" xmlns:w14="http://schemas.microsoft.com/office/word/2010/wordml" xmlns:w15="http://schemas.microsoft.com/office/word/2012/wordml" xmlns:wpg="http://schemas.microsoft.com/office/word/2010/wordprocessingGroup" xmlns:wpi="http://schemas.microsoft.com/office/word/2010/wordprocessingInk" xmlns:wne="http://schemas.microsoft.com/office/word/2006/wordml" xmlns:wps="http://schemas.microsoft.com/office/word/2010/wordprocessingShape" mc:Ignorable="w14 w15 wp14">
-  <w:comment w:id="1" w:author="Severin Angerpointner" w:date="2017-03-08T21:27:00Z" w:initials="SA">
+  <w:comment w:id="2" w:author="Severin Angerpointner" w:date="2017-03-08T21:27:00Z" w:initials="SA">
     <w:p>
       <w:pPr>
         <w:spacing w:after="0" w:line="240" w:lineRule="auto"/>
@@ -2251,7 +2272,7 @@
       </w:r>
     </w:p>
   </w:comment>
-  <w:comment w:id="4" w:author="Severin Angerpointner" w:date="2017-03-08T22:01:00Z" w:initials="SA">
+  <w:comment w:id="5" w:author="Severin Angerpointner" w:date="2017-03-08T22:01:00Z" w:initials="SA">
     <w:p>
       <w:pPr>
         <w:spacing w:after="0" w:line="240" w:lineRule="auto"/>
@@ -2260,13 +2281,13 @@
         <w:rPr>
           <w:rFonts w:ascii="Arial" w:eastAsia="Arial" w:hAnsi="Arial" w:cs="Arial"/>
         </w:rPr>
-        <w:t>Bei den Interessen kann es sein, dass eine einfache Dropdown-Liste zu lange und unübersichtlich wird. Deshalb könnte man eine Komination aus Freitext und D</w:t>
+        <w:t>Bei den Interessen kann es sein, dass eine einfache Dropdown-Liste zu lange und unübersichtlich wird. Deshalb könnte man eine Komination aus Freitext und Dropdo</w:t>
       </w:r>
       <w:r>
         <w:rPr>
           <w:rFonts w:ascii="Arial" w:eastAsia="Arial" w:hAnsi="Arial" w:cs="Arial"/>
         </w:rPr>
-        <w:t>ropdown machen (man gibt ein paar Buchstaben ein und dann werden die passenden Begriffe als Dropdown angezeigt - siehe Mockup)</w:t>
+        <w:t>wn machen (man gibt ein paar Buchstaben ein und dann werden die passenden Begriffe als Dropdown angezeigt - siehe Mockup)</w:t>
       </w:r>
     </w:p>
     <w:p>
@@ -2282,56 +2303,32 @@
         <w:rPr>
           <w:rFonts w:ascii="Arial" w:eastAsia="Arial" w:hAnsi="Arial" w:cs="Arial"/>
         </w:rPr>
-        <w:t>Problematisch könnte dann aber sein, dass die Begriffe nicht gleich "errate</w:t>
+        <w:t>Problematisch könnte dann aber sein, dass die Begriffe nicht gleich "erraten"</w:t>
       </w:r>
       <w:r>
         <w:rPr>
           <w:rFonts w:ascii="Arial" w:eastAsia="Arial" w:hAnsi="Arial" w:cs="Arial"/>
         </w:rPr>
-        <w:t>n</w:t>
-      </w:r>
+        <w:t xml:space="preserve"> werden und man ersteinmal nicht die Interessen findet, die man sucht. Das spräche wieder für eine Dropdown Liste oder eine Liste zum ankreuzen/abhaken.</w:t>
+      </w:r>
+    </w:p>
+  </w:comment>
+  <w:comment w:id="7" w:author="Severin Angerpointner" w:date="2017-03-08T21:36:00Z" w:initials="SA">
+    <w:p>
+      <w:pPr>
+        <w:spacing w:after="0" w:line="240" w:lineRule="auto"/>
+      </w:pPr>
       <w:r>
         <w:rPr>
           <w:rFonts w:ascii="Arial" w:eastAsia="Arial" w:hAnsi="Arial" w:cs="Arial"/>
         </w:rPr>
-        <w:t xml:space="preserve">" </w:t>
+        <w:t>Wenn wir unsere "internen" Schlagworte anzeigen lassen wollen, sollten diese auch sehr gut stimmen. Ich</w:t>
       </w:r>
       <w:r>
         <w:rPr>
           <w:rFonts w:ascii="Arial" w:eastAsia="Arial" w:hAnsi="Arial" w:cs="Arial"/>
         </w:rPr>
-        <w:t>w</w:t>
-      </w:r>
-      <w:r>
-        <w:rPr>
-          <w:rFonts w:ascii="Arial" w:eastAsia="Arial" w:hAnsi="Arial" w:cs="Arial"/>
-        </w:rPr>
-        <w:t>erden und man ersteinmal nicht die Interessen finde</w:t>
-      </w:r>
-      <w:r>
-        <w:rPr>
-          <w:rFonts w:ascii="Arial" w:eastAsia="Arial" w:hAnsi="Arial" w:cs="Arial"/>
-        </w:rPr>
-        <w:t>t, die man sucht. Das spräche wieder für eine Dropdown Liste oder eine Liste zum ankreuzen/abhaken.</w:t>
-      </w:r>
-    </w:p>
-  </w:comment>
-  <w:comment w:id="6" w:author="Severin Angerpointner" w:date="2017-03-08T21:36:00Z" w:initials="SA">
-    <w:p>
-      <w:pPr>
-        <w:spacing w:after="0" w:line="240" w:lineRule="auto"/>
-      </w:pPr>
-      <w:r>
-        <w:rPr>
-          <w:rFonts w:ascii="Arial" w:eastAsia="Arial" w:hAnsi="Arial" w:cs="Arial"/>
-        </w:rPr>
-        <w:t>Wenn wir unsere "internen" Schlagworte anzeigen lassen wollen, sollten diese auch sehr gut stimmen. Ich würde das weglassen, da man ja ohnehin die Interessen eingegeben hat und sich da</w:t>
-      </w:r>
-      <w:r>
-        <w:rPr>
-          <w:rFonts w:ascii="Arial" w:eastAsia="Arial" w:hAnsi="Arial" w:cs="Arial"/>
-        </w:rPr>
-        <w:t>nn die LVs nichtmehr danach aussuchen sollte, ob "Mathe" oder "Geschichte" dabeisteht</w:t>
+        <w:t xml:space="preserve"> würde das weglassen, da man ja ohnehin die Interessen eingegeben hat und sich dann die LVs nichtmehr danach aussuchen sollte, ob "Mathe" oder "Geschichte" dabeisteht</w:t>
       </w:r>
     </w:p>
   </w:comment>
@@ -2351,16 +2348,19 @@
   <w:comment w:id="12" w:author="Andrei Costinescu" w:date="2017-03-09T06:44:00Z" w:initials="AC">
     <w:p>
       <w:pPr>
-        <w:pStyle w:val="CommentText"/>
-      </w:pPr>
-      <w:r>
-        <w:rPr>
-          <w:rStyle w:val="CommentReference"/>
-        </w:rPr>
-        <w:annotationRef/>
-      </w:r>
-      <w:r>
-        <w:t>Ja, ich habe die direkte Anmeldung in TUMonline gemeint und hoffentlich können wir auch eine Lösung dafür kriegen, denn es wäre ein cooles feature zu haben.</w:t>
+        <w:spacing w:after="0" w:line="240" w:lineRule="auto"/>
+      </w:pPr>
+      <w:r>
+        <w:rPr>
+          <w:rFonts w:ascii="Arial" w:eastAsia="Arial" w:hAnsi="Arial" w:cs="Arial"/>
+        </w:rPr>
+        <w:t xml:space="preserve">Ja, </w:t>
+      </w:r>
+      <w:r>
+        <w:rPr>
+          <w:rFonts w:ascii="Arial" w:eastAsia="Arial" w:hAnsi="Arial" w:cs="Arial"/>
+        </w:rPr>
+        <w:t>ich habe die direkte Anmeldung in TUMonline gemeint und hoffentlich können wir auch eine Lösung dafür kriegen, denn es wäre ein cooles feature zu haben.</w:t>
       </w:r>
     </w:p>
   </w:comment>
@@ -2373,41 +2373,26 @@
         <w:rPr>
           <w:rFonts w:ascii="Arial" w:eastAsia="Arial" w:hAnsi="Arial" w:cs="Arial"/>
         </w:rPr>
-        <w:t>Wieso? Man könnte ja auch nach mehreren LVs suchen. (Falls die Anmeldung bei TUMonlin</w:t>
-      </w:r>
-      <w:r>
-        <w:rPr>
-          <w:rFonts w:ascii="Arial" w:eastAsia="Arial" w:hAnsi="Arial" w:cs="Arial"/>
-        </w:rPr>
-        <w:t>e gemeint ist)</w:t>
+        <w:t>Wieso? Man könnte ja auch nach mehreren LVs suchen. (Falls die Anmeldung bei TUMonline gemeint ist)</w:t>
       </w:r>
     </w:p>
   </w:comment>
   <w:comment w:id="14" w:author="Andrei Costinescu" w:date="2017-03-09T06:33:00Z" w:initials="AC">
     <w:p>
       <w:pPr>
-        <w:pStyle w:val="CommentText"/>
-      </w:pPr>
-      <w:r>
-        <w:t xml:space="preserve">Es ist die Anmeldung bei TUMonline gemeint und </w:t>
-      </w:r>
-      <w:r>
-        <w:rPr>
-          <w:rStyle w:val="CommentReference"/>
-        </w:rPr>
-        <w:annotationRef/>
-      </w:r>
-      <w:r>
-        <w:t xml:space="preserve">ich wollte es </w:t>
-      </w:r>
-      <w:r>
-        <w:rPr>
-          <w:u w:val="single"/>
-        </w:rPr>
-        <w:t>einfach</w:t>
-      </w:r>
-      <w:r>
-        <w:t xml:space="preserve"> (für uns) halten und dem Studenten nur eine Option auswählen lassen..</w:t>
+        <w:spacing w:after="0" w:line="240" w:lineRule="auto"/>
+      </w:pPr>
+      <w:r>
+        <w:rPr>
+          <w:rFonts w:ascii="Arial" w:eastAsia="Arial" w:hAnsi="Arial" w:cs="Arial"/>
+        </w:rPr>
+        <w:t xml:space="preserve">Es </w:t>
+      </w:r>
+      <w:r>
+        <w:rPr>
+          <w:rFonts w:ascii="Arial" w:eastAsia="Arial" w:hAnsi="Arial" w:cs="Arial"/>
+        </w:rPr>
+        <w:t>ist die Anmeldung bei TUMonline gemeint und ich wollte es einfach (für uns) halten und dem Studenten nur eine Option auswählen lassen..</w:t>
       </w:r>
     </w:p>
   </w:comment>
@@ -2420,17 +2405,17 @@
         <w:rPr>
           <w:rFonts w:ascii="Arial" w:eastAsia="Arial" w:hAnsi="Arial" w:cs="Arial"/>
         </w:rPr>
-        <w:t>Da wäre es sinnvoll, zusätzlich zur Anzahl der Credits noch eine Bedingung "ungefähr", "genau", "mindestens", "höchstens" einzufügen, damit wir vermeiden, d</w:t>
+        <w:t>Da wäre es sinnvoll, zusätzlich zur Anzahl der Credits noch eine Bedingung "ungefähr", "genau", "mindestens", "höchstens</w:t>
       </w:r>
       <w:r>
         <w:rPr>
           <w:rFonts w:ascii="Arial" w:eastAsia="Arial" w:hAnsi="Arial" w:cs="Arial"/>
         </w:rPr>
-        <w:t>ass jemand, der wirklich genau 5 ECTS braucht, nur Vorlesungen mit 4 oder 6 Credits angezeigt werden</w:t>
+        <w:t>" einzufügen, damit wir vermeiden, dass jemand, der wirklich genau 5 ECTS braucht, nur Vorlesungen mit 4 oder 6 Credits angezeigt werden</w:t>
       </w:r>
     </w:p>
   </w:comment>
-  <w:comment w:id="16" w:author="Severin Angerpointner" w:date="2017-03-08T21:52:00Z" w:initials="SA">
+  <w:comment w:id="19" w:author="Severin Angerpointner" w:date="2017-03-08T21:52:00Z" w:initials="SA">
     <w:p>
       <w:pPr>
         <w:spacing w:after="0" w:line="240" w:lineRule="auto"/>
@@ -2439,33 +2424,36 @@
         <w:rPr>
           <w:rFonts w:ascii="Arial" w:eastAsia="Arial" w:hAnsi="Arial" w:cs="Arial"/>
         </w:rPr>
-        <w:t>Wird die "Persönlichkeit" jedem Nutzer fest zugeornet? Und wenn ja, wie machen wir das, wenn wir später neue Nutzer haben, die das System zum ersten mal bzw. nur einmal benutzen?</w:t>
+        <w:t>Wird die "Persönlichkeit" jedem Nutzer fest zugeornet? Und wenn ja, wie machen wir das, wenn wir später neue Nutzer hab</w:t>
+      </w:r>
+      <w:r>
+        <w:rPr>
+          <w:rFonts w:ascii="Arial" w:eastAsia="Arial" w:hAnsi="Arial" w:cs="Arial"/>
+        </w:rPr>
+        <w:t>en, die das System zum ersten mal bzw. nur einmal benutzen?</w:t>
       </w:r>
     </w:p>
   </w:comment>
-  <w:comment w:id="17" w:author="Andrei Costinescu" w:date="2017-03-09T06:36:00Z" w:initials="AC">
-    <w:p>
-      <w:pPr>
-        <w:pStyle w:val="CommentText"/>
-      </w:pPr>
-      <w:r>
-        <w:rPr>
-          <w:rStyle w:val="CommentReference"/>
-        </w:rPr>
-        <w:annotationRef/>
-      </w:r>
-      <w:r>
-        <w:t xml:space="preserve">Diese Personen sind von uns ausgedacht </w:t>
-      </w:r>
-      <w:r>
-        <w:sym w:font="Wingdings" w:char="F04A"/>
-      </w:r>
-      <w:r>
-        <w:t xml:space="preserve"> Diese müssen nicht echte Personen sein. Wir müssen nur eine große Datenbank haben, damit wir das System sinnvoll trainieren können. Diese Personen können wir „erfinden“ (also ein Teil unserer Gruppe kann sich damit beschäftigen)..</w:t>
+  <w:comment w:id="20" w:author="Andrei Costinescu" w:date="2017-03-09T06:36:00Z" w:initials="AC">
+    <w:p>
+      <w:pPr>
+        <w:spacing w:after="0" w:line="240" w:lineRule="auto"/>
+      </w:pPr>
+      <w:r>
+        <w:rPr>
+          <w:rFonts w:ascii="Arial" w:eastAsia="Arial" w:hAnsi="Arial" w:cs="Arial"/>
+        </w:rPr>
+        <w:t>Diese Personen sind von uns ausgedacht J Diese müssen nicht echte Personen sein. Wir müssen nur eine große Datenbank haben, damit wir das System sinnvoll trainieren können. Diese Personen können w</w:t>
+      </w:r>
+      <w:r>
+        <w:rPr>
+          <w:rFonts w:ascii="Arial" w:eastAsia="Arial" w:hAnsi="Arial" w:cs="Arial"/>
+        </w:rPr>
+        <w:t>ir „erfinden“ (also ein Teil unserer Gruppe kann sich damit beschäftigen)..</w:t>
       </w:r>
     </w:p>
   </w:comment>
-  <w:comment w:id="18" w:author="Severin Angerpointner" w:date="2017-03-08T21:55:00Z" w:initials="SA">
+  <w:comment w:id="21" w:author="Severin Angerpointner" w:date="2017-03-08T21:55:00Z" w:initials="SA">
     <w:p>
       <w:pPr>
         <w:spacing w:after="0" w:line="240" w:lineRule="auto"/>
@@ -2474,20 +2462,44 @@
         <w:rPr>
           <w:rFonts w:ascii="Arial" w:eastAsia="Arial" w:hAnsi="Arial" w:cs="Arial"/>
         </w:rPr>
-        <w:t>Ein postitiver Einfluss müsste von den Konsequenzen für die "L</w:t>
-      </w:r>
+        <w:t>Ein postitiver Einfluss müsste von den Konsequenzen für die "Learning"-Komponente aber identisch zu dem "neutralen" Ergebnis (kein Einfluss) sein, oder?</w:t>
+      </w:r>
+    </w:p>
+    <w:p>
+      <w:pPr>
+        <w:spacing w:after="0" w:line="240" w:lineRule="auto"/>
+      </w:pPr>
+    </w:p>
+    <w:p>
+      <w:pPr>
+        <w:spacing w:after="0" w:line="240" w:lineRule="auto"/>
+      </w:pPr>
       <w:r>
         <w:rPr>
           <w:rFonts w:ascii="Arial" w:eastAsia="Arial" w:hAnsi="Arial" w:cs="Arial"/>
         </w:rPr>
-        <w:t>earning"-Komponente aber identisch zu dem "neutralen" Ergebnis (kein Einfluss) sein, oder?</w:t>
+        <w:t xml:space="preserve">Wenn das Feedback positiv </w:t>
+      </w:r>
+      <w:r>
+        <w:rPr>
+          <w:rFonts w:ascii="Arial" w:eastAsia="Arial" w:hAnsi="Arial" w:cs="Arial"/>
+        </w:rPr>
+        <w:t xml:space="preserve">ist, heißt das ja, das das System sich nicht verändern soll. </w:t>
       </w:r>
     </w:p>
     <w:p>
       <w:pPr>
         <w:spacing w:after="0" w:line="240" w:lineRule="auto"/>
       </w:pPr>
-    </w:p>
+      <w:r>
+        <w:rPr>
+          <w:rFonts w:ascii="Arial" w:eastAsia="Arial" w:hAnsi="Arial" w:cs="Arial"/>
+        </w:rPr>
+        <w:t>Nur bei negativem Feedback wird das verwendete Mapping verändert, um es in Zukunft besser zu machen</w:t>
+      </w:r>
+    </w:p>
+  </w:comment>
+  <w:comment w:id="22" w:author="Andrei Costinescu" w:date="2017-03-09T06:48:00Z" w:initials="AC">
     <w:p>
       <w:pPr>
         <w:spacing w:after="0" w:line="240" w:lineRule="auto"/>
@@ -2496,46 +2508,13 @@
         <w:rPr>
           <w:rFonts w:ascii="Arial" w:eastAsia="Arial" w:hAnsi="Arial" w:cs="Arial"/>
         </w:rPr>
-        <w:t xml:space="preserve">Wenn das Feedback positiv ist, heißt das ja, das das System sich nicht verändern soll. </w:t>
-      </w:r>
-    </w:p>
-    <w:p>
-      <w:pPr>
-        <w:spacing w:after="0" w:line="240" w:lineRule="auto"/>
-      </w:pPr>
+        <w:t>Positiven Einfluss bedeutet schon, dass das System eine gute Empfehlung gemacht hat. Hier wird</w:t>
+      </w:r>
       <w:r>
         <w:rPr>
           <w:rFonts w:ascii="Arial" w:eastAsia="Arial" w:hAnsi="Arial" w:cs="Arial"/>
         </w:rPr>
-        <w:t>Nur bei negativem Feedback wird das ve</w:t>
-      </w:r>
-      <w:r>
-        <w:rPr>
-          <w:rFonts w:ascii="Arial" w:eastAsia="Arial" w:hAnsi="Arial" w:cs="Arial"/>
-        </w:rPr>
-        <w:t xml:space="preserve">rwendete Mapping verändert, um </w:t>
-      </w:r>
-      <w:r>
-        <w:rPr>
-          <w:rFonts w:ascii="Arial" w:eastAsia="Arial" w:hAnsi="Arial" w:cs="Arial"/>
-        </w:rPr>
-        <w:t>es in Zukunft besser zu machen</w:t>
-      </w:r>
-    </w:p>
-  </w:comment>
-  <w:comment w:id="19" w:author="Andrei Costinescu" w:date="2017-03-09T06:48:00Z" w:initials="AC">
-    <w:p>
-      <w:pPr>
-        <w:pStyle w:val="CommentText"/>
-      </w:pPr>
-      <w:r>
-        <w:rPr>
-          <w:rStyle w:val="CommentReference"/>
-        </w:rPr>
-        <w:annotationRef/>
-      </w:r>
-      <w:r>
-        <w:t xml:space="preserve">Positiven Einfluss bedeutet schon, dass das System eine gute Empfehlung gemacht hat. Hier wird mit pos. Einfluss gemeint, dass man diese guten Empfehlungen irgendwie bevorzugen möchte. Dies macht man mit der positiven „Belohnung“. </w:t>
+        <w:t xml:space="preserve"> mit pos. Einfluss gemeint, dass man diese guten Empfehlungen irgendwie bevorzugen möchte. Dies macht man mit der positiven „Belohnung“. </w:t>
       </w:r>
     </w:p>
   </w:comment>
@@ -2545,993 +2524,993 @@
 <file path=word/commentsExtended.xml><?xml version="1.0" encoding="utf-8"?>
 <w15:commentsEx xmlns:wpc="http://schemas.microsoft.com/office/word/2010/wordprocessingCanvas" xmlns:mc="http://schemas.openxmlformats.org/markup-compatibility/2006" xmlns:o="urn:schemas-microsoft-com:office:office" xmlns:r="http://schemas.openxmlformats.org/officeDocument/2006/relationships" xmlns:m="http://schemas.openxmlformats.org/officeDocument/2006/math" xmlns:v="urn:schemas-microsoft-com:vml" xmlns:wp14="http://schemas.microsoft.com/office/word/2010/wordprocessingDrawing" xmlns:wp="http://schemas.openxmlformats.org/drawingml/2006/wordprocessingDrawing" xmlns:w10="urn:schemas-microsoft-com:office:word" xmlns:w="http://schemas.openxmlformats.org/wordprocessingml/2006/main" xmlns:w14="http://schemas.microsoft.com/office/word/2010/wordml" xmlns:w15="http://schemas.microsoft.com/office/word/2012/wordml" xmlns:wpg="http://schemas.microsoft.com/office/word/2010/wordprocessingGroup" xmlns:wpi="http://schemas.microsoft.com/office/word/2010/wordprocessingInk" xmlns:wne="http://schemas.microsoft.com/office/word/2006/wordml" xmlns:wps="http://schemas.microsoft.com/office/word/2010/wordprocessingShape" mc:Ignorable="w14 w15 wp14">
   <w15:commentEx w15:paraId="00000001" w15:done="0"/>
-  <w15:commentEx w15:paraId="0000000C" w15:done="0"/>
-  <w15:commentEx w15:paraId="00000002" w15:done="0"/>
-  <w15:commentEx w15:paraId="00000003" w15:done="0"/>
-  <w15:commentEx w15:paraId="4C64D578" w15:paraIdParent="00000003" w15:done="0"/>
   <w15:commentEx w15:paraId="00000004" w15:done="0"/>
-  <w15:commentEx w15:paraId="7D213CEE" w15:paraIdParent="00000004" w15:done="0"/>
-  <w15:commentEx w15:paraId="0000000D" w15:done="0"/>
   <w15:commentEx w15:paraId="00000005" w15:done="0"/>
-  <w15:commentEx w15:paraId="734EB7B4" w15:paraIdParent="00000005" w15:done="0"/>
-  <w15:commentEx w15:paraId="00000009" w15:done="0"/>
-  <w15:commentEx w15:paraId="248FA717" w15:paraIdParent="00000009" w15:done="0"/>
+  <w15:commentEx w15:paraId="00000006" w15:done="0"/>
+  <w15:commentEx w15:paraId="00000007" w15:paraIdParent="00000006" w15:done="0"/>
+  <w15:commentEx w15:paraId="00000008" w15:done="0"/>
+  <w15:commentEx w15:paraId="00000009" w15:paraIdParent="00000008" w15:done="0"/>
+  <w15:commentEx w15:paraId="0000000A" w15:done="0"/>
+  <w15:commentEx w15:paraId="0000000B" w15:done="0"/>
+  <w15:commentEx w15:paraId="0000000C" w15:paraIdParent="0000000B" w15:done="0"/>
+  <w15:commentEx w15:paraId="00000010" w15:done="0"/>
+  <w15:commentEx w15:paraId="00000011" w15:done="0"/>
 </w15:commentsEx>
 </file>
 
 <file path=word/numbering.xml><?xml version="1.0" encoding="utf-8"?>
 <w:numbering xmlns:wpc="http://schemas.microsoft.com/office/word/2010/wordprocessingCanvas" xmlns:mc="http://schemas.openxmlformats.org/markup-compatibility/2006" xmlns:o="urn:schemas-microsoft-com:office:office" xmlns:r="http://schemas.openxmlformats.org/officeDocument/2006/relationships" xmlns:m="http://schemas.openxmlformats.org/officeDocument/2006/math" xmlns:v="urn:schemas-microsoft-com:vml" xmlns:wp14="http://schemas.microsoft.com/office/word/2010/wordprocessingDrawing" xmlns:wp="http://schemas.openxmlformats.org/drawingml/2006/wordprocessingDrawing" xmlns:w10="urn:schemas-microsoft-com:office:word" xmlns:w="http://schemas.openxmlformats.org/wordprocessingml/2006/main" xmlns:w14="http://schemas.microsoft.com/office/word/2010/wordml" xmlns:w15="http://schemas.microsoft.com/office/word/2012/wordml" xmlns:wpg="http://schemas.microsoft.com/office/word/2010/wordprocessingGroup" xmlns:wpi="http://schemas.microsoft.com/office/word/2010/wordprocessingInk" xmlns:wne="http://schemas.microsoft.com/office/word/2006/wordml" xmlns:wps="http://schemas.microsoft.com/office/word/2010/wordprocessingShape" mc:Ignorable="w14 w15 wp14">
   <w:abstractNum w:abstractNumId="0" w15:restartNumberingAfterBreak="0">
-    <w:nsid w:val="03557549"/>
-    <w:multiLevelType w:val="multilevel"/>
-    <w:tmpl w:val="D242DB9E"/>
-    <w:lvl w:ilvl="0">
-      <w:start w:val="1"/>
-      <w:numFmt w:val="decimal"/>
-      <w:lvlText w:val="%1."/>
-      <w:lvlJc w:val="left"/>
-      <w:pPr>
-        <w:ind w:left="360" w:hanging="359"/>
-      </w:pPr>
-    </w:lvl>
-    <w:lvl w:ilvl="1">
-      <w:start w:val="1"/>
-      <w:numFmt w:val="decimal"/>
-      <w:lvlText w:val="%1.%2."/>
-      <w:lvlJc w:val="left"/>
-      <w:pPr>
-        <w:ind w:left="792" w:hanging="431"/>
-      </w:pPr>
-    </w:lvl>
-    <w:lvl w:ilvl="2">
-      <w:start w:val="1"/>
-      <w:numFmt w:val="decimal"/>
-      <w:lvlText w:val="%1.%2.%3."/>
-      <w:lvlJc w:val="left"/>
-      <w:pPr>
-        <w:ind w:left="1224" w:hanging="503"/>
-      </w:pPr>
-    </w:lvl>
-    <w:lvl w:ilvl="3">
-      <w:start w:val="1"/>
-      <w:numFmt w:val="decimal"/>
-      <w:lvlText w:val="%1.%2.%3.%4."/>
-      <w:lvlJc w:val="left"/>
-      <w:pPr>
-        <w:ind w:left="1728" w:hanging="647"/>
-      </w:pPr>
-    </w:lvl>
-    <w:lvl w:ilvl="4">
-      <w:start w:val="1"/>
-      <w:numFmt w:val="decimal"/>
-      <w:lvlText w:val="%1.%2.%3.%4.%5."/>
-      <w:lvlJc w:val="left"/>
-      <w:pPr>
-        <w:ind w:left="2232" w:hanging="791"/>
-      </w:pPr>
-    </w:lvl>
-    <w:lvl w:ilvl="5">
-      <w:start w:val="1"/>
-      <w:numFmt w:val="decimal"/>
-      <w:lvlText w:val="%1.%2.%3.%4.%5.%6."/>
-      <w:lvlJc w:val="left"/>
-      <w:pPr>
-        <w:ind w:left="2736" w:hanging="935"/>
-      </w:pPr>
-    </w:lvl>
-    <w:lvl w:ilvl="6">
-      <w:start w:val="1"/>
-      <w:numFmt w:val="decimal"/>
-      <w:lvlText w:val="%1.%2.%3.%4.%5.%6.%7."/>
-      <w:lvlJc w:val="left"/>
-      <w:pPr>
-        <w:ind w:left="3240" w:hanging="1079"/>
-      </w:pPr>
-    </w:lvl>
-    <w:lvl w:ilvl="7">
-      <w:start w:val="1"/>
-      <w:numFmt w:val="decimal"/>
-      <w:lvlText w:val="%1.%2.%3.%4.%5.%6.%7.%8."/>
-      <w:lvlJc w:val="left"/>
-      <w:pPr>
-        <w:ind w:left="3744" w:hanging="1223"/>
-      </w:pPr>
-    </w:lvl>
-    <w:lvl w:ilvl="8">
-      <w:start w:val="1"/>
-      <w:numFmt w:val="decimal"/>
-      <w:lvlText w:val="%1.%2.%3.%4.%5.%6.%7.%8.%9."/>
-      <w:lvlJc w:val="left"/>
-      <w:pPr>
-        <w:ind w:left="4320" w:hanging="1439"/>
-      </w:pPr>
-    </w:lvl>
-  </w:abstractNum>
-  <w:abstractNum w:abstractNumId="1" w15:restartNumberingAfterBreak="0">
-    <w:nsid w:val="08501630"/>
+    <w:nsid w:val="2A066A8D"/>
     <w:multiLevelType w:val="hybridMultilevel"/>
-    <w:tmpl w:val="C9B260C4"/>
-    <w:lvl w:ilvl="0" w:tplc="D526CE7C">
+    <w:tmpl w:val="F4169D5E"/>
+    <w:lvl w:ilvl="0" w:tplc="D004C5A8">
       <w:start w:val="1"/>
       <w:numFmt w:val="decimal"/>
       <w:lvlText w:val="%1)"/>
       <w:lvlJc w:val="left"/>
       <w:pPr>
-        <w:ind w:left="1065" w:hanging="358"/>
+        <w:ind w:left="720" w:hanging="358"/>
       </w:pPr>
       <w:rPr>
         <w:rFonts w:hint="default"/>
       </w:rPr>
     </w:lvl>
-    <w:lvl w:ilvl="1" w:tplc="FEEA0E6C">
+    <w:lvl w:ilvl="1" w:tplc="2FA2BF40">
       <w:start w:val="1"/>
       <w:numFmt w:val="lowerLetter"/>
       <w:lvlText w:val="%2."/>
       <w:lvlJc w:val="left"/>
       <w:pPr>
-        <w:ind w:left="1785" w:hanging="358"/>
-      </w:pPr>
-    </w:lvl>
-    <w:lvl w:ilvl="2" w:tplc="8962DA76">
+        <w:ind w:left="1440" w:hanging="358"/>
+      </w:pPr>
+    </w:lvl>
+    <w:lvl w:ilvl="2" w:tplc="72FA6880">
       <w:start w:val="1"/>
       <w:numFmt w:val="lowerRoman"/>
       <w:lvlText w:val="%3."/>
       <w:lvlJc w:val="right"/>
       <w:pPr>
-        <w:ind w:left="2505" w:hanging="178"/>
-      </w:pPr>
-    </w:lvl>
-    <w:lvl w:ilvl="3" w:tplc="994C6BD4">
+        <w:ind w:left="2160" w:hanging="178"/>
+      </w:pPr>
+    </w:lvl>
+    <w:lvl w:ilvl="3" w:tplc="65563352">
       <w:start w:val="1"/>
       <w:numFmt w:val="decimal"/>
       <w:lvlText w:val="%4."/>
       <w:lvlJc w:val="left"/>
       <w:pPr>
-        <w:ind w:left="3225" w:hanging="358"/>
-      </w:pPr>
-    </w:lvl>
-    <w:lvl w:ilvl="4" w:tplc="FB708628">
+        <w:ind w:left="2880" w:hanging="358"/>
+      </w:pPr>
+    </w:lvl>
+    <w:lvl w:ilvl="4" w:tplc="593A9732">
       <w:start w:val="1"/>
       <w:numFmt w:val="lowerLetter"/>
       <w:lvlText w:val="%5."/>
       <w:lvlJc w:val="left"/>
       <w:pPr>
-        <w:ind w:left="3945" w:hanging="358"/>
-      </w:pPr>
-    </w:lvl>
-    <w:lvl w:ilvl="5" w:tplc="12F6B3F0">
+        <w:ind w:left="3600" w:hanging="358"/>
+      </w:pPr>
+    </w:lvl>
+    <w:lvl w:ilvl="5" w:tplc="DFDA5F50">
       <w:start w:val="1"/>
       <w:numFmt w:val="lowerRoman"/>
       <w:lvlText w:val="%6."/>
       <w:lvlJc w:val="right"/>
       <w:pPr>
-        <w:ind w:left="4665" w:hanging="178"/>
-      </w:pPr>
-    </w:lvl>
-    <w:lvl w:ilvl="6" w:tplc="88B2B45C">
+        <w:ind w:left="4320" w:hanging="178"/>
+      </w:pPr>
+    </w:lvl>
+    <w:lvl w:ilvl="6" w:tplc="EC283D78">
       <w:start w:val="1"/>
       <w:numFmt w:val="decimal"/>
       <w:lvlText w:val="%7."/>
       <w:lvlJc w:val="left"/>
       <w:pPr>
-        <w:ind w:left="5385" w:hanging="358"/>
-      </w:pPr>
-    </w:lvl>
-    <w:lvl w:ilvl="7" w:tplc="C9DC89F0">
+        <w:ind w:left="5040" w:hanging="358"/>
+      </w:pPr>
+    </w:lvl>
+    <w:lvl w:ilvl="7" w:tplc="8368BBC4">
       <w:start w:val="1"/>
       <w:numFmt w:val="lowerLetter"/>
       <w:lvlText w:val="%8."/>
       <w:lvlJc w:val="left"/>
       <w:pPr>
-        <w:ind w:left="6105" w:hanging="358"/>
-      </w:pPr>
-    </w:lvl>
-    <w:lvl w:ilvl="8" w:tplc="5978BDD6">
+        <w:ind w:left="5760" w:hanging="358"/>
+      </w:pPr>
+    </w:lvl>
+    <w:lvl w:ilvl="8" w:tplc="CD501B26">
       <w:start w:val="1"/>
       <w:numFmt w:val="lowerRoman"/>
       <w:lvlText w:val="%9."/>
       <w:lvlJc w:val="right"/>
       <w:pPr>
-        <w:ind w:left="6825" w:hanging="178"/>
+        <w:ind w:left="6480" w:hanging="178"/>
       </w:pPr>
     </w:lvl>
   </w:abstractNum>
-  <w:abstractNum w:abstractNumId="2" w15:restartNumberingAfterBreak="0">
-    <w:nsid w:val="1B7E55F5"/>
+  <w:abstractNum w:abstractNumId="1" w15:restartNumberingAfterBreak="0">
+    <w:nsid w:val="430B40E4"/>
     <w:multiLevelType w:val="hybridMultilevel"/>
-    <w:tmpl w:val="D4DECC90"/>
-    <w:lvl w:ilvl="0" w:tplc="670CA1B0">
+    <w:tmpl w:val="3E7ED4AE"/>
+    <w:lvl w:ilvl="0" w:tplc="CB3AECFC">
       <w:start w:val="1"/>
       <w:numFmt w:val="decimal"/>
       <w:lvlText w:val="%1)"/>
       <w:lvlJc w:val="left"/>
       <w:pPr>
-        <w:ind w:left="720" w:hanging="359"/>
-      </w:pPr>
-    </w:lvl>
-    <w:lvl w:ilvl="1" w:tplc="5A0250A6">
+        <w:ind w:left="720" w:hanging="358"/>
+      </w:pPr>
+      <w:rPr>
+        <w:rFonts w:hint="default"/>
+      </w:rPr>
+    </w:lvl>
+    <w:lvl w:ilvl="1" w:tplc="3E12B190">
       <w:start w:val="1"/>
       <w:numFmt w:val="lowerLetter"/>
       <w:lvlText w:val="%2."/>
       <w:lvlJc w:val="left"/>
       <w:pPr>
-        <w:ind w:left="1440" w:hanging="359"/>
-      </w:pPr>
-    </w:lvl>
-    <w:lvl w:ilvl="2" w:tplc="636E104C">
+        <w:ind w:left="1440" w:hanging="358"/>
+      </w:pPr>
+    </w:lvl>
+    <w:lvl w:ilvl="2" w:tplc="6FCC7B00">
       <w:start w:val="1"/>
       <w:numFmt w:val="lowerRoman"/>
       <w:lvlText w:val="%3."/>
       <w:lvlJc w:val="right"/>
       <w:pPr>
-        <w:ind w:left="2160" w:hanging="179"/>
-      </w:pPr>
-    </w:lvl>
-    <w:lvl w:ilvl="3" w:tplc="B992C9E4">
+        <w:ind w:left="2160" w:hanging="178"/>
+      </w:pPr>
+    </w:lvl>
+    <w:lvl w:ilvl="3" w:tplc="5058C474">
       <w:start w:val="1"/>
       <w:numFmt w:val="decimal"/>
       <w:lvlText w:val="%4."/>
       <w:lvlJc w:val="left"/>
       <w:pPr>
-        <w:ind w:left="2880" w:hanging="359"/>
-      </w:pPr>
-    </w:lvl>
-    <w:lvl w:ilvl="4" w:tplc="ABBA982C">
+        <w:ind w:left="2880" w:hanging="358"/>
+      </w:pPr>
+    </w:lvl>
+    <w:lvl w:ilvl="4" w:tplc="17F221A4">
       <w:start w:val="1"/>
       <w:numFmt w:val="lowerLetter"/>
       <w:lvlText w:val="%5."/>
       <w:lvlJc w:val="left"/>
       <w:pPr>
-        <w:ind w:left="3600" w:hanging="359"/>
-      </w:pPr>
-    </w:lvl>
-    <w:lvl w:ilvl="5" w:tplc="6C4C0882">
+        <w:ind w:left="3600" w:hanging="358"/>
+      </w:pPr>
+    </w:lvl>
+    <w:lvl w:ilvl="5" w:tplc="F632971E">
       <w:start w:val="1"/>
       <w:numFmt w:val="lowerRoman"/>
       <w:lvlText w:val="%6."/>
       <w:lvlJc w:val="right"/>
       <w:pPr>
-        <w:ind w:left="4320" w:hanging="179"/>
-      </w:pPr>
-    </w:lvl>
-    <w:lvl w:ilvl="6" w:tplc="E7D4703A">
+        <w:ind w:left="4320" w:hanging="178"/>
+      </w:pPr>
+    </w:lvl>
+    <w:lvl w:ilvl="6" w:tplc="02BEB46C">
       <w:start w:val="1"/>
       <w:numFmt w:val="decimal"/>
       <w:lvlText w:val="%7."/>
       <w:lvlJc w:val="left"/>
       <w:pPr>
-        <w:ind w:left="5040" w:hanging="359"/>
-      </w:pPr>
-    </w:lvl>
-    <w:lvl w:ilvl="7" w:tplc="F39C51E6">
+        <w:ind w:left="5040" w:hanging="358"/>
+      </w:pPr>
+    </w:lvl>
+    <w:lvl w:ilvl="7" w:tplc="275EC266">
       <w:start w:val="1"/>
       <w:numFmt w:val="lowerLetter"/>
       <w:lvlText w:val="%8."/>
       <w:lvlJc w:val="left"/>
       <w:pPr>
-        <w:ind w:left="5760" w:hanging="359"/>
-      </w:pPr>
-    </w:lvl>
-    <w:lvl w:ilvl="8" w:tplc="693487F6">
+        <w:ind w:left="5760" w:hanging="358"/>
+      </w:pPr>
+    </w:lvl>
+    <w:lvl w:ilvl="8" w:tplc="76C6F4D0">
       <w:start w:val="1"/>
       <w:numFmt w:val="lowerRoman"/>
       <w:lvlText w:val="%9."/>
       <w:lvlJc w:val="right"/>
       <w:pPr>
-        <w:ind w:left="6480" w:hanging="179"/>
-      </w:pPr>
+        <w:ind w:left="6480" w:hanging="178"/>
+      </w:pPr>
+    </w:lvl>
+  </w:abstractNum>
+  <w:abstractNum w:abstractNumId="2" w15:restartNumberingAfterBreak="0">
+    <w:nsid w:val="4CAB7EB7"/>
+    <w:multiLevelType w:val="hybridMultilevel"/>
+    <w:tmpl w:val="2236DD30"/>
+    <w:lvl w:ilvl="0" w:tplc="F6E8BD7C">
+      <w:start w:val="1"/>
+      <w:numFmt w:val="bullet"/>
+      <w:lvlText w:val=""/>
+      <w:lvlJc w:val="left"/>
+      <w:pPr>
+        <w:ind w:left="720" w:hanging="358"/>
+      </w:pPr>
+      <w:rPr>
+        <w:rFonts w:ascii="Symbol" w:hAnsi="Symbol" w:hint="default"/>
+      </w:rPr>
+    </w:lvl>
+    <w:lvl w:ilvl="1" w:tplc="BB0C5DD8">
+      <w:start w:val="1"/>
+      <w:numFmt w:val="bullet"/>
+      <w:lvlText w:val="o"/>
+      <w:lvlJc w:val="left"/>
+      <w:pPr>
+        <w:ind w:left="1440" w:hanging="358"/>
+      </w:pPr>
+      <w:rPr>
+        <w:rFonts w:ascii="Courier New" w:hAnsi="Courier New" w:cs="Courier New" w:hint="default"/>
+      </w:rPr>
+    </w:lvl>
+    <w:lvl w:ilvl="2" w:tplc="986CF7EC">
+      <w:start w:val="1"/>
+      <w:numFmt w:val="bullet"/>
+      <w:lvlText w:val=""/>
+      <w:lvlJc w:val="left"/>
+      <w:pPr>
+        <w:ind w:left="2160" w:hanging="358"/>
+      </w:pPr>
+      <w:rPr>
+        <w:rFonts w:ascii="Wingdings" w:hAnsi="Wingdings" w:hint="default"/>
+      </w:rPr>
+    </w:lvl>
+    <w:lvl w:ilvl="3" w:tplc="BA68DCA2">
+      <w:start w:val="1"/>
+      <w:numFmt w:val="bullet"/>
+      <w:lvlText w:val=""/>
+      <w:lvlJc w:val="left"/>
+      <w:pPr>
+        <w:ind w:left="2880" w:hanging="358"/>
+      </w:pPr>
+      <w:rPr>
+        <w:rFonts w:ascii="Symbol" w:hAnsi="Symbol" w:hint="default"/>
+      </w:rPr>
+    </w:lvl>
+    <w:lvl w:ilvl="4" w:tplc="B824D5A2">
+      <w:start w:val="1"/>
+      <w:numFmt w:val="bullet"/>
+      <w:lvlText w:val="o"/>
+      <w:lvlJc w:val="left"/>
+      <w:pPr>
+        <w:ind w:left="3600" w:hanging="358"/>
+      </w:pPr>
+      <w:rPr>
+        <w:rFonts w:ascii="Courier New" w:hAnsi="Courier New" w:cs="Courier New" w:hint="default"/>
+      </w:rPr>
+    </w:lvl>
+    <w:lvl w:ilvl="5" w:tplc="44608B8E">
+      <w:start w:val="1"/>
+      <w:numFmt w:val="bullet"/>
+      <w:lvlText w:val=""/>
+      <w:lvlJc w:val="left"/>
+      <w:pPr>
+        <w:ind w:left="4320" w:hanging="358"/>
+      </w:pPr>
+      <w:rPr>
+        <w:rFonts w:ascii="Wingdings" w:hAnsi="Wingdings" w:hint="default"/>
+      </w:rPr>
+    </w:lvl>
+    <w:lvl w:ilvl="6" w:tplc="72383DB4">
+      <w:start w:val="1"/>
+      <w:numFmt w:val="bullet"/>
+      <w:lvlText w:val=""/>
+      <w:lvlJc w:val="left"/>
+      <w:pPr>
+        <w:ind w:left="5040" w:hanging="358"/>
+      </w:pPr>
+      <w:rPr>
+        <w:rFonts w:ascii="Symbol" w:hAnsi="Symbol" w:hint="default"/>
+      </w:rPr>
+    </w:lvl>
+    <w:lvl w:ilvl="7" w:tplc="AB0EA2CC">
+      <w:start w:val="1"/>
+      <w:numFmt w:val="bullet"/>
+      <w:lvlText w:val="o"/>
+      <w:lvlJc w:val="left"/>
+      <w:pPr>
+        <w:ind w:left="5760" w:hanging="358"/>
+      </w:pPr>
+      <w:rPr>
+        <w:rFonts w:ascii="Courier New" w:hAnsi="Courier New" w:cs="Courier New" w:hint="default"/>
+      </w:rPr>
+    </w:lvl>
+    <w:lvl w:ilvl="8" w:tplc="14322DAE">
+      <w:start w:val="1"/>
+      <w:numFmt w:val="bullet"/>
+      <w:lvlText w:val=""/>
+      <w:lvlJc w:val="left"/>
+      <w:pPr>
+        <w:ind w:left="6480" w:hanging="358"/>
+      </w:pPr>
+      <w:rPr>
+        <w:rFonts w:ascii="Wingdings" w:hAnsi="Wingdings" w:hint="default"/>
+      </w:rPr>
     </w:lvl>
   </w:abstractNum>
   <w:abstractNum w:abstractNumId="3" w15:restartNumberingAfterBreak="0">
-    <w:nsid w:val="252542E0"/>
+    <w:nsid w:val="5B4E7829"/>
     <w:multiLevelType w:val="hybridMultilevel"/>
-    <w:tmpl w:val="93522052"/>
-    <w:lvl w:ilvl="0" w:tplc="4D648564">
-      <w:start w:val="1"/>
-      <w:numFmt w:val="bullet"/>
-      <w:lvlText w:val=""/>
-      <w:lvlJc w:val="left"/>
-      <w:pPr>
-        <w:ind w:left="720" w:hanging="359"/>
-      </w:pPr>
-      <w:rPr>
-        <w:rFonts w:ascii="Symbol" w:hAnsi="Symbol" w:hint="default"/>
-      </w:rPr>
-    </w:lvl>
-    <w:lvl w:ilvl="1" w:tplc="C7E2C7AC">
-      <w:start w:val="1"/>
-      <w:numFmt w:val="bullet"/>
-      <w:lvlText w:val="o"/>
-      <w:lvlJc w:val="left"/>
-      <w:pPr>
-        <w:ind w:left="1440" w:hanging="359"/>
-      </w:pPr>
-      <w:rPr>
-        <w:rFonts w:ascii="Courier New" w:hAnsi="Courier New" w:cs="Courier New" w:hint="default"/>
-      </w:rPr>
-    </w:lvl>
-    <w:lvl w:ilvl="2" w:tplc="AE848D46">
-      <w:start w:val="1"/>
-      <w:numFmt w:val="bullet"/>
-      <w:lvlText w:val=""/>
-      <w:lvlJc w:val="left"/>
-      <w:pPr>
-        <w:ind w:left="2160" w:hanging="359"/>
-      </w:pPr>
-      <w:rPr>
-        <w:rFonts w:ascii="Wingdings" w:hAnsi="Wingdings" w:hint="default"/>
-      </w:rPr>
-    </w:lvl>
-    <w:lvl w:ilvl="3" w:tplc="1BE8E0D2">
-      <w:start w:val="1"/>
-      <w:numFmt w:val="bullet"/>
-      <w:lvlText w:val=""/>
-      <w:lvlJc w:val="left"/>
-      <w:pPr>
-        <w:ind w:left="2880" w:hanging="359"/>
-      </w:pPr>
-      <w:rPr>
-        <w:rFonts w:ascii="Symbol" w:hAnsi="Symbol" w:hint="default"/>
-      </w:rPr>
-    </w:lvl>
-    <w:lvl w:ilvl="4" w:tplc="79CA9D6E">
-      <w:start w:val="1"/>
-      <w:numFmt w:val="bullet"/>
-      <w:lvlText w:val="o"/>
-      <w:lvlJc w:val="left"/>
-      <w:pPr>
-        <w:ind w:left="3600" w:hanging="359"/>
-      </w:pPr>
-      <w:rPr>
-        <w:rFonts w:ascii="Courier New" w:hAnsi="Courier New" w:cs="Courier New" w:hint="default"/>
-      </w:rPr>
-    </w:lvl>
-    <w:lvl w:ilvl="5" w:tplc="FBD6EA44">
-      <w:start w:val="1"/>
-      <w:numFmt w:val="bullet"/>
-      <w:lvlText w:val=""/>
-      <w:lvlJc w:val="left"/>
-      <w:pPr>
-        <w:ind w:left="4320" w:hanging="359"/>
-      </w:pPr>
-      <w:rPr>
-        <w:rFonts w:ascii="Wingdings" w:hAnsi="Wingdings" w:hint="default"/>
-      </w:rPr>
-    </w:lvl>
-    <w:lvl w:ilvl="6" w:tplc="D54AFFE6">
-      <w:start w:val="1"/>
-      <w:numFmt w:val="bullet"/>
-      <w:lvlText w:val=""/>
-      <w:lvlJc w:val="left"/>
-      <w:pPr>
-        <w:ind w:left="5040" w:hanging="359"/>
-      </w:pPr>
-      <w:rPr>
-        <w:rFonts w:ascii="Symbol" w:hAnsi="Symbol" w:hint="default"/>
-      </w:rPr>
-    </w:lvl>
-    <w:lvl w:ilvl="7" w:tplc="DE8892B0">
-      <w:start w:val="1"/>
-      <w:numFmt w:val="bullet"/>
-      <w:lvlText w:val="o"/>
-      <w:lvlJc w:val="left"/>
-      <w:pPr>
-        <w:ind w:left="5760" w:hanging="359"/>
-      </w:pPr>
-      <w:rPr>
-        <w:rFonts w:ascii="Courier New" w:hAnsi="Courier New" w:cs="Courier New" w:hint="default"/>
-      </w:rPr>
-    </w:lvl>
-    <w:lvl w:ilvl="8" w:tplc="EC7E630C">
-      <w:start w:val="1"/>
-      <w:numFmt w:val="bullet"/>
-      <w:lvlText w:val=""/>
-      <w:lvlJc w:val="left"/>
-      <w:pPr>
-        <w:ind w:left="6480" w:hanging="359"/>
-      </w:pPr>
-      <w:rPr>
-        <w:rFonts w:ascii="Wingdings" w:hAnsi="Wingdings" w:hint="default"/>
-      </w:rPr>
-    </w:lvl>
-  </w:abstractNum>
-  <w:abstractNum w:abstractNumId="4" w15:restartNumberingAfterBreak="0">
-    <w:nsid w:val="2E356864"/>
-    <w:multiLevelType w:val="hybridMultilevel"/>
-    <w:tmpl w:val="3EDAAC7C"/>
-    <w:lvl w:ilvl="0" w:tplc="B19071E4">
-      <w:start w:val="1"/>
-      <w:numFmt w:val="bullet"/>
-      <w:lvlText w:val=""/>
-      <w:lvlJc w:val="left"/>
-      <w:pPr>
-        <w:ind w:left="720" w:hanging="359"/>
-      </w:pPr>
-      <w:rPr>
-        <w:rFonts w:ascii="Symbol" w:hAnsi="Symbol" w:hint="default"/>
-      </w:rPr>
-    </w:lvl>
-    <w:lvl w:ilvl="1" w:tplc="D14AC04C">
-      <w:start w:val="1"/>
-      <w:numFmt w:val="bullet"/>
-      <w:lvlText w:val="o"/>
-      <w:lvlJc w:val="left"/>
-      <w:pPr>
-        <w:ind w:left="1440" w:hanging="359"/>
-      </w:pPr>
-      <w:rPr>
-        <w:rFonts w:ascii="Courier New" w:hAnsi="Courier New" w:cs="Courier New" w:hint="default"/>
-      </w:rPr>
-    </w:lvl>
-    <w:lvl w:ilvl="2" w:tplc="D6FAD320">
-      <w:start w:val="1"/>
-      <w:numFmt w:val="bullet"/>
-      <w:lvlText w:val=""/>
-      <w:lvlJc w:val="left"/>
-      <w:pPr>
-        <w:ind w:left="2160" w:hanging="359"/>
-      </w:pPr>
-      <w:rPr>
-        <w:rFonts w:ascii="Wingdings" w:hAnsi="Wingdings" w:hint="default"/>
-      </w:rPr>
-    </w:lvl>
-    <w:lvl w:ilvl="3" w:tplc="280E27A0">
-      <w:start w:val="1"/>
-      <w:numFmt w:val="bullet"/>
-      <w:lvlText w:val=""/>
-      <w:lvlJc w:val="left"/>
-      <w:pPr>
-        <w:ind w:left="2880" w:hanging="359"/>
-      </w:pPr>
-      <w:rPr>
-        <w:rFonts w:ascii="Symbol" w:hAnsi="Symbol" w:hint="default"/>
-      </w:rPr>
-    </w:lvl>
-    <w:lvl w:ilvl="4" w:tplc="AA5E6362">
-      <w:start w:val="1"/>
-      <w:numFmt w:val="bullet"/>
-      <w:lvlText w:val="o"/>
-      <w:lvlJc w:val="left"/>
-      <w:pPr>
-        <w:ind w:left="3600" w:hanging="359"/>
-      </w:pPr>
-      <w:rPr>
-        <w:rFonts w:ascii="Courier New" w:hAnsi="Courier New" w:cs="Courier New" w:hint="default"/>
-      </w:rPr>
-    </w:lvl>
-    <w:lvl w:ilvl="5" w:tplc="0BE6C03A">
-      <w:start w:val="1"/>
-      <w:numFmt w:val="bullet"/>
-      <w:lvlText w:val=""/>
-      <w:lvlJc w:val="left"/>
-      <w:pPr>
-        <w:ind w:left="4320" w:hanging="359"/>
-      </w:pPr>
-      <w:rPr>
-        <w:rFonts w:ascii="Wingdings" w:hAnsi="Wingdings" w:hint="default"/>
-      </w:rPr>
-    </w:lvl>
-    <w:lvl w:ilvl="6" w:tplc="15407958">
-      <w:start w:val="1"/>
-      <w:numFmt w:val="bullet"/>
-      <w:lvlText w:val=""/>
-      <w:lvlJc w:val="left"/>
-      <w:pPr>
-        <w:ind w:left="5040" w:hanging="359"/>
-      </w:pPr>
-      <w:rPr>
-        <w:rFonts w:ascii="Symbol" w:hAnsi="Symbol" w:hint="default"/>
-      </w:rPr>
-    </w:lvl>
-    <w:lvl w:ilvl="7" w:tplc="9BA0D08E">
-      <w:start w:val="1"/>
-      <w:numFmt w:val="bullet"/>
-      <w:lvlText w:val="o"/>
-      <w:lvlJc w:val="left"/>
-      <w:pPr>
-        <w:ind w:left="5760" w:hanging="359"/>
-      </w:pPr>
-      <w:rPr>
-        <w:rFonts w:ascii="Courier New" w:hAnsi="Courier New" w:cs="Courier New" w:hint="default"/>
-      </w:rPr>
-    </w:lvl>
-    <w:lvl w:ilvl="8" w:tplc="77DCA1A6">
-      <w:start w:val="1"/>
-      <w:numFmt w:val="bullet"/>
-      <w:lvlText w:val=""/>
-      <w:lvlJc w:val="left"/>
-      <w:pPr>
-        <w:ind w:left="6480" w:hanging="359"/>
-      </w:pPr>
-      <w:rPr>
-        <w:rFonts w:ascii="Wingdings" w:hAnsi="Wingdings" w:hint="default"/>
-      </w:rPr>
-    </w:lvl>
-  </w:abstractNum>
-  <w:abstractNum w:abstractNumId="5" w15:restartNumberingAfterBreak="0">
-    <w:nsid w:val="6A045ECD"/>
-    <w:multiLevelType w:val="hybridMultilevel"/>
-    <w:tmpl w:val="738C5646"/>
-    <w:lvl w:ilvl="0" w:tplc="56D0D8BC">
+    <w:tmpl w:val="FD8ECCAC"/>
+    <w:lvl w:ilvl="0" w:tplc="57DCF2F8">
       <w:start w:val="1"/>
       <w:numFmt w:val="decimal"/>
       <w:lvlText w:val="%1."/>
       <w:lvlJc w:val="left"/>
       <w:pPr>
-        <w:ind w:left="720" w:hanging="359"/>
-      </w:pPr>
-    </w:lvl>
-    <w:lvl w:ilvl="1" w:tplc="3C4450C2">
+        <w:ind w:left="720" w:hanging="358"/>
+      </w:pPr>
+    </w:lvl>
+    <w:lvl w:ilvl="1" w:tplc="D6D2C8DE">
       <w:start w:val="1"/>
       <w:numFmt w:val="lowerLetter"/>
       <w:lvlText w:val="%2."/>
       <w:lvlJc w:val="left"/>
       <w:pPr>
-        <w:ind w:left="1440" w:hanging="359"/>
-      </w:pPr>
-    </w:lvl>
-    <w:lvl w:ilvl="2" w:tplc="9D4E6A3C">
+        <w:ind w:left="1440" w:hanging="358"/>
+      </w:pPr>
+    </w:lvl>
+    <w:lvl w:ilvl="2" w:tplc="8BA0F410">
       <w:start w:val="1"/>
       <w:numFmt w:val="lowerRoman"/>
       <w:lvlText w:val="%3."/>
       <w:lvlJc w:val="right"/>
       <w:pPr>
-        <w:ind w:left="2160" w:hanging="179"/>
-      </w:pPr>
-    </w:lvl>
-    <w:lvl w:ilvl="3" w:tplc="FA86996A">
+        <w:ind w:left="2160" w:hanging="178"/>
+      </w:pPr>
+    </w:lvl>
+    <w:lvl w:ilvl="3" w:tplc="90B4ECDC">
       <w:start w:val="1"/>
       <w:numFmt w:val="decimal"/>
       <w:lvlText w:val="%4."/>
       <w:lvlJc w:val="left"/>
       <w:pPr>
-        <w:ind w:left="2880" w:hanging="359"/>
-      </w:pPr>
-    </w:lvl>
-    <w:lvl w:ilvl="4" w:tplc="FD7C2838">
+        <w:ind w:left="2880" w:hanging="358"/>
+      </w:pPr>
+    </w:lvl>
+    <w:lvl w:ilvl="4" w:tplc="411E7426">
       <w:start w:val="1"/>
       <w:numFmt w:val="lowerLetter"/>
       <w:lvlText w:val="%5."/>
       <w:lvlJc w:val="left"/>
       <w:pPr>
-        <w:ind w:left="3600" w:hanging="359"/>
-      </w:pPr>
-    </w:lvl>
-    <w:lvl w:ilvl="5" w:tplc="431A9092">
+        <w:ind w:left="3600" w:hanging="358"/>
+      </w:pPr>
+    </w:lvl>
+    <w:lvl w:ilvl="5" w:tplc="5E543A34">
       <w:start w:val="1"/>
       <w:numFmt w:val="lowerRoman"/>
       <w:lvlText w:val="%6."/>
       <w:lvlJc w:val="right"/>
       <w:pPr>
-        <w:ind w:left="4320" w:hanging="179"/>
-      </w:pPr>
-    </w:lvl>
-    <w:lvl w:ilvl="6" w:tplc="A2BEF44A">
+        <w:ind w:left="4320" w:hanging="178"/>
+      </w:pPr>
+    </w:lvl>
+    <w:lvl w:ilvl="6" w:tplc="5642A8FA">
       <w:start w:val="1"/>
       <w:numFmt w:val="decimal"/>
       <w:lvlText w:val="%7."/>
       <w:lvlJc w:val="left"/>
       <w:pPr>
-        <w:ind w:left="5040" w:hanging="359"/>
-      </w:pPr>
-    </w:lvl>
-    <w:lvl w:ilvl="7" w:tplc="7DAA59B6">
+        <w:ind w:left="5040" w:hanging="358"/>
+      </w:pPr>
+    </w:lvl>
+    <w:lvl w:ilvl="7" w:tplc="F5FEB7F4">
       <w:start w:val="1"/>
       <w:numFmt w:val="lowerLetter"/>
       <w:lvlText w:val="%8."/>
       <w:lvlJc w:val="left"/>
       <w:pPr>
-        <w:ind w:left="5760" w:hanging="359"/>
-      </w:pPr>
-    </w:lvl>
-    <w:lvl w:ilvl="8" w:tplc="29F28F52">
+        <w:ind w:left="5760" w:hanging="358"/>
+      </w:pPr>
+    </w:lvl>
+    <w:lvl w:ilvl="8" w:tplc="860AC26A">
       <w:start w:val="1"/>
       <w:numFmt w:val="lowerRoman"/>
       <w:lvlText w:val="%9."/>
       <w:lvlJc w:val="right"/>
       <w:pPr>
-        <w:ind w:left="6480" w:hanging="179"/>
+        <w:ind w:left="6480" w:hanging="178"/>
       </w:pPr>
     </w:lvl>
   </w:abstractNum>
-  <w:abstractNum w:abstractNumId="6" w15:restartNumberingAfterBreak="0">
-    <w:nsid w:val="6B097E51"/>
+  <w:abstractNum w:abstractNumId="4" w15:restartNumberingAfterBreak="0">
+    <w:nsid w:val="655C5578"/>
+    <w:multiLevelType w:val="multilevel"/>
+    <w:tmpl w:val="1DAE13F4"/>
+    <w:lvl w:ilvl="0">
+      <w:start w:val="1"/>
+      <w:numFmt w:val="decimal"/>
+      <w:lvlText w:val="%1."/>
+      <w:lvlJc w:val="left"/>
+      <w:pPr>
+        <w:ind w:left="360" w:hanging="358"/>
+      </w:pPr>
+    </w:lvl>
+    <w:lvl w:ilvl="1">
+      <w:start w:val="1"/>
+      <w:numFmt w:val="decimal"/>
+      <w:lvlText w:val="%1.%2."/>
+      <w:lvlJc w:val="left"/>
+      <w:pPr>
+        <w:ind w:left="792" w:hanging="430"/>
+      </w:pPr>
+    </w:lvl>
+    <w:lvl w:ilvl="2">
+      <w:start w:val="1"/>
+      <w:numFmt w:val="decimal"/>
+      <w:lvlText w:val="%1.%2.%3."/>
+      <w:lvlJc w:val="left"/>
+      <w:pPr>
+        <w:ind w:left="1224" w:hanging="502"/>
+      </w:pPr>
+    </w:lvl>
+    <w:lvl w:ilvl="3">
+      <w:start w:val="1"/>
+      <w:numFmt w:val="decimal"/>
+      <w:lvlText w:val="%1.%2.%3.%4."/>
+      <w:lvlJc w:val="left"/>
+      <w:pPr>
+        <w:ind w:left="1728" w:hanging="646"/>
+      </w:pPr>
+    </w:lvl>
+    <w:lvl w:ilvl="4">
+      <w:start w:val="1"/>
+      <w:numFmt w:val="decimal"/>
+      <w:lvlText w:val="%1.%2.%3.%4.%5."/>
+      <w:lvlJc w:val="left"/>
+      <w:pPr>
+        <w:ind w:left="2232" w:hanging="790"/>
+      </w:pPr>
+    </w:lvl>
+    <w:lvl w:ilvl="5">
+      <w:start w:val="1"/>
+      <w:numFmt w:val="decimal"/>
+      <w:lvlText w:val="%1.%2.%3.%4.%5.%6."/>
+      <w:lvlJc w:val="left"/>
+      <w:pPr>
+        <w:ind w:left="2736" w:hanging="934"/>
+      </w:pPr>
+    </w:lvl>
+    <w:lvl w:ilvl="6">
+      <w:start w:val="1"/>
+      <w:numFmt w:val="decimal"/>
+      <w:lvlText w:val="%1.%2.%3.%4.%5.%6.%7."/>
+      <w:lvlJc w:val="left"/>
+      <w:pPr>
+        <w:ind w:left="3240" w:hanging="1078"/>
+      </w:pPr>
+    </w:lvl>
+    <w:lvl w:ilvl="7">
+      <w:start w:val="1"/>
+      <w:numFmt w:val="decimal"/>
+      <w:lvlText w:val="%1.%2.%3.%4.%5.%6.%7.%8."/>
+      <w:lvlJc w:val="left"/>
+      <w:pPr>
+        <w:ind w:left="3744" w:hanging="1222"/>
+      </w:pPr>
+    </w:lvl>
+    <w:lvl w:ilvl="8">
+      <w:start w:val="1"/>
+      <w:numFmt w:val="decimal"/>
+      <w:lvlText w:val="%1.%2.%3.%4.%5.%6.%7.%8.%9."/>
+      <w:lvlJc w:val="left"/>
+      <w:pPr>
+        <w:ind w:left="4320" w:hanging="1438"/>
+      </w:pPr>
+    </w:lvl>
+  </w:abstractNum>
+  <w:abstractNum w:abstractNumId="5" w15:restartNumberingAfterBreak="0">
+    <w:nsid w:val="6B916E6E"/>
     <w:multiLevelType w:val="hybridMultilevel"/>
-    <w:tmpl w:val="7B2EF12C"/>
-    <w:lvl w:ilvl="0" w:tplc="A3FA29A2">
-      <w:start w:val="1"/>
-      <w:numFmt w:val="bullet"/>
-      <w:lvlText w:val=""/>
-      <w:lvlJc w:val="left"/>
-      <w:pPr>
-        <w:ind w:left="720" w:hanging="359"/>
-      </w:pPr>
-      <w:rPr>
-        <w:rFonts w:ascii="Symbol" w:hAnsi="Symbol" w:hint="default"/>
-      </w:rPr>
-    </w:lvl>
-    <w:lvl w:ilvl="1" w:tplc="9294DE14">
-      <w:start w:val="1"/>
-      <w:numFmt w:val="bullet"/>
-      <w:lvlText w:val="o"/>
-      <w:lvlJc w:val="left"/>
-      <w:pPr>
-        <w:ind w:left="1440" w:hanging="359"/>
-      </w:pPr>
-      <w:rPr>
-        <w:rFonts w:ascii="Courier New" w:hAnsi="Courier New" w:cs="Courier New" w:hint="default"/>
-      </w:rPr>
-    </w:lvl>
-    <w:lvl w:ilvl="2" w:tplc="31307E4C">
-      <w:start w:val="1"/>
-      <w:numFmt w:val="bullet"/>
-      <w:lvlText w:val=""/>
-      <w:lvlJc w:val="left"/>
-      <w:pPr>
-        <w:ind w:left="2160" w:hanging="359"/>
-      </w:pPr>
-      <w:rPr>
-        <w:rFonts w:ascii="Wingdings" w:hAnsi="Wingdings" w:hint="default"/>
-      </w:rPr>
-    </w:lvl>
-    <w:lvl w:ilvl="3" w:tplc="C124F57E">
-      <w:start w:val="1"/>
-      <w:numFmt w:val="bullet"/>
-      <w:lvlText w:val=""/>
-      <w:lvlJc w:val="left"/>
-      <w:pPr>
-        <w:ind w:left="2880" w:hanging="359"/>
-      </w:pPr>
-      <w:rPr>
-        <w:rFonts w:ascii="Symbol" w:hAnsi="Symbol" w:hint="default"/>
-      </w:rPr>
-    </w:lvl>
-    <w:lvl w:ilvl="4" w:tplc="89B8C4A6">
-      <w:start w:val="1"/>
-      <w:numFmt w:val="bullet"/>
-      <w:lvlText w:val="o"/>
-      <w:lvlJc w:val="left"/>
-      <w:pPr>
-        <w:ind w:left="3600" w:hanging="359"/>
-      </w:pPr>
-      <w:rPr>
-        <w:rFonts w:ascii="Courier New" w:hAnsi="Courier New" w:cs="Courier New" w:hint="default"/>
-      </w:rPr>
-    </w:lvl>
-    <w:lvl w:ilvl="5" w:tplc="95A6AA8C">
-      <w:start w:val="1"/>
-      <w:numFmt w:val="bullet"/>
-      <w:lvlText w:val=""/>
-      <w:lvlJc w:val="left"/>
-      <w:pPr>
-        <w:ind w:left="4320" w:hanging="359"/>
-      </w:pPr>
-      <w:rPr>
-        <w:rFonts w:ascii="Wingdings" w:hAnsi="Wingdings" w:hint="default"/>
-      </w:rPr>
-    </w:lvl>
-    <w:lvl w:ilvl="6" w:tplc="6CB01782">
-      <w:start w:val="1"/>
-      <w:numFmt w:val="bullet"/>
-      <w:lvlText w:val=""/>
-      <w:lvlJc w:val="left"/>
-      <w:pPr>
-        <w:ind w:left="5040" w:hanging="359"/>
-      </w:pPr>
-      <w:rPr>
-        <w:rFonts w:ascii="Symbol" w:hAnsi="Symbol" w:hint="default"/>
-      </w:rPr>
-    </w:lvl>
-    <w:lvl w:ilvl="7" w:tplc="416C1E94">
-      <w:start w:val="1"/>
-      <w:numFmt w:val="bullet"/>
-      <w:lvlText w:val="o"/>
-      <w:lvlJc w:val="left"/>
-      <w:pPr>
-        <w:ind w:left="5760" w:hanging="359"/>
-      </w:pPr>
-      <w:rPr>
-        <w:rFonts w:ascii="Courier New" w:hAnsi="Courier New" w:cs="Courier New" w:hint="default"/>
-      </w:rPr>
-    </w:lvl>
-    <w:lvl w:ilvl="8" w:tplc="5C269EF8">
-      <w:start w:val="1"/>
-      <w:numFmt w:val="bullet"/>
-      <w:lvlText w:val=""/>
-      <w:lvlJc w:val="left"/>
-      <w:pPr>
-        <w:ind w:left="6480" w:hanging="359"/>
-      </w:pPr>
-      <w:rPr>
-        <w:rFonts w:ascii="Wingdings" w:hAnsi="Wingdings" w:hint="default"/>
-      </w:rPr>
-    </w:lvl>
-  </w:abstractNum>
-  <w:abstractNum w:abstractNumId="7" w15:restartNumberingAfterBreak="0">
-    <w:nsid w:val="73D629C0"/>
-    <w:multiLevelType w:val="hybridMultilevel"/>
-    <w:tmpl w:val="CF4879A0"/>
-    <w:lvl w:ilvl="0" w:tplc="83C6A4D8">
+    <w:tmpl w:val="87F400B4"/>
+    <w:lvl w:ilvl="0" w:tplc="355EDBB6">
       <w:start w:val="1"/>
       <w:numFmt w:val="decimal"/>
       <w:lvlText w:val="%1)"/>
       <w:lvlJc w:val="left"/>
       <w:pPr>
-        <w:ind w:left="720" w:hanging="359"/>
-      </w:pPr>
-      <w:rPr>
-        <w:rFonts w:hint="default"/>
-      </w:rPr>
-    </w:lvl>
-    <w:lvl w:ilvl="1" w:tplc="6C3A4FFC">
+        <w:ind w:left="720" w:hanging="358"/>
+      </w:pPr>
+    </w:lvl>
+    <w:lvl w:ilvl="1" w:tplc="59CC686A">
       <w:start w:val="1"/>
       <w:numFmt w:val="lowerLetter"/>
       <w:lvlText w:val="%2."/>
       <w:lvlJc w:val="left"/>
       <w:pPr>
-        <w:ind w:left="1440" w:hanging="359"/>
-      </w:pPr>
-    </w:lvl>
-    <w:lvl w:ilvl="2" w:tplc="D1E00832">
+        <w:ind w:left="1440" w:hanging="358"/>
+      </w:pPr>
+    </w:lvl>
+    <w:lvl w:ilvl="2" w:tplc="2E9CA714">
       <w:start w:val="1"/>
       <w:numFmt w:val="lowerRoman"/>
       <w:lvlText w:val="%3."/>
       <w:lvlJc w:val="right"/>
       <w:pPr>
-        <w:ind w:left="2160" w:hanging="179"/>
-      </w:pPr>
-    </w:lvl>
-    <w:lvl w:ilvl="3" w:tplc="A4D87782">
+        <w:ind w:left="2160" w:hanging="178"/>
+      </w:pPr>
+    </w:lvl>
+    <w:lvl w:ilvl="3" w:tplc="5C94F932">
       <w:start w:val="1"/>
       <w:numFmt w:val="decimal"/>
       <w:lvlText w:val="%4."/>
       <w:lvlJc w:val="left"/>
       <w:pPr>
-        <w:ind w:left="2880" w:hanging="359"/>
-      </w:pPr>
-    </w:lvl>
-    <w:lvl w:ilvl="4" w:tplc="47F055E8">
+        <w:ind w:left="2880" w:hanging="358"/>
+      </w:pPr>
+    </w:lvl>
+    <w:lvl w:ilvl="4" w:tplc="85FA5EBC">
       <w:start w:val="1"/>
       <w:numFmt w:val="lowerLetter"/>
       <w:lvlText w:val="%5."/>
       <w:lvlJc w:val="left"/>
       <w:pPr>
-        <w:ind w:left="3600" w:hanging="359"/>
-      </w:pPr>
-    </w:lvl>
-    <w:lvl w:ilvl="5" w:tplc="13D41164">
+        <w:ind w:left="3600" w:hanging="358"/>
+      </w:pPr>
+    </w:lvl>
+    <w:lvl w:ilvl="5" w:tplc="CF3E2590">
       <w:start w:val="1"/>
       <w:numFmt w:val="lowerRoman"/>
       <w:lvlText w:val="%6."/>
       <w:lvlJc w:val="right"/>
       <w:pPr>
-        <w:ind w:left="4320" w:hanging="179"/>
-      </w:pPr>
-    </w:lvl>
-    <w:lvl w:ilvl="6" w:tplc="7152CD26">
+        <w:ind w:left="4320" w:hanging="178"/>
+      </w:pPr>
+    </w:lvl>
+    <w:lvl w:ilvl="6" w:tplc="56347FC6">
       <w:start w:val="1"/>
       <w:numFmt w:val="decimal"/>
       <w:lvlText w:val="%7."/>
       <w:lvlJc w:val="left"/>
       <w:pPr>
-        <w:ind w:left="5040" w:hanging="359"/>
-      </w:pPr>
-    </w:lvl>
-    <w:lvl w:ilvl="7" w:tplc="CB6206FC">
+        <w:ind w:left="5040" w:hanging="358"/>
+      </w:pPr>
+    </w:lvl>
+    <w:lvl w:ilvl="7" w:tplc="58D8EE52">
       <w:start w:val="1"/>
       <w:numFmt w:val="lowerLetter"/>
       <w:lvlText w:val="%8."/>
       <w:lvlJc w:val="left"/>
       <w:pPr>
-        <w:ind w:left="5760" w:hanging="359"/>
-      </w:pPr>
-    </w:lvl>
-    <w:lvl w:ilvl="8" w:tplc="3F9007D8">
+        <w:ind w:left="5760" w:hanging="358"/>
+      </w:pPr>
+    </w:lvl>
+    <w:lvl w:ilvl="8" w:tplc="474C81B8">
       <w:start w:val="1"/>
       <w:numFmt w:val="lowerRoman"/>
       <w:lvlText w:val="%9."/>
       <w:lvlJc w:val="right"/>
       <w:pPr>
-        <w:ind w:left="6480" w:hanging="179"/>
+        <w:ind w:left="6480" w:hanging="178"/>
       </w:pPr>
     </w:lvl>
   </w:abstractNum>
-  <w:abstractNum w:abstractNumId="8" w15:restartNumberingAfterBreak="0">
-    <w:nsid w:val="75A33D53"/>
+  <w:abstractNum w:abstractNumId="6" w15:restartNumberingAfterBreak="0">
+    <w:nsid w:val="72CD6EC2"/>
     <w:multiLevelType w:val="hybridMultilevel"/>
-    <w:tmpl w:val="95EABE60"/>
-    <w:lvl w:ilvl="0" w:tplc="D8781D18">
+    <w:tmpl w:val="9F3C3506"/>
+    <w:lvl w:ilvl="0" w:tplc="7C762E16">
+      <w:start w:val="1"/>
+      <w:numFmt w:val="bullet"/>
+      <w:lvlText w:val=""/>
+      <w:lvlJc w:val="left"/>
+      <w:pPr>
+        <w:ind w:left="720" w:hanging="358"/>
+      </w:pPr>
+      <w:rPr>
+        <w:rFonts w:ascii="Symbol" w:hAnsi="Symbol" w:hint="default"/>
+      </w:rPr>
+    </w:lvl>
+    <w:lvl w:ilvl="1" w:tplc="57FAA2C4">
+      <w:start w:val="1"/>
+      <w:numFmt w:val="bullet"/>
+      <w:lvlText w:val="o"/>
+      <w:lvlJc w:val="left"/>
+      <w:pPr>
+        <w:ind w:left="1440" w:hanging="358"/>
+      </w:pPr>
+      <w:rPr>
+        <w:rFonts w:ascii="Courier New" w:hAnsi="Courier New" w:cs="Courier New" w:hint="default"/>
+      </w:rPr>
+    </w:lvl>
+    <w:lvl w:ilvl="2" w:tplc="C8168960">
+      <w:start w:val="1"/>
+      <w:numFmt w:val="bullet"/>
+      <w:lvlText w:val=""/>
+      <w:lvlJc w:val="left"/>
+      <w:pPr>
+        <w:ind w:left="2160" w:hanging="358"/>
+      </w:pPr>
+      <w:rPr>
+        <w:rFonts w:ascii="Wingdings" w:hAnsi="Wingdings" w:hint="default"/>
+      </w:rPr>
+    </w:lvl>
+    <w:lvl w:ilvl="3" w:tplc="C81EBBD6">
+      <w:start w:val="1"/>
+      <w:numFmt w:val="bullet"/>
+      <w:lvlText w:val=""/>
+      <w:lvlJc w:val="left"/>
+      <w:pPr>
+        <w:ind w:left="2880" w:hanging="358"/>
+      </w:pPr>
+      <w:rPr>
+        <w:rFonts w:ascii="Symbol" w:hAnsi="Symbol" w:hint="default"/>
+      </w:rPr>
+    </w:lvl>
+    <w:lvl w:ilvl="4" w:tplc="822EA632">
+      <w:start w:val="1"/>
+      <w:numFmt w:val="bullet"/>
+      <w:lvlText w:val="o"/>
+      <w:lvlJc w:val="left"/>
+      <w:pPr>
+        <w:ind w:left="3600" w:hanging="358"/>
+      </w:pPr>
+      <w:rPr>
+        <w:rFonts w:ascii="Courier New" w:hAnsi="Courier New" w:cs="Courier New" w:hint="default"/>
+      </w:rPr>
+    </w:lvl>
+    <w:lvl w:ilvl="5" w:tplc="7FA2E11C">
+      <w:start w:val="1"/>
+      <w:numFmt w:val="bullet"/>
+      <w:lvlText w:val=""/>
+      <w:lvlJc w:val="left"/>
+      <w:pPr>
+        <w:ind w:left="4320" w:hanging="358"/>
+      </w:pPr>
+      <w:rPr>
+        <w:rFonts w:ascii="Wingdings" w:hAnsi="Wingdings" w:hint="default"/>
+      </w:rPr>
+    </w:lvl>
+    <w:lvl w:ilvl="6" w:tplc="96720448">
+      <w:start w:val="1"/>
+      <w:numFmt w:val="bullet"/>
+      <w:lvlText w:val=""/>
+      <w:lvlJc w:val="left"/>
+      <w:pPr>
+        <w:ind w:left="5040" w:hanging="358"/>
+      </w:pPr>
+      <w:rPr>
+        <w:rFonts w:ascii="Symbol" w:hAnsi="Symbol" w:hint="default"/>
+      </w:rPr>
+    </w:lvl>
+    <w:lvl w:ilvl="7" w:tplc="A5FC6220">
+      <w:start w:val="1"/>
+      <w:numFmt w:val="bullet"/>
+      <w:lvlText w:val="o"/>
+      <w:lvlJc w:val="left"/>
+      <w:pPr>
+        <w:ind w:left="5760" w:hanging="358"/>
+      </w:pPr>
+      <w:rPr>
+        <w:rFonts w:ascii="Courier New" w:hAnsi="Courier New" w:cs="Courier New" w:hint="default"/>
+      </w:rPr>
+    </w:lvl>
+    <w:lvl w:ilvl="8" w:tplc="C8FCDE1C">
+      <w:start w:val="1"/>
+      <w:numFmt w:val="bullet"/>
+      <w:lvlText w:val=""/>
+      <w:lvlJc w:val="left"/>
+      <w:pPr>
+        <w:ind w:left="6480" w:hanging="358"/>
+      </w:pPr>
+      <w:rPr>
+        <w:rFonts w:ascii="Wingdings" w:hAnsi="Wingdings" w:hint="default"/>
+      </w:rPr>
+    </w:lvl>
+  </w:abstractNum>
+  <w:abstractNum w:abstractNumId="7" w15:restartNumberingAfterBreak="0">
+    <w:nsid w:val="75F8726B"/>
+    <w:multiLevelType w:val="hybridMultilevel"/>
+    <w:tmpl w:val="6478D620"/>
+    <w:lvl w:ilvl="0" w:tplc="08B67F02">
       <w:start w:val="1"/>
       <w:numFmt w:val="decimal"/>
       <w:lvlText w:val="%1)"/>
       <w:lvlJc w:val="left"/>
       <w:pPr>
-        <w:ind w:left="720" w:hanging="359"/>
+        <w:ind w:left="1065" w:hanging="357"/>
       </w:pPr>
       <w:rPr>
         <w:rFonts w:hint="default"/>
       </w:rPr>
     </w:lvl>
-    <w:lvl w:ilvl="1" w:tplc="64A8058E">
+    <w:lvl w:ilvl="1" w:tplc="E9E81D74">
       <w:start w:val="1"/>
       <w:numFmt w:val="lowerLetter"/>
       <w:lvlText w:val="%2."/>
       <w:lvlJc w:val="left"/>
       <w:pPr>
-        <w:ind w:left="1440" w:hanging="359"/>
-      </w:pPr>
-    </w:lvl>
-    <w:lvl w:ilvl="2" w:tplc="77FC95E8">
+        <w:ind w:left="1785" w:hanging="357"/>
+      </w:pPr>
+    </w:lvl>
+    <w:lvl w:ilvl="2" w:tplc="73FC1636">
       <w:start w:val="1"/>
       <w:numFmt w:val="lowerRoman"/>
       <w:lvlText w:val="%3."/>
       <w:lvlJc w:val="right"/>
       <w:pPr>
-        <w:ind w:left="2160" w:hanging="179"/>
-      </w:pPr>
-    </w:lvl>
-    <w:lvl w:ilvl="3" w:tplc="6CFC750A">
+        <w:ind w:left="2505" w:hanging="177"/>
+      </w:pPr>
+    </w:lvl>
+    <w:lvl w:ilvl="3" w:tplc="926CAC72">
       <w:start w:val="1"/>
       <w:numFmt w:val="decimal"/>
       <w:lvlText w:val="%4."/>
       <w:lvlJc w:val="left"/>
       <w:pPr>
-        <w:ind w:left="2880" w:hanging="359"/>
-      </w:pPr>
-    </w:lvl>
-    <w:lvl w:ilvl="4" w:tplc="73645B08">
+        <w:ind w:left="3225" w:hanging="357"/>
+      </w:pPr>
+    </w:lvl>
+    <w:lvl w:ilvl="4" w:tplc="12BC2A90">
       <w:start w:val="1"/>
       <w:numFmt w:val="lowerLetter"/>
       <w:lvlText w:val="%5."/>
       <w:lvlJc w:val="left"/>
       <w:pPr>
-        <w:ind w:left="3600" w:hanging="359"/>
-      </w:pPr>
-    </w:lvl>
-    <w:lvl w:ilvl="5" w:tplc="D158B27A">
+        <w:ind w:left="3945" w:hanging="357"/>
+      </w:pPr>
+    </w:lvl>
+    <w:lvl w:ilvl="5" w:tplc="5F628598">
       <w:start w:val="1"/>
       <w:numFmt w:val="lowerRoman"/>
       <w:lvlText w:val="%6."/>
       <w:lvlJc w:val="right"/>
       <w:pPr>
-        <w:ind w:left="4320" w:hanging="179"/>
-      </w:pPr>
-    </w:lvl>
-    <w:lvl w:ilvl="6" w:tplc="687E0B5A">
+        <w:ind w:left="4665" w:hanging="177"/>
+      </w:pPr>
+    </w:lvl>
+    <w:lvl w:ilvl="6" w:tplc="B92697F4">
       <w:start w:val="1"/>
       <w:numFmt w:val="decimal"/>
       <w:lvlText w:val="%7."/>
       <w:lvlJc w:val="left"/>
       <w:pPr>
-        <w:ind w:left="5040" w:hanging="359"/>
-      </w:pPr>
-    </w:lvl>
-    <w:lvl w:ilvl="7" w:tplc="E1867148">
+        <w:ind w:left="5385" w:hanging="357"/>
+      </w:pPr>
+    </w:lvl>
+    <w:lvl w:ilvl="7" w:tplc="E1C8681C">
       <w:start w:val="1"/>
       <w:numFmt w:val="lowerLetter"/>
       <w:lvlText w:val="%8."/>
       <w:lvlJc w:val="left"/>
       <w:pPr>
-        <w:ind w:left="5760" w:hanging="359"/>
-      </w:pPr>
-    </w:lvl>
-    <w:lvl w:ilvl="8" w:tplc="477E3FE0">
+        <w:ind w:left="6105" w:hanging="357"/>
+      </w:pPr>
+    </w:lvl>
+    <w:lvl w:ilvl="8" w:tplc="70168932">
       <w:start w:val="1"/>
       <w:numFmt w:val="lowerRoman"/>
       <w:lvlText w:val="%9."/>
       <w:lvlJc w:val="right"/>
       <w:pPr>
-        <w:ind w:left="6480" w:hanging="179"/>
-      </w:pPr>
+        <w:ind w:left="6825" w:hanging="177"/>
+      </w:pPr>
+    </w:lvl>
+  </w:abstractNum>
+  <w:abstractNum w:abstractNumId="8" w15:restartNumberingAfterBreak="0">
+    <w:nsid w:val="77F37349"/>
+    <w:multiLevelType w:val="hybridMultilevel"/>
+    <w:tmpl w:val="2586FE3A"/>
+    <w:lvl w:ilvl="0" w:tplc="80967558">
+      <w:start w:val="1"/>
+      <w:numFmt w:val="bullet"/>
+      <w:lvlText w:val=""/>
+      <w:lvlJc w:val="left"/>
+      <w:pPr>
+        <w:ind w:left="720" w:hanging="358"/>
+      </w:pPr>
+      <w:rPr>
+        <w:rFonts w:ascii="Symbol" w:hAnsi="Symbol" w:hint="default"/>
+      </w:rPr>
+    </w:lvl>
+    <w:lvl w:ilvl="1" w:tplc="32F66F16">
+      <w:start w:val="1"/>
+      <w:numFmt w:val="bullet"/>
+      <w:lvlText w:val="o"/>
+      <w:lvlJc w:val="left"/>
+      <w:pPr>
+        <w:ind w:left="1440" w:hanging="358"/>
+      </w:pPr>
+      <w:rPr>
+        <w:rFonts w:ascii="Courier New" w:hAnsi="Courier New" w:cs="Courier New" w:hint="default"/>
+      </w:rPr>
+    </w:lvl>
+    <w:lvl w:ilvl="2" w:tplc="39108FA4">
+      <w:start w:val="1"/>
+      <w:numFmt w:val="bullet"/>
+      <w:lvlText w:val=""/>
+      <w:lvlJc w:val="left"/>
+      <w:pPr>
+        <w:ind w:left="2160" w:hanging="358"/>
+      </w:pPr>
+      <w:rPr>
+        <w:rFonts w:ascii="Wingdings" w:hAnsi="Wingdings" w:hint="default"/>
+      </w:rPr>
+    </w:lvl>
+    <w:lvl w:ilvl="3" w:tplc="1BDC1FF4">
+      <w:start w:val="1"/>
+      <w:numFmt w:val="bullet"/>
+      <w:lvlText w:val=""/>
+      <w:lvlJc w:val="left"/>
+      <w:pPr>
+        <w:ind w:left="2880" w:hanging="358"/>
+      </w:pPr>
+      <w:rPr>
+        <w:rFonts w:ascii="Symbol" w:hAnsi="Symbol" w:hint="default"/>
+      </w:rPr>
+    </w:lvl>
+    <w:lvl w:ilvl="4" w:tplc="3BB269DC">
+      <w:start w:val="1"/>
+      <w:numFmt w:val="bullet"/>
+      <w:lvlText w:val="o"/>
+      <w:lvlJc w:val="left"/>
+      <w:pPr>
+        <w:ind w:left="3600" w:hanging="358"/>
+      </w:pPr>
+      <w:rPr>
+        <w:rFonts w:ascii="Courier New" w:hAnsi="Courier New" w:cs="Courier New" w:hint="default"/>
+      </w:rPr>
+    </w:lvl>
+    <w:lvl w:ilvl="5" w:tplc="74242A72">
+      <w:start w:val="1"/>
+      <w:numFmt w:val="bullet"/>
+      <w:lvlText w:val=""/>
+      <w:lvlJc w:val="left"/>
+      <w:pPr>
+        <w:ind w:left="4320" w:hanging="358"/>
+      </w:pPr>
+      <w:rPr>
+        <w:rFonts w:ascii="Wingdings" w:hAnsi="Wingdings" w:hint="default"/>
+      </w:rPr>
+    </w:lvl>
+    <w:lvl w:ilvl="6" w:tplc="CD3C2106">
+      <w:start w:val="1"/>
+      <w:numFmt w:val="bullet"/>
+      <w:lvlText w:val=""/>
+      <w:lvlJc w:val="left"/>
+      <w:pPr>
+        <w:ind w:left="5040" w:hanging="358"/>
+      </w:pPr>
+      <w:rPr>
+        <w:rFonts w:ascii="Symbol" w:hAnsi="Symbol" w:hint="default"/>
+      </w:rPr>
+    </w:lvl>
+    <w:lvl w:ilvl="7" w:tplc="4BBC03DC">
+      <w:start w:val="1"/>
+      <w:numFmt w:val="bullet"/>
+      <w:lvlText w:val="o"/>
+      <w:lvlJc w:val="left"/>
+      <w:pPr>
+        <w:ind w:left="5760" w:hanging="358"/>
+      </w:pPr>
+      <w:rPr>
+        <w:rFonts w:ascii="Courier New" w:hAnsi="Courier New" w:cs="Courier New" w:hint="default"/>
+      </w:rPr>
+    </w:lvl>
+    <w:lvl w:ilvl="8" w:tplc="6ED8C080">
+      <w:start w:val="1"/>
+      <w:numFmt w:val="bullet"/>
+      <w:lvlText w:val=""/>
+      <w:lvlJc w:val="left"/>
+      <w:pPr>
+        <w:ind w:left="6480" w:hanging="358"/>
+      </w:pPr>
+      <w:rPr>
+        <w:rFonts w:ascii="Wingdings" w:hAnsi="Wingdings" w:hint="default"/>
+      </w:rPr>
     </w:lvl>
   </w:abstractNum>
   <w:abstractNum w:abstractNumId="9" w15:restartNumberingAfterBreak="0">
-    <w:nsid w:val="7C0D4821"/>
+    <w:nsid w:val="7F8147B5"/>
     <w:multiLevelType w:val="hybridMultilevel"/>
-    <w:tmpl w:val="C41CDBB0"/>
-    <w:lvl w:ilvl="0" w:tplc="8A041CB2">
+    <w:tmpl w:val="5A62C8C6"/>
+    <w:lvl w:ilvl="0" w:tplc="C742CF3E">
       <w:start w:val="1"/>
       <w:numFmt w:val="bullet"/>
       <w:lvlText w:val=""/>
       <w:lvlJc w:val="left"/>
       <w:pPr>
-        <w:ind w:left="720" w:hanging="359"/>
+        <w:ind w:left="720" w:hanging="358"/>
       </w:pPr>
       <w:rPr>
         <w:rFonts w:ascii="Symbol" w:hAnsi="Symbol" w:hint="default"/>
       </w:rPr>
     </w:lvl>
-    <w:lvl w:ilvl="1" w:tplc="2DB27312">
+    <w:lvl w:ilvl="1" w:tplc="F4C6F6F2">
       <w:start w:val="1"/>
       <w:numFmt w:val="bullet"/>
       <w:lvlText w:val="o"/>
       <w:lvlJc w:val="left"/>
       <w:pPr>
-        <w:ind w:left="1440" w:hanging="359"/>
+        <w:ind w:left="1440" w:hanging="358"/>
       </w:pPr>
       <w:rPr>
         <w:rFonts w:ascii="Courier New" w:hAnsi="Courier New" w:cs="Courier New" w:hint="default"/>
       </w:rPr>
     </w:lvl>
-    <w:lvl w:ilvl="2" w:tplc="D82A3CE6">
+    <w:lvl w:ilvl="2" w:tplc="24901496">
       <w:start w:val="1"/>
       <w:numFmt w:val="bullet"/>
       <w:lvlText w:val=""/>
       <w:lvlJc w:val="left"/>
       <w:pPr>
-        <w:ind w:left="2160" w:hanging="359"/>
+        <w:ind w:left="2160" w:hanging="358"/>
       </w:pPr>
       <w:rPr>
         <w:rFonts w:ascii="Wingdings" w:hAnsi="Wingdings" w:hint="default"/>
       </w:rPr>
     </w:lvl>
-    <w:lvl w:ilvl="3" w:tplc="9E8A87E8">
+    <w:lvl w:ilvl="3" w:tplc="220A3914">
       <w:start w:val="1"/>
       <w:numFmt w:val="bullet"/>
       <w:lvlText w:val=""/>
       <w:lvlJc w:val="left"/>
       <w:pPr>
-        <w:ind w:left="2880" w:hanging="359"/>
+        <w:ind w:left="2880" w:hanging="358"/>
       </w:pPr>
       <w:rPr>
         <w:rFonts w:ascii="Symbol" w:hAnsi="Symbol" w:hint="default"/>
       </w:rPr>
     </w:lvl>
-    <w:lvl w:ilvl="4" w:tplc="2FB244B4">
+    <w:lvl w:ilvl="4" w:tplc="45E48BC2">
       <w:start w:val="1"/>
       <w:numFmt w:val="bullet"/>
       <w:lvlText w:val="o"/>
       <w:lvlJc w:val="left"/>
       <w:pPr>
-        <w:ind w:left="3600" w:hanging="359"/>
+        <w:ind w:left="3600" w:hanging="358"/>
       </w:pPr>
       <w:rPr>
         <w:rFonts w:ascii="Courier New" w:hAnsi="Courier New" w:cs="Courier New" w:hint="default"/>
       </w:rPr>
     </w:lvl>
-    <w:lvl w:ilvl="5" w:tplc="FE10630E">
+    <w:lvl w:ilvl="5" w:tplc="30CEB35C">
       <w:start w:val="1"/>
       <w:numFmt w:val="bullet"/>
       <w:lvlText w:val=""/>
       <w:lvlJc w:val="left"/>
       <w:pPr>
-        <w:ind w:left="4320" w:hanging="359"/>
+        <w:ind w:left="4320" w:hanging="358"/>
       </w:pPr>
       <w:rPr>
         <w:rFonts w:ascii="Wingdings" w:hAnsi="Wingdings" w:hint="default"/>
       </w:rPr>
     </w:lvl>
-    <w:lvl w:ilvl="6" w:tplc="8736BE2C">
+    <w:lvl w:ilvl="6" w:tplc="67628F96">
       <w:start w:val="1"/>
       <w:numFmt w:val="bullet"/>
       <w:lvlText w:val=""/>
       <w:lvlJc w:val="left"/>
       <w:pPr>
-        <w:ind w:left="5040" w:hanging="359"/>
+        <w:ind w:left="5040" w:hanging="358"/>
       </w:pPr>
       <w:rPr>
         <w:rFonts w:ascii="Symbol" w:hAnsi="Symbol" w:hint="default"/>
       </w:rPr>
     </w:lvl>
-    <w:lvl w:ilvl="7" w:tplc="16F2C18C">
+    <w:lvl w:ilvl="7" w:tplc="FE5EE19C">
       <w:start w:val="1"/>
       <w:numFmt w:val="bullet"/>
       <w:lvlText w:val="o"/>
       <w:lvlJc w:val="left"/>
       <w:pPr>
-        <w:ind w:left="5760" w:hanging="359"/>
+        <w:ind w:left="5760" w:hanging="358"/>
       </w:pPr>
       <w:rPr>
         <w:rFonts w:ascii="Courier New" w:hAnsi="Courier New" w:cs="Courier New" w:hint="default"/>
       </w:rPr>
     </w:lvl>
-    <w:lvl w:ilvl="8" w:tplc="CBD40D9E">
+    <w:lvl w:ilvl="8" w:tplc="A928D59E">
       <w:start w:val="1"/>
       <w:numFmt w:val="bullet"/>
       <w:lvlText w:val=""/>
       <w:lvlJc w:val="left"/>
       <w:pPr>
-        <w:ind w:left="6480" w:hanging="359"/>
+        <w:ind w:left="6480" w:hanging="358"/>
       </w:pPr>
       <w:rPr>
         <w:rFonts w:ascii="Wingdings" w:hAnsi="Wingdings" w:hint="default"/>
@@ -3539,44 +3518,36 @@
     </w:lvl>
   </w:abstractNum>
   <w:num w:numId="1">
+    <w:abstractNumId w:val="4"/>
+  </w:num>
+  <w:num w:numId="2">
+    <w:abstractNumId w:val="7"/>
+  </w:num>
+  <w:num w:numId="3">
+    <w:abstractNumId w:val="5"/>
+  </w:num>
+  <w:num w:numId="4">
     <w:abstractNumId w:val="8"/>
   </w:num>
-  <w:num w:numId="2">
+  <w:num w:numId="5">
+    <w:abstractNumId w:val="2"/>
+  </w:num>
+  <w:num w:numId="6">
+    <w:abstractNumId w:val="3"/>
+  </w:num>
+  <w:num w:numId="7">
+    <w:abstractNumId w:val="6"/>
+  </w:num>
+  <w:num w:numId="8">
+    <w:abstractNumId w:val="1"/>
+  </w:num>
+  <w:num w:numId="9">
     <w:abstractNumId w:val="0"/>
   </w:num>
-  <w:num w:numId="3">
-    <w:abstractNumId w:val="6"/>
-  </w:num>
-  <w:num w:numId="4">
-    <w:abstractNumId w:val="1"/>
-  </w:num>
-  <w:num w:numId="5">
-    <w:abstractNumId w:val="4"/>
-  </w:num>
-  <w:num w:numId="6">
+  <w:num w:numId="10">
     <w:abstractNumId w:val="9"/>
   </w:num>
-  <w:num w:numId="7">
-    <w:abstractNumId w:val="5"/>
-  </w:num>
-  <w:num w:numId="8">
-    <w:abstractNumId w:val="7"/>
-  </w:num>
-  <w:num w:numId="9">
-    <w:abstractNumId w:val="3"/>
-  </w:num>
-  <w:num w:numId="10">
-    <w:abstractNumId w:val="2"/>
-  </w:num>
 </w:numbering>
-</file>
-
-<file path=word/people.xml><?xml version="1.0" encoding="utf-8"?>
-<w15:people xmlns:wpc="http://schemas.microsoft.com/office/word/2010/wordprocessingCanvas" xmlns:mc="http://schemas.openxmlformats.org/markup-compatibility/2006" xmlns:o="urn:schemas-microsoft-com:office:office" xmlns:r="http://schemas.openxmlformats.org/officeDocument/2006/relationships" xmlns:m="http://schemas.openxmlformats.org/officeDocument/2006/math" xmlns:v="urn:schemas-microsoft-com:vml" xmlns:wp14="http://schemas.microsoft.com/office/word/2010/wordprocessingDrawing" xmlns:wp="http://schemas.openxmlformats.org/drawingml/2006/wordprocessingDrawing" xmlns:w10="urn:schemas-microsoft-com:office:word" xmlns:w="http://schemas.openxmlformats.org/wordprocessingml/2006/main" xmlns:w14="http://schemas.microsoft.com/office/word/2010/wordml" xmlns:w15="http://schemas.microsoft.com/office/word/2012/wordml" xmlns:wpg="http://schemas.microsoft.com/office/word/2010/wordprocessingGroup" xmlns:wpi="http://schemas.microsoft.com/office/word/2010/wordprocessingInk" xmlns:wne="http://schemas.microsoft.com/office/word/2006/wordml" xmlns:wps="http://schemas.microsoft.com/office/word/2010/wordprocessingShape" mc:Ignorable="w14 w15 wp14">
-  <w15:person w15:author="Andrei Costinescu">
-    <w15:presenceInfo w15:providerId="Windows Live" w15:userId="66efd7705772957a"/>
-  </w15:person>
-</w15:people>
 </file>
 
 <file path=word/styles.xml><?xml version="1.0" encoding="utf-8"?>
@@ -6506,7 +6477,6 @@
   <w:style w:type="paragraph" w:styleId="CommentText">
     <w:name w:val="annotation text"/>
     <w:basedOn w:val="Normal"/>
-    <w:link w:val="CommentTextChar"/>
     <w:uiPriority w:val="99"/>
     <w:semiHidden/>
     <w:unhideWhenUsed/>
@@ -6521,7 +6491,6 @@
   <w:style w:type="character" w:customStyle="1" w:styleId="CommentTextChar">
     <w:name w:val="Comment Text Char"/>
     <w:basedOn w:val="DefaultParagraphFont"/>
-    <w:link w:val="CommentText"/>
     <w:uiPriority w:val="99"/>
     <w:semiHidden/>
     <w:rPr>
@@ -6543,11 +6512,9 @@
   <w:style w:type="paragraph" w:styleId="BalloonText">
     <w:name w:val="Balloon Text"/>
     <w:basedOn w:val="Normal"/>
-    <w:link w:val="BalloonTextChar"/>
     <w:uiPriority w:val="99"/>
     <w:semiHidden/>
     <w:unhideWhenUsed/>
-    <w:rsid w:val="00602676"/>
     <w:pPr>
       <w:spacing w:after="0" w:line="240" w:lineRule="auto"/>
     </w:pPr>
@@ -6560,10 +6527,8 @@
   <w:style w:type="character" w:customStyle="1" w:styleId="BalloonTextChar">
     <w:name w:val="Balloon Text Char"/>
     <w:basedOn w:val="DefaultParagraphFont"/>
-    <w:link w:val="BalloonText"/>
     <w:uiPriority w:val="99"/>
     <w:semiHidden/>
-    <w:rsid w:val="00602676"/>
     <w:rPr>
       <w:rFonts w:ascii="Segoe UI" w:hAnsi="Segoe UI" w:cs="Segoe UI"/>
       <w:sz w:val="18"/>
@@ -6574,11 +6539,9 @@
     <w:name w:val="annotation subject"/>
     <w:basedOn w:val="CommentText"/>
     <w:next w:val="CommentText"/>
-    <w:link w:val="CommentSubjectChar"/>
     <w:uiPriority w:val="99"/>
     <w:semiHidden/>
     <w:unhideWhenUsed/>
-    <w:rsid w:val="00A673BD"/>
     <w:rPr>
       <w:b/>
       <w:bCs/>
@@ -6587,10 +6550,8 @@
   <w:style w:type="character" w:customStyle="1" w:styleId="CommentSubjectChar">
     <w:name w:val="Comment Subject Char"/>
     <w:basedOn w:val="CommentTextChar"/>
-    <w:link w:val="CommentSubject"/>
     <w:uiPriority w:val="99"/>
     <w:semiHidden/>
-    <w:rsid w:val="00A673BD"/>
     <w:rPr>
       <w:b/>
       <w:bCs/>
@@ -6814,7 +6775,7 @@
 </file>
 
 <file path=customXml/itemProps1.xml><?xml version="1.0" encoding="utf-8"?>
-<ds:datastoreItem xmlns:ds="http://schemas.openxmlformats.org/officeDocument/2006/customXml" ds:itemID="{9BE1A459-82AD-4C11-8CD8-9D112AB6D94D}">
+<ds:datastoreItem xmlns:ds="http://schemas.openxmlformats.org/officeDocument/2006/customXml" ds:itemID="{B00E9AA6-8978-4911-9AAF-E9D44D11C00B}">
   <ds:schemaRefs>
     <ds:schemaRef ds:uri="http://schemas.openxmlformats.org/officeDocument/2006/bibliography"/>
   </ds:schemaRefs>

</xml_diff>

<commit_message>
Simplified models and created the recommender interface
</commit_message>
<xml_diff>
--- a/Documentation/System specifications/Pflichtenheft.docx
+++ b/Documentation/System specifications/Pflichtenheft.docx
@@ -8,8 +8,6 @@
           <w:sz w:val="24"/>
         </w:rPr>
       </w:pPr>
-      <w:bookmarkStart w:id="0" w:name="_GoBack"/>
-      <w:bookmarkEnd w:id="0"/>
       <w:r>
         <w:rPr>
           <w:b/>
@@ -61,13 +59,7 @@
         <w:rPr>
           <w:sz w:val="24"/>
         </w:rPr>
-        <w:t>Interessen: Der Nutzer soll aufbauend auf von uns erstellten Stichworten seine Interessen angeben können, di</w:t>
-      </w:r>
-      <w:r>
-        <w:rPr>
-          <w:sz w:val="24"/>
-        </w:rPr>
-        <w:t>e dann auf die Vorlesungs-Kategorien abgebildet werden.</w:t>
+        <w:t>Interessen: Der Nutzer soll aufbauend auf von uns erstellten Stichworten seine Interessen angeben können, die dann auf die Vorlesungs-Kategorien abgebildet werden.</w:t>
       </w:r>
     </w:p>
     <w:p>
@@ -103,13 +95,7 @@
         <w:rPr>
           <w:sz w:val="24"/>
         </w:rPr>
-        <w:t>Evaluierung: Der Nutzer soll die Möglichkeit haben, die (Vorlesungsevaluationen) Evaluierungsergebni</w:t>
-      </w:r>
-      <w:r>
-        <w:rPr>
-          <w:sz w:val="24"/>
-        </w:rPr>
-        <w:t xml:space="preserve">sse einfließen zu lassen. Beispielsweise über den Dozenten. </w:t>
+        <w:t xml:space="preserve">Evaluierung: Der Nutzer soll die Möglichkeit haben, die (Vorlesungsevaluationen) Evaluierungsergebnisse einfließen zu lassen. Beispielsweise über den Dozenten. </w:t>
       </w:r>
       <w:r>
         <w:rPr>
@@ -129,13 +115,7 @@
         <w:rPr>
           <w:sz w:val="24"/>
         </w:rPr>
-        <w:t xml:space="preserve">Das System soll aus mehreren Komponenten bestehen, damit man leicht neue Funktionalitäten in der Zukunft hinzufügen kann. Einige Komponenten, die wir für sinnvoll halten, </w:t>
-      </w:r>
-      <w:r>
-        <w:rPr>
-          <w:sz w:val="24"/>
-        </w:rPr>
-        <w:t>sind:</w:t>
+        <w:t>Das System soll aus mehreren Komponenten bestehen, damit man leicht neue Funktionalitäten in der Zukunft hinzufügen kann. Einige Komponenten, die wir für sinnvoll halten, sind:</w:t>
       </w:r>
     </w:p>
     <w:p>
@@ -290,14 +270,27 @@
         </w:rPr>
         <w:t>(</w:t>
       </w:r>
-      <w:hyperlink r:id="rId6" w:history="1">
-        <w:r>
-          <w:rPr>
-            <w:rStyle w:val="Hyperlink"/>
-          </w:rPr>
-          <w:t>Vorläufiges Mockup der "App"-Seite</w:t>
-        </w:r>
-      </w:hyperlink>
+      <w:r>
+        <w:fldChar w:fldCharType="begin"/>
+      </w:r>
+      <w:r>
+        <w:instrText xml:space="preserve"> HYPERLINK "https://app.moqups.com/Seeev/uZlxFTcROp/view" </w:instrText>
+      </w:r>
+      <w:r>
+        <w:fldChar w:fldCharType="separate"/>
+      </w:r>
+      <w:r>
+        <w:rPr>
+          <w:rStyle w:val="Hyperlink"/>
+        </w:rPr>
+        <w:t>Vorläufiges Mockup der "App"-Seite</w:t>
+      </w:r>
+      <w:r>
+        <w:rPr>
+          <w:rStyle w:val="Hyperlink"/>
+        </w:rPr>
+        <w:fldChar w:fldCharType="end"/>
+      </w:r>
       <w:r>
         <w:t>)</w:t>
       </w:r>
@@ -313,22 +306,16 @@
           <w:sz w:val="24"/>
         </w:rPr>
         <w:tab/>
-        <w:t>D</w:t>
-      </w:r>
-      <w:r>
-        <w:rPr>
-          <w:sz w:val="24"/>
-        </w:rPr>
-        <w:t xml:space="preserve">iese Komponente soll sich ausschließlich mit der Darstellung der Inhalte für den Nutzer des Systems beschäftigen. Auf der Homepage des Systems soll es einen Begrüßungsbildschirm geben, wo die Beschreibung des Systems </w:t>
-      </w:r>
-      <w:del w:id="1" w:author="Andrei Costinescu" w:date="2017-03-09T06:42:00Z">
+        <w:t xml:space="preserve">Diese Komponente soll sich ausschließlich mit der Darstellung der Inhalte für den Nutzer des Systems beschäftigen. Auf der Homepage des Systems soll es einen Begrüßungsbildschirm geben, wo die Beschreibung des Systems </w:t>
+      </w:r>
+      <w:del w:id="0" w:author="Andrei Costinescu" w:date="2017-03-09T06:42:00Z">
         <w:r>
           <w:rPr>
             <w:sz w:val="24"/>
           </w:rPr>
           <w:delText xml:space="preserve">zusammen mit </w:delText>
         </w:r>
-        <w:commentRangeStart w:id="2"/>
+        <w:commentRangeStart w:id="1"/>
         <w:r>
           <w:rPr>
             <w:sz w:val="24"/>
@@ -336,21 +323,15 @@
           <w:delText xml:space="preserve">ein Foto von uns </w:delText>
         </w:r>
       </w:del>
-      <w:commentRangeEnd w:id="2"/>
-      <w:r>
-        <w:commentReference w:id="2"/>
-      </w:r>
-      <w:r>
-        <w:rPr>
-          <w:sz w:val="24"/>
-        </w:rPr>
-        <w:t>und da</w:t>
-      </w:r>
-      <w:r>
-        <w:rPr>
-          <w:sz w:val="24"/>
-        </w:rPr>
-        <w:t>s Logo des Systems (Modulo) stehen soll.  Es soll dann drei weiterführende Links geben. Ein Link soll zur App, ein anderer soll auf eine „Über uns“-Seite und der letzte soll auf eine Seite, wo der verwendete Algorithmus beschrieben wird, führen.</w:t>
+      <w:commentRangeEnd w:id="1"/>
+      <w:r>
+        <w:commentReference w:id="1"/>
+      </w:r>
+      <w:r>
+        <w:rPr>
+          <w:sz w:val="24"/>
+        </w:rPr>
+        <w:t>und das Logo des Systems (Modulo) stehen soll.  Es soll dann drei weiterführende Links geben. Ein Link soll zur App, ein anderer soll auf eine „Über uns“-Seite und der letzte soll auf eine Seite, wo der verwendete Algorithmus beschrieben wird, führen.</w:t>
       </w:r>
     </w:p>
     <w:p>
@@ -364,15 +345,9 @@
           <w:sz w:val="24"/>
         </w:rPr>
         <w:tab/>
-        <w:t>Auf die „</w:t>
-      </w:r>
-      <w:r>
-        <w:rPr>
-          <w:sz w:val="24"/>
-        </w:rPr>
-        <w:t>Über uns“ Seite sollen allgemeine Informationen über uns als Team</w:t>
-      </w:r>
-      <w:ins w:id="3" w:author="Andrei Costinescu" w:date="2017-03-09T06:42:00Z">
+        <w:t>Auf die „Über uns“ Seite sollen allgemeine Informationen über uns als Team</w:t>
+      </w:r>
+      <w:ins w:id="2" w:author="Andrei Costinescu" w:date="2017-03-09T06:42:00Z">
         <w:r>
           <w:rPr>
             <w:sz w:val="24"/>
@@ -383,7 +358,7 @@
           <w:t>,</w:t>
         </w:r>
       </w:ins>
-      <w:del w:id="4" w:author="Andrei Costinescu" w:date="2017-03-09T06:42:00Z">
+      <w:del w:id="3" w:author="Andrei Costinescu" w:date="2017-03-09T06:42:00Z">
         <w:r>
           <w:rPr>
             <w:sz w:val="24"/>
@@ -409,13 +384,7 @@
           <w:sz w:val="24"/>
         </w:rPr>
         <w:tab/>
-        <w:t>Die Seite, wo der Algorithmus bes</w:t>
-      </w:r>
-      <w:r>
-        <w:rPr>
-          <w:sz w:val="24"/>
-        </w:rPr>
-        <w:t>chrieben wird, soll nur für Interessierte Leute sein und es soll eine Beschreibung oder Dokumentation des Systems und nicht des Projekts sein.</w:t>
+        <w:t>Die Seite, wo der Algorithmus beschrieben wird, soll nur für Interessierte Leute sein und es soll eine Beschreibung oder Dokumentation des Systems und nicht des Projekts sein.</w:t>
       </w:r>
     </w:p>
     <w:p>
@@ -429,26 +398,14 @@
           <w:sz w:val="24"/>
         </w:rPr>
         <w:tab/>
-        <w:t>Wenn man auf den Link zur App klickt, soll man sich erstmals mit der TUM Kennung per Shibboleth anmelden. Wichti</w:t>
-      </w:r>
-      <w:r>
-        <w:rPr>
-          <w:sz w:val="24"/>
-        </w:rPr>
-        <w:t xml:space="preserve">g wegen Datenschutz ist es, dass dem Nutzer gesagt wird, welche Daten das System braucht und was mit denen gemacht wird. Nachdem der Student </w:t>
+        <w:t xml:space="preserve">Wenn man auf den Link zur App klickt, soll man sich erstmals mit der TUM Kennung per Shibboleth anmelden. Wichtig wegen Datenschutz ist es, dass dem Nutzer gesagt wird, welche Daten das System braucht und was mit denen gemacht wird. Nachdem der Student </w:t>
       </w:r>
       <w:r>
         <w:rPr>
           <w:sz w:val="24"/>
         </w:rPr>
         <w:lastRenderedPageBreak/>
-        <w:t>sich angemeldet hat, kommt es zur eigentlichen App. Eine genauere Beschreibung der Interface soll nach dem MockUp-T</w:t>
-      </w:r>
-      <w:r>
-        <w:rPr>
-          <w:sz w:val="24"/>
-        </w:rPr>
-        <w:t>reffen entstehen, hier erstmals eine Möglichkeit.</w:t>
+        <w:t>sich angemeldet hat, kommt es zur eigentlichen App. Eine genauere Beschreibung der Interface soll nach dem MockUp-Treffen entstehen, hier erstmals eine Möglichkeit.</w:t>
       </w:r>
     </w:p>
     <w:p>
@@ -523,13 +480,7 @@
         <w:rPr>
           <w:sz w:val="24"/>
         </w:rPr>
-        <w:t>An</w:t>
-      </w:r>
-      <w:r>
-        <w:rPr>
-          <w:sz w:val="24"/>
-        </w:rPr>
-        <w:t>zahl von zu-erwerbenden Credits</w:t>
+        <w:t>Anzahl von zu-erwerbenden Credits</w:t>
       </w:r>
     </w:p>
     <w:p>
@@ -580,16 +531,16 @@
         </w:rPr>
         <w:t xml:space="preserve">Alle 5 Filteroptionen sollen als </w:t>
       </w:r>
-      <w:commentRangeStart w:id="5"/>
+      <w:commentRangeStart w:id="4"/>
       <w:r>
         <w:rPr>
           <w:sz w:val="24"/>
         </w:rPr>
         <w:t>Drop-Down Liste</w:t>
       </w:r>
-      <w:commentRangeEnd w:id="5"/>
-      <w:r>
-        <w:commentReference w:id="5"/>
+      <w:commentRangeEnd w:id="4"/>
+      <w:r>
+        <w:commentReference w:id="4"/>
       </w:r>
       <w:r>
         <w:rPr>
@@ -608,19 +559,7 @@
         <w:rPr>
           <w:sz w:val="24"/>
         </w:rPr>
-        <w:t xml:space="preserve">Der Student soll die Möglichkeit haben, eines oder mehrere Kriterien für das Filtern der vielen </w:t>
-      </w:r>
-      <w:r>
-        <w:rPr>
-          <w:sz w:val="24"/>
-        </w:rPr>
-        <w:t>Module zu wählen. Falls er gar kein Kriterium wählt, soll das System ihm auf der rechten Seite des Bildschirms alle Module zeigen. Falls er mind. ein Kriterium wählt, dann sollen diese der „Control“ Komponente weitergeleitet werden. Am Ende wird die „Displ</w:t>
-      </w:r>
-      <w:r>
-        <w:rPr>
-          <w:sz w:val="24"/>
-        </w:rPr>
-        <w:t xml:space="preserve">ay“ Komponente von der „Learning“ Komponente eine Liste der Module bekommen, die absteigend nach dem Passungsgrad zu den gewählten Kriterien sortiert sind. Aus diesen werden zunächst nur die ersten fünf Module folgenderweise angezeigt. </w:t>
+        <w:t xml:space="preserve">Der Student soll die Möglichkeit haben, eines oder mehrere Kriterien für das Filtern der vielen Module zu wählen. Falls er gar kein Kriterium wählt, soll das System ihm auf der rechten Seite des Bildschirms alle Module zeigen. Falls er mind. ein Kriterium wählt, dann sollen diese der „Control“ Komponente weitergeleitet werden. Am Ende wird die „Display“ Komponente von der „Learning“ Komponente eine Liste der Module bekommen, die absteigend nach dem Passungsgrad zu den gewählten Kriterien sortiert sind. Aus diesen werden zunächst nur die ersten fünf Module folgenderweise angezeigt. </w:t>
       </w:r>
     </w:p>
     <w:p>
@@ -635,15 +574,9 @@
           <w:sz w:val="24"/>
         </w:rPr>
         <w:tab/>
-        <w:t>Auf der rechten Se</w:t>
-      </w:r>
-      <w:r>
-        <w:rPr>
-          <w:sz w:val="24"/>
-        </w:rPr>
-        <w:t xml:space="preserve">ite des Bildschirms werden die Titel der Module gezeigt und der Student hat die Option auf den Titel zu klicken, um Details über das Modul zu erfahren, wie z.B. Modulbeschreibung, Ort, Zeit, Prüfungstyp, Creditanzahl, </w:t>
-      </w:r>
-      <w:ins w:id="6" w:author="Andrei Costinescu" w:date="2017-03-09T06:43:00Z">
+        <w:t xml:space="preserve">Auf der rechten Seite des Bildschirms werden die Titel der Module gezeigt und der Student hat die Option auf den Titel zu klicken, um Details über das Modul zu erfahren, wie z.B. Modulbeschreibung, Ort, Zeit, Prüfungstyp, Creditanzahl, </w:t>
+      </w:r>
+      <w:ins w:id="5" w:author="Andrei Costinescu" w:date="2017-03-09T06:43:00Z">
         <w:r>
           <w:rPr>
             <w:sz w:val="24"/>
@@ -651,7 +584,23 @@
           <w:t>(</w:t>
         </w:r>
       </w:ins>
-      <w:commentRangeStart w:id="7"/>
+      <w:commentRangeStart w:id="6"/>
+      <w:r>
+        <w:rPr>
+          <w:strike/>
+          <w:sz w:val="24"/>
+          <w:rPrChange w:id="7" w:author="Andrei Costinescu" w:date="2017-03-09T06:44:00Z">
+            <w:rPr>
+              <w:sz w:val="24"/>
+            </w:rPr>
+          </w:rPrChange>
+        </w:rPr>
+        <w:t>Themenkathegorien</w:t>
+      </w:r>
+      <w:commentRangeEnd w:id="6"/>
+      <w:r>
+        <w:commentReference w:id="6"/>
+      </w:r>
       <w:r>
         <w:rPr>
           <w:strike/>
@@ -662,25 +611,9 @@
             </w:rPr>
           </w:rPrChange>
         </w:rPr>
-        <w:t>Themenkathegorien</w:t>
-      </w:r>
-      <w:commentRangeEnd w:id="7"/>
-      <w:r>
-        <w:commentReference w:id="7"/>
-      </w:r>
-      <w:r>
-        <w:rPr>
-          <w:strike/>
-          <w:sz w:val="24"/>
-          <w:rPrChange w:id="9" w:author="Andrei Costinescu" w:date="2017-03-09T06:44:00Z">
-            <w:rPr>
-              <w:sz w:val="24"/>
-            </w:rPr>
-          </w:rPrChange>
-        </w:rPr>
         <w:t xml:space="preserve"> des Moduls,</w:t>
       </w:r>
-      <w:ins w:id="10" w:author="Andrei Costinescu" w:date="2017-03-09T06:44:00Z">
+      <w:ins w:id="9" w:author="Andrei Costinescu" w:date="2017-03-09T06:44:00Z">
         <w:r>
           <w:rPr>
             <w:sz w:val="24"/>
@@ -692,13 +625,7 @@
         <w:rPr>
           <w:sz w:val="24"/>
         </w:rPr>
-        <w:t xml:space="preserve"> ang</w:t>
-      </w:r>
-      <w:r>
-        <w:rPr>
-          <w:sz w:val="24"/>
-        </w:rPr>
-        <w:t xml:space="preserve">estrebte Lernergebnisse, Dozent, Beliebtheit des Moduls, </w:t>
+        <w:t xml:space="preserve"> angestrebte Lernergebnisse, Dozent, Beliebtheit des Moduls, </w:t>
       </w:r>
       <w:r>
         <w:rPr>
@@ -718,19 +645,7 @@
         <w:rPr>
           <w:sz w:val="24"/>
         </w:rPr>
-        <w:t>Diese Details werden unterhalb des selektierten Moduls angezeigt und nachdem der Student die Details gelesen hat, gibt es unter diesen Details zwei Buttons: „Interest</w:t>
-      </w:r>
-      <w:r>
-        <w:rPr>
-          <w:sz w:val="24"/>
-        </w:rPr>
-        <w:t>ing“ und „Not for me“. Wird ein Modul geklickt, soll das System sich merken, dass der Student dieses Modul sich angeschaut hat. Es ist wichtig für das Feedback, dass die „Learning“ Komponente bekommt, dass ein Modul zwar angeschaut wurde, aber es weder als</w:t>
-      </w:r>
-      <w:r>
-        <w:rPr>
-          <w:sz w:val="24"/>
-        </w:rPr>
-        <w:t xml:space="preserve"> „interesting“ noch als „not for me“ vom Student markiert wurde. Die „Feedback“ Komponente soll die Gewichtung des Feedbacks festlegen.</w:t>
+        <w:t>Diese Details werden unterhalb des selektierten Moduls angezeigt und nachdem der Student die Details gelesen hat, gibt es unter diesen Details zwei Buttons: „Interesting“ und „Not for me“. Wird ein Modul geklickt, soll das System sich merken, dass der Student dieses Modul sich angeschaut hat. Es ist wichtig für das Feedback, dass die „Learning“ Komponente bekommt, dass ein Modul zwar angeschaut wurde, aber es weder als „interesting“ noch als „not for me“ vom Student markiert wurde. Die „Feedback“ Komponente soll die Gewichtung des Feedbacks festlegen.</w:t>
       </w:r>
     </w:p>
     <w:p>
@@ -744,134 +659,86 @@
           <w:sz w:val="24"/>
         </w:rPr>
         <w:tab/>
-        <w:t>Wenn der Student das Modul als „interesting“ markiert, dann hat er später die Möglichkeit, alle als „interesting“ marki</w:t>
-      </w:r>
-      <w:r>
-        <w:rPr>
-          <w:sz w:val="24"/>
-        </w:rPr>
-        <w:t xml:space="preserve">erten Module zu sehen und sich in / für einen </w:t>
-      </w:r>
+        <w:t xml:space="preserve">Wenn der Student das Modul als „interesting“ markiert, dann hat er später die Möglichkeit, alle als „interesting“ markierten Module zu sehen und sich in / für einen </w:t>
+      </w:r>
+      <w:commentRangeStart w:id="10"/>
       <w:commentRangeStart w:id="11"/>
+      <w:r>
+        <w:rPr>
+          <w:sz w:val="24"/>
+        </w:rPr>
+        <w:t>einzuschreiben / anzumelden</w:t>
+      </w:r>
+      <w:commentRangeEnd w:id="10"/>
+      <w:commentRangeEnd w:id="11"/>
+      <w:r>
+        <w:commentReference w:id="10"/>
+      </w:r>
+      <w:r>
+        <w:commentReference w:id="11"/>
+      </w:r>
+      <w:r>
+        <w:rPr>
+          <w:sz w:val="24"/>
+        </w:rPr>
+        <w:t xml:space="preserve">. Wichtig ist es, dass nach dem Klicken des Anmeldebuttons der Student eine Fragemeldung bekommt, etwas in der Art: „Wollen Sie wirklich zu dem Modul … anmelden? </w:t>
+      </w:r>
+      <w:r>
+        <w:rPr>
+          <w:sz w:val="24"/>
+        </w:rPr>
+        <w:noBreakHyphen/>
+        <w:t xml:space="preserve"> Ja, Nein“. Falls der Student ein Modul als „not for me“ markiert, soll das System ihm fragen (um Feedback zu bekommen), warum diese Empfehlung dem Student nicht gefallen hat. Z.B. ob es ein Problem mit dem Thema des Moduls war, oder Ort, Zeit, Credits, Prüfungstyp o.a. Kriterien dem Student nicht gepasst haben. Nachdem der Student das „Feedbackformular“ gefüllt hat, rücken die unteren Empfehlungen einen Platz nach oben </w:t>
+      </w:r>
+      <w:r>
+        <w:rPr>
+          <w:sz w:val="24"/>
+        </w:rPr>
+        <w:lastRenderedPageBreak/>
+        <w:t>(also anstatt des als „not for me“ markierten Moduls) und eine neue Empfehlung kommt, damit man immer 5 Module in dem Block von empfohlenen Modulen hat.</w:t>
+      </w:r>
+    </w:p>
+    <w:p>
+      <w:pPr>
+        <w:rPr>
+          <w:sz w:val="24"/>
+        </w:rPr>
+      </w:pPr>
+      <w:r>
+        <w:rPr>
+          <w:sz w:val="24"/>
+        </w:rPr>
+        <w:tab/>
+        <w:t xml:space="preserve">Nachdem der Student einige „interesting“ Module gesammelt hat, soll er die Möglichkeit durch einen Button alle seine selektierten Module zu sehen. Diese Funktionalität soll ähnlich dem Warenkorbprinzip (oder Wunschlisteprinzip) von Amazon sein. Man schaut sich mehrere Artikeln an, selektiert einige aus den empfohlenen Artikeln und am Ende kauft man nur ein Teil von der selektierten Artikeln. Im Fall des Systems wird sich der Student </w:t>
+      </w:r>
       <w:commentRangeStart w:id="12"/>
-      <w:r>
-        <w:rPr>
-          <w:sz w:val="24"/>
-        </w:rPr>
-        <w:t>einzuschreiben / anzumelden</w:t>
-      </w:r>
-      <w:commentRangeEnd w:id="11"/>
+      <w:commentRangeStart w:id="13"/>
+      <w:r>
+        <w:rPr>
+          <w:sz w:val="24"/>
+        </w:rPr>
+        <w:t>nur zu einem Modul anmelden können.</w:t>
+      </w:r>
       <w:commentRangeEnd w:id="12"/>
-      <w:r>
-        <w:commentReference w:id="11"/>
-      </w:r>
+      <w:commentRangeEnd w:id="13"/>
       <w:r>
         <w:commentReference w:id="12"/>
       </w:r>
       <w:r>
-        <w:rPr>
-          <w:sz w:val="24"/>
-        </w:rPr>
-        <w:t xml:space="preserve">. Wichtig ist es, dass nach dem Klicken des Anmeldebuttons der Student eine Fragemeldung bekommt, etwas in der Art: „Wollen Sie wirklich zu dem Modul … anmelden? </w:t>
+        <w:commentReference w:id="13"/>
+      </w:r>
+      <w:r>
+        <w:rPr>
+          <w:sz w:val="24"/>
+        </w:rPr>
+        <w:t xml:space="preserve"> Wichtig ist es, dass nach dem Klicken des Anmeldebuttons der Student eine Fragemeldung bekommt: „Wollen Sie wirklich zu dem Modul … anmelden? </w:t>
       </w:r>
       <w:r>
         <w:rPr>
           <w:sz w:val="24"/>
         </w:rPr>
         <w:noBreakHyphen/>
-        <w:t xml:space="preserve"> Ja, Nein“. Fa</w:t>
-      </w:r>
-      <w:r>
-        <w:rPr>
-          <w:sz w:val="24"/>
-        </w:rPr>
-        <w:t>lls der Student ein Modul als „not for me“ markiert, soll das System ihm fragen (um Feedback zu bekommen), warum diese Empfehlung dem Student nicht gefallen hat. Z.B. ob es ein Problem mit dem Thema des Moduls war, oder Ort, Zeit, Credits, Prüfungstyp o.a.</w:t>
-      </w:r>
-      <w:r>
-        <w:rPr>
-          <w:sz w:val="24"/>
-        </w:rPr>
-        <w:t xml:space="preserve"> Kriterien dem Student nicht gepasst haben. Nachdem der Student das „Feedbackformular“ gefüllt hat, rücken die unteren Empfehlungen einen Platz nach oben </w:t>
-      </w:r>
-      <w:r>
-        <w:rPr>
-          <w:sz w:val="24"/>
-        </w:rPr>
-        <w:lastRenderedPageBreak/>
-        <w:t xml:space="preserve">(also anstatt des als „not for me“ markierten Moduls) und eine neue Empfehlung kommt, damit man immer </w:t>
-      </w:r>
-      <w:r>
-        <w:rPr>
-          <w:sz w:val="24"/>
-        </w:rPr>
-        <w:t>5 Module in dem Block von empfohlenen Modulen hat.</w:t>
-      </w:r>
-    </w:p>
-    <w:p>
-      <w:pPr>
-        <w:rPr>
-          <w:sz w:val="24"/>
-        </w:rPr>
-      </w:pPr>
-      <w:r>
-        <w:rPr>
-          <w:sz w:val="24"/>
-        </w:rPr>
-        <w:tab/>
-        <w:t>Nachdem der Student einige „interesting“ Module gesammelt hat, soll er die Möglichkeit durch einen Button alle seine selektierten Module zu sehen. Diese Funktionalität soll ähnlich dem Warenkorbprinzip (o</w:t>
-      </w:r>
-      <w:r>
-        <w:rPr>
-          <w:sz w:val="24"/>
-        </w:rPr>
-        <w:t xml:space="preserve">der Wunschlisteprinzip) von Amazon sein. Man schaut sich mehrere Artikeln an, selektiert einige aus den empfohlenen Artikeln und am Ende kauft man nur ein Teil von der selektierten Artikeln. Im Fall des Systems wird sich der Student </w:t>
-      </w:r>
-      <w:commentRangeStart w:id="13"/>
-      <w:commentRangeStart w:id="14"/>
-      <w:r>
-        <w:rPr>
-          <w:sz w:val="24"/>
-        </w:rPr>
-        <w:t>nur zu einem Modul anme</w:t>
-      </w:r>
-      <w:r>
-        <w:rPr>
-          <w:sz w:val="24"/>
-        </w:rPr>
-        <w:t>lden können.</w:t>
-      </w:r>
-      <w:commentRangeEnd w:id="13"/>
-      <w:commentRangeEnd w:id="14"/>
-      <w:r>
-        <w:commentReference w:id="13"/>
-      </w:r>
-      <w:r>
-        <w:commentReference w:id="14"/>
-      </w:r>
-      <w:r>
-        <w:rPr>
-          <w:sz w:val="24"/>
-        </w:rPr>
-        <w:t xml:space="preserve"> Wichtig ist es, dass nach dem Klicken des Anmeldebuttons der Student eine Fragemeldung bekommt: „Wollen Sie wirklich zu dem Modul … anmelden? </w:t>
-      </w:r>
-      <w:r>
-        <w:rPr>
-          <w:sz w:val="24"/>
-        </w:rPr>
-        <w:noBreakHyphen/>
-        <w:t xml:space="preserve"> Ja, Nein“. Am Ende des Semesters oder nach der Vorlesungszeit oder nach der Prüfung des Modul</w:t>
-      </w:r>
-      <w:r>
-        <w:rPr>
-          <w:sz w:val="24"/>
-        </w:rPr>
-        <w:t>s soll das System dem Studenten für Feedback fragen. „Hat Ihnen das Modul gepasst?“, „Hat es deinen Vorstellungen entsprochen?“, „War die Modulbeschreibung passend?“, „Was hat es dir nicht gefallen?“, „Würdest du das Modul an Leuten wie du weiterempfehlen?</w:t>
-      </w:r>
-      <w:r>
-        <w:rPr>
-          <w:sz w:val="24"/>
-        </w:rPr>
-        <w:t>“ und eine abschließende Markierung „enrolled_good“ oder „enrolled_bad“ (wieder wichtig für die „Feedback“ Komponente).</w:t>
+        <w:t xml:space="preserve"> Ja, Nein“. Am Ende des Semesters oder nach der Vorlesungszeit oder nach der Prüfung des Moduls soll das System dem Studenten für Feedback fragen. „Hat Ihnen das Modul gepasst?“, „Hat es deinen Vorstellungen entsprochen?“, „War die Modulbeschreibung passend?“, „Was hat es dir nicht gefallen?“, „Würdest du das Modul an Leuten wie du weiterempfehlen?“ und eine abschließende Markierung „enrolled_good“ oder „enrolled_bad“ (wieder wichtig für die „Feedback“ Komponente).</w:t>
       </w:r>
     </w:p>
     <w:p>
@@ -902,13 +769,7 @@
           <w:sz w:val="24"/>
         </w:rPr>
         <w:tab/>
-        <w:t>Diese Komponente soll sich mit dem Weiterleiten von Daten zu verschiedenen Komponenten beschäftigen. Es soll prinzipiell nur ei</w:t>
-      </w:r>
-      <w:r>
-        <w:rPr>
-          <w:sz w:val="24"/>
-        </w:rPr>
-        <w:t>n kleines Set von Kommunikationswegen geben. Diese sind (ohne Anspruch auf Vollständigkeit…)</w:t>
+        <w:t>Diese Komponente soll sich mit dem Weiterleiten von Daten zu verschiedenen Komponenten beschäftigen. Es soll prinzipiell nur ein kleines Set von Kommunikationswegen geben. Diese sind (ohne Anspruch auf Vollständigkeit…)</w:t>
       </w:r>
     </w:p>
     <w:p>
@@ -972,13 +833,7 @@
           <w:sz w:val="24"/>
         </w:rPr>
         <w:br/>
-        <w:t>Auf diesem bi</w:t>
-      </w:r>
-      <w:r>
-        <w:rPr>
-          <w:sz w:val="24"/>
-        </w:rPr>
-        <w:t>direktionaler Kanal sollen die Anfragen an der Modul-Datenbank und die Resultate der Anfragen der Learning Komponente weitergeleitet werden.</w:t>
+        <w:t>Auf diesem bidirektionaler Kanal sollen die Anfragen an der Modul-Datenbank und die Resultate der Anfragen der Learning Komponente weitergeleitet werden.</w:t>
       </w:r>
     </w:p>
     <w:p>
@@ -1029,14 +884,7 @@
           <w:sz w:val="24"/>
           <w:u w:val="single"/>
         </w:rPr>
-        <w:t>Displa</w:t>
-      </w:r>
-      <w:r>
-        <w:rPr>
-          <w:sz w:val="24"/>
-          <w:u w:val="single"/>
-        </w:rPr>
-        <w:t>y &lt;-&gt; Feedback</w:t>
+        <w:t>Display &lt;-&gt; Feedback</w:t>
       </w:r>
       <w:r>
         <w:rPr>
@@ -1081,13 +929,7 @@
           <w:sz w:val="24"/>
         </w:rPr>
         <w:br/>
-        <w:t>Auf diesem Kanal soll das Feedback zur gegebenen Empfehlung (Sortierung der Module) de</w:t>
-      </w:r>
-      <w:r>
-        <w:rPr>
-          <w:sz w:val="24"/>
-        </w:rPr>
-        <w:t>r „Learning“ Komponente weitergeleitet werden.</w:t>
+        <w:t>Auf diesem Kanal soll das Feedback zur gegebenen Empfehlung (Sortierung der Module) der „Learning“ Komponente weitergeleitet werden.</w:t>
       </w:r>
     </w:p>
     <w:p>
@@ -1158,13 +1000,7 @@
           <w:sz w:val="24"/>
         </w:rPr>
         <w:br/>
-        <w:t>Auf diesem bidirektionaler Kanal sollen die Anfragen a</w:t>
-      </w:r>
-      <w:r>
-        <w:rPr>
-          <w:sz w:val="24"/>
-        </w:rPr>
-        <w:t>n der Personen-Datenbank und die Resultate der Anfragen der Training Komponente weitergeleitet werden.</w:t>
+        <w:t>Auf diesem bidirektionaler Kanal sollen die Anfragen an der Personen-Datenbank und die Resultate der Anfragen der Training Komponente weitergeleitet werden.</w:t>
       </w:r>
     </w:p>
     <w:p>
@@ -1205,13 +1041,7 @@
           <w:sz w:val="24"/>
         </w:rPr>
         <w:tab/>
-        <w:t>Diese Komponente soll sich mit dem Sortieren der Module basierend auf den vom Nutzer angegebenen Kriterien beschäftigen. Diese Komponente kann</w:t>
-      </w:r>
-      <w:r>
-        <w:rPr>
-          <w:sz w:val="24"/>
-        </w:rPr>
-        <w:t xml:space="preserve"> sowohl ein „Reinforcement learning“ als auch ein „Supervised learning“ Ansatz für das Lernen verwenden. Prinzipiell werden drei Lernprozesse stattfinden:</w:t>
+        <w:t>Diese Komponente soll sich mit dem Sortieren der Module basierend auf den vom Nutzer angegebenen Kriterien beschäftigen. Diese Komponente kann sowohl ein „Reinforcement learning“ als auch ein „Supervised learning“ Ansatz für das Lernen verwenden. Prinzipiell werden drei Lernprozesse stattfinden:</w:t>
       </w:r>
     </w:p>
     <w:p>
@@ -1247,30 +1077,18 @@
         <w:rPr>
           <w:sz w:val="24"/>
         </w:rPr>
-        <w:t>Lernen, wie die K</w:t>
-      </w:r>
-      <w:r>
-        <w:rPr>
-          <w:sz w:val="24"/>
-        </w:rPr>
-        <w:t xml:space="preserve">riterien eigentlich interpretiert werden müssen. Man kann etwa Variationen zu den Eingaben einführen (da der Student vielleicht doch ein interessantes Modul nehmen will, auch wenn es vllt. weniger Credits, als in den Kriterien angegeben, hat). So kann man </w:t>
-      </w:r>
-      <w:r>
-        <w:rPr>
-          <w:sz w:val="24"/>
-        </w:rPr>
-        <w:t xml:space="preserve">z.B. wenn der Nutzer Creditanzahl als 5 angegeben hat, das als das </w:t>
-      </w:r>
-      <w:commentRangeStart w:id="15"/>
+        <w:t xml:space="preserve">Lernen, wie die Kriterien eigentlich interpretiert werden müssen. Man kann etwa Variationen zu den Eingaben einführen (da der Student vielleicht doch ein interessantes Modul nehmen will, auch wenn es vllt. weniger Credits, als in den Kriterien angegeben, hat). So kann man z.B. wenn der Nutzer Creditanzahl als 5 angegeben hat, das als das </w:t>
+      </w:r>
+      <w:commentRangeStart w:id="14"/>
       <w:r>
         <w:rPr>
           <w:sz w:val="24"/>
         </w:rPr>
         <w:t>Intervall [4, 6]</w:t>
       </w:r>
-      <w:commentRangeEnd w:id="15"/>
-      <w:r>
-        <w:commentReference w:id="15"/>
+      <w:commentRangeEnd w:id="14"/>
+      <w:r>
+        <w:commentReference w:id="14"/>
       </w:r>
       <w:r>
         <w:rPr>
@@ -1278,7 +1096,7 @@
         </w:rPr>
         <w:t xml:space="preserve"> interpretieren und so die Suchkriterien anpassen, so dass bessere Vorschläge kommen.</w:t>
       </w:r>
-      <w:ins w:id="16" w:author="Andrei Costinescu" w:date="2017-03-09T07:00:00Z">
+      <w:ins w:id="15" w:author="Andrei Costinescu" w:date="2017-03-09T07:00:00Z">
         <w:r>
           <w:rPr>
             <w:sz w:val="24"/>
@@ -1286,7 +1104,7 @@
           <w:t xml:space="preserve"> </w:t>
         </w:r>
       </w:ins>
-      <w:ins w:id="17" w:author="Andrei Costinescu" w:date="2017-03-09T07:01:00Z">
+      <w:ins w:id="16" w:author="Andrei Costinescu" w:date="2017-03-09T07:01:00Z">
         <w:r>
           <w:rPr>
             <w:rFonts w:ascii="Arial" w:eastAsia="Arial" w:hAnsi="Arial" w:cs="Arial"/>
@@ -1294,20 +1112,16 @@
           <w:t>Weitere Option</w:t>
         </w:r>
       </w:ins>
-      <w:ins w:id="18" w:author="Andrei Costinescu" w:date="2017-03-09T07:00:00Z">
+      <w:ins w:id="17" w:author="Andrei Costinescu" w:date="2017-03-09T07:00:00Z">
         <w:r>
           <w:rPr>
             <w:rFonts w:ascii="Arial" w:eastAsia="Arial" w:hAnsi="Arial" w:cs="Arial"/>
           </w:rPr>
-          <w:t xml:space="preserve"> "ungefähr", "genau", "mindestens", "höchstens" </w:t>
-        </w:r>
-        <w:r>
-          <w:rPr>
-            <w:rFonts w:ascii="Arial" w:eastAsia="Arial" w:hAnsi="Arial" w:cs="Arial"/>
-          </w:rPr>
-          <w:t>o.Ä. für jedes Kriterium einfügen, um bessere und genauere Vorschläge zu bekommen.</w:t>
+          <w:t xml:space="preserve"> "ungefähr", "genau", "mindestens", "höchstens" o.Ä. für jedes Kriterium einfügen, um bessere und genauere Vorschläge zu bekommen.</w:t>
         </w:r>
       </w:ins>
+      <w:bookmarkStart w:id="18" w:name="_GoBack"/>
+      <w:bookmarkEnd w:id="18"/>
     </w:p>
     <w:p>
       <w:pPr>
@@ -1368,19 +1182,7 @@
           <w:sz w:val="24"/>
         </w:rPr>
         <w:tab/>
-        <w:t>Diese Komponente soll sich mit d</w:t>
-      </w:r>
-      <w:r>
-        <w:rPr>
-          <w:sz w:val="24"/>
-        </w:rPr>
-        <w:t>em Verwalten der voraussichtlich zwei gebrauchten Datenbanken beschäftigen. Eine Datenbank soll alle Informationen über die Module verwalten und beinhalten (Modul-Datenbank) und die andere soll Testpersonen für das Trainieren der „Learning“ Komponente bein</w:t>
-      </w:r>
-      <w:r>
-        <w:rPr>
-          <w:sz w:val="24"/>
-        </w:rPr>
-        <w:t>halten (Personen-Datenbank).</w:t>
+        <w:t>Diese Komponente soll sich mit dem Verwalten der voraussichtlich zwei gebrauchten Datenbanken beschäftigen. Eine Datenbank soll alle Informationen über die Module verwalten und beinhalten (Modul-Datenbank) und die andere soll Testpersonen für das Trainieren der „Learning“ Komponente beinhalten (Personen-Datenbank).</w:t>
       </w:r>
     </w:p>
     <w:p>
@@ -1414,14 +1216,7 @@
           <w:sz w:val="24"/>
           <w:lang w:val="en-US"/>
         </w:rPr>
-        <w:t xml:space="preserve">Module: id (PK), title, description, exam, credits, location, </w:t>
-      </w:r>
-      <w:r>
-        <w:rPr>
-          <w:sz w:val="24"/>
-          <w:lang w:val="en-US"/>
-        </w:rPr>
-        <w:t>time, lecturer, category1 (FK), category2 (FK), …, category5 (FK)</w:t>
+        <w:t>Module: id (PK), title, description, exam, credits, location, time, lecturer, category1 (FK), category2 (FK), …, category5 (FK)</w:t>
       </w:r>
     </w:p>
     <w:p>
@@ -1441,7 +1236,23 @@
           <w:sz w:val="24"/>
           <w:lang w:val="en-US"/>
         </w:rPr>
-        <w:t xml:space="preserve">Category: id (PK), category_name, </w:t>
+        <w:t xml:space="preserve">Category: id (PK), </w:t>
+      </w:r>
+      <w:proofErr w:type="spellStart"/>
+      <w:r>
+        <w:rPr>
+          <w:sz w:val="24"/>
+          <w:lang w:val="en-US"/>
+        </w:rPr>
+        <w:t>category_name</w:t>
+      </w:r>
+      <w:proofErr w:type="spellEnd"/>
+      <w:r>
+        <w:rPr>
+          <w:sz w:val="24"/>
+          <w:lang w:val="en-US"/>
+        </w:rPr>
+        <w:t xml:space="preserve">, </w:t>
       </w:r>
     </w:p>
     <w:p>
@@ -1508,25 +1319,7 @@
         <w:rPr>
           <w:sz w:val="24"/>
         </w:rPr>
-        <w:t xml:space="preserve"> soll viel</w:t>
-      </w:r>
-      <w:r>
-        <w:rPr>
-          <w:sz w:val="24"/>
-        </w:rPr>
-        <w:t>e Personen mit verschiedenen Wünsche, Persönlichkeiten und Präferenzen (thematisch, zeitlich, örtlich u.v.m.) und die „richtigen Ergebnisse“ beinhalten. Die „richtigen Ergebnisse“ sind die akzeptablen Empfehlungen (Themenbereiche) von Modulen (also die Mod</w:t>
-      </w:r>
-      <w:r>
-        <w:rPr>
-          <w:sz w:val="24"/>
-        </w:rPr>
-        <w:t xml:space="preserve">ule, die diese Person (Persönlichkeitstyp) annehmen wurde) und das „Akzeptierungsintervall“ für andere Kriterien (z.B. bei angegebenen 5 Credits, kann ein Modul, das 3 bis 6 Credits hat angenommen werden). Ein Ausschnitt von möglichen Persönlichkeitstypen </w:t>
-      </w:r>
-      <w:r>
-        <w:rPr>
-          <w:sz w:val="24"/>
-        </w:rPr>
-        <w:t>kann sein:</w:t>
+        <w:t xml:space="preserve"> soll viele Personen mit verschiedenen Wünsche, Persönlichkeiten und Präferenzen (thematisch, zeitlich, örtlich u.v.m.) und die „richtigen Ergebnisse“ beinhalten. Die „richtigen Ergebnisse“ sind die akzeptablen Empfehlungen (Themenbereiche) von Modulen (also die Module, die diese Person (Persönlichkeitstyp) annehmen wurde) und das „Akzeptierungsintervall“ für andere Kriterien (z.B. bei angegebenen 5 Credits, kann ein Modul, das 3 bis 6 Credits hat angenommen werden). Ein Ausschnitt von möglichen Persönlichkeitstypen kann sein:</w:t>
       </w:r>
     </w:p>
     <w:p>
@@ -1817,18 +1610,7 @@
           <w:sz w:val="24"/>
         </w:rPr>
         <w:tab/>
-      </w:r>
-      <w:r>
-        <w:rPr>
-          <w:sz w:val="24"/>
-        </w:rPr>
-        <w:t>Diese Komponente soll sich mit der Interpretation der Aktionen des Nutzers beschäftigen, nachdem er die Empfehlungen von Modulen bekommt. Er soll eine Liste von folgenderweise eingeteilten Modulen verwalten und gewichten (interpretieren), wie gut die Empfe</w:t>
-      </w:r>
-      <w:r>
-        <w:rPr>
-          <w:sz w:val="24"/>
-        </w:rPr>
-        <w:t>hlung zu dem Nutzer gepasst hat (damit die „Learning“ Komponente daraus lernen kann).</w:t>
+        <w:t>Diese Komponente soll sich mit der Interpretation der Aktionen des Nutzers beschäftigen, nachdem er die Empfehlungen von Modulen bekommt. Er soll eine Liste von folgenderweise eingeteilten Modulen verwalten und gewichten (interpretieren), wie gut die Empfehlung zu dem Nutzer gepasst hat (damit die „Learning“ Komponente daraus lernen kann).</w:t>
       </w:r>
     </w:p>
     <w:p>
@@ -1955,13 +1737,7 @@
         <w:rPr>
           <w:sz w:val="24"/>
         </w:rPr>
-        <w:t>Diese Listen bestimmen den positiven oder negativen Einfluss</w:t>
-      </w:r>
-      <w:r>
-        <w:rPr>
-          <w:sz w:val="24"/>
-        </w:rPr>
-        <w:t xml:space="preserve"> auf die Empfehlung, möglicherweise nach folgender Schema:</w:t>
+        <w:t>Diese Listen bestimmen den positiven oder negativen Einfluss auf die Empfehlung, möglicherweise nach folgender Schema:</w:t>
       </w:r>
     </w:p>
     <w:p>
@@ -2146,13 +1922,7 @@
         <w:rPr>
           <w:sz w:val="24"/>
         </w:rPr>
-        <w:t>Diese Komponente soll auch</w:t>
-      </w:r>
-      <w:r>
-        <w:rPr>
-          <w:sz w:val="24"/>
-        </w:rPr>
-        <w:t xml:space="preserve"> die Angaben des Nutzers vom bekommenen Feedback (z.B. bei „not_for_me_courses“ die Gründe, warum die Empfehlung nicht gepasst hat) interpretieren.</w:t>
+        <w:t>Diese Komponente soll auch die Angaben des Nutzers vom bekommenen Feedback (z.B. bei „not_for_me_courses“ die Gründe, warum die Empfehlung nicht gepasst hat) interpretieren.</w:t>
       </w:r>
     </w:p>
     <w:p>
@@ -2167,13 +1937,7 @@
         </w:rPr>
         <w:lastRenderedPageBreak/>
         <w:tab/>
-        <w:t>Das ganze Feedback wird dann zusammengefasst und der „Learning“ Komponente weitergeleitet, um die Empfehlun</w:t>
-      </w:r>
-      <w:r>
-        <w:rPr>
-          <w:sz w:val="24"/>
-        </w:rPr>
-        <w:t>gen für künftige Nutzer zu verbessern.</w:t>
+        <w:t>Das ganze Feedback wird dann zusammengefasst und der „Learning“ Komponente weitergeleitet, um die Empfehlungen für künftige Nutzer zu verbessern.</w:t>
       </w:r>
     </w:p>
     <w:p>
@@ -2226,19 +1990,7 @@
           <w:sz w:val="24"/>
         </w:rPr>
         <w:tab/>
-        <w:t>Diese Komponente soll sich mit dem Trainieren der „Learning“ Komponente beschäftigen. Dies bedeutet, dass die Zeit, die nach Anmeldung eines Studenten zu einem Modul bis die Feedbackrunde des gewählten Mod</w:t>
-      </w:r>
-      <w:r>
-        <w:rPr>
-          <w:sz w:val="24"/>
-        </w:rPr>
-        <w:t>uls reduziert wird, damit man mehr Zeit zum trainieren hat. Diese Komponente soll mit der Personen-Datenbank interagieren und den Systemablauf simulieren, als ob die gewählte Person aus der Datenbank das System verwenden würde. Um das Trainingprozess zu st</w:t>
-      </w:r>
-      <w:r>
-        <w:rPr>
-          <w:sz w:val="24"/>
-        </w:rPr>
-        <w:t>arten, braucht man ADMIN Rechte auf das System (Anmeldung).</w:t>
+        <w:t>Diese Komponente soll sich mit dem Trainieren der „Learning“ Komponente beschäftigen. Dies bedeutet, dass die Zeit, die nach Anmeldung eines Studenten zu einem Modul bis die Feedbackrunde des gewählten Moduls reduziert wird, damit man mehr Zeit zum trainieren hat. Diese Komponente soll mit der Personen-Datenbank interagieren und den Systemablauf simulieren, als ob die gewählte Person aus der Datenbank das System verwenden würde. Um das Trainingprozess zu starten, braucht man ADMIN Rechte auf das System (Anmeldung).</w:t>
       </w:r>
     </w:p>
     <w:sectPr>
@@ -2259,7 +2011,7 @@
 
 <file path=word/comments.xml><?xml version="1.0" encoding="utf-8"?>
 <w:comments xmlns:wpc="http://schemas.microsoft.com/office/word/2010/wordprocessingCanvas" xmlns:mc="http://schemas.openxmlformats.org/markup-compatibility/2006" xmlns:o="urn:schemas-microsoft-com:office:office" xmlns:r="http://schemas.openxmlformats.org/officeDocument/2006/relationships" xmlns:m="http://schemas.openxmlformats.org/officeDocument/2006/math" xmlns:v="urn:schemas-microsoft-com:vml" xmlns:wp14="http://schemas.microsoft.com/office/word/2010/wordprocessingDrawing" xmlns:wp="http://schemas.openxmlformats.org/drawingml/2006/wordprocessingDrawing" xmlns:w10="urn:schemas-microsoft-com:office:word" xmlns:w="http://schemas.openxmlformats.org/wordprocessingml/2006/main" xmlns:w14="http://schemas.microsoft.com/office/word/2010/wordml" xmlns:w15="http://schemas.microsoft.com/office/word/2012/wordml" xmlns:wpg="http://schemas.microsoft.com/office/word/2010/wordprocessingGroup" xmlns:wpi="http://schemas.microsoft.com/office/word/2010/wordprocessingInk" xmlns:wne="http://schemas.microsoft.com/office/word/2006/wordml" xmlns:wps="http://schemas.microsoft.com/office/word/2010/wordprocessingShape" mc:Ignorable="w14 w15 wp14">
-  <w:comment w:id="2" w:author="Severin Angerpointner" w:date="2017-03-08T21:27:00Z" w:initials="SA">
+  <w:comment w:id="1" w:author="Severin Angerpointner" w:date="2017-03-08T21:27:00Z" w:initials="SA">
     <w:p>
       <w:pPr>
         <w:spacing w:after="0" w:line="240" w:lineRule="auto"/>
@@ -2272,7 +2024,7 @@
       </w:r>
     </w:p>
   </w:comment>
-  <w:comment w:id="5" w:author="Severin Angerpointner" w:date="2017-03-08T22:01:00Z" w:initials="SA">
+  <w:comment w:id="4" w:author="Severin Angerpointner" w:date="2017-03-08T22:01:00Z" w:initials="SA">
     <w:p>
       <w:pPr>
         <w:spacing w:after="0" w:line="240" w:lineRule="auto"/>
@@ -2281,13 +2033,13 @@
         <w:rPr>
           <w:rFonts w:ascii="Arial" w:eastAsia="Arial" w:hAnsi="Arial" w:cs="Arial"/>
         </w:rPr>
-        <w:t>Bei den Interessen kann es sein, dass eine einfache Dropdown-Liste zu lange und unübersichtlich wird. Deshalb könnte man eine Komination aus Freitext und Dropdo</w:t>
+        <w:t xml:space="preserve">Bei </w:t>
       </w:r>
       <w:r>
         <w:rPr>
           <w:rFonts w:ascii="Arial" w:eastAsia="Arial" w:hAnsi="Arial" w:cs="Arial"/>
         </w:rPr>
-        <w:t>wn machen (man gibt ein paar Buchstaben ein und dann werden die passenden Begriffe als Dropdown angezeigt - siehe Mockup)</w:t>
+        <w:t>den Interessen kann es sein, dass eine einfache Dropdown-Liste zu lange und unübersichtlich wird. Deshalb könnte man eine Komination aus Freitext und Dropdown machen (man gibt ein paar Buchstaben ein und dann werden die passenden Begriffe als Dropdown angezeigt - siehe Mockup)</w:t>
       </w:r>
     </w:p>
     <w:p>
@@ -2303,17 +2055,30 @@
         <w:rPr>
           <w:rFonts w:ascii="Arial" w:eastAsia="Arial" w:hAnsi="Arial" w:cs="Arial"/>
         </w:rPr>
-        <w:t>Problematisch könnte dann aber sein, dass die Begriffe nicht gleich "erraten"</w:t>
-      </w:r>
+        <w:t>Problematisch könnte dann aber sein, dass die Begriffe nicht gleich "erraten" werden und man ersteinmal nicht die Interessen findet, die man sucht. Das spräche wieder für eine Dropdown Liste oder eine Liste zum ankreuzen/abhaken.</w:t>
+      </w:r>
+    </w:p>
+  </w:comment>
+  <w:comment w:id="6" w:author="Severin Angerpointner" w:date="2017-03-08T21:36:00Z" w:initials="SA">
+    <w:p>
+      <w:pPr>
+        <w:spacing w:after="0" w:line="240" w:lineRule="auto"/>
+      </w:pPr>
       <w:r>
         <w:rPr>
           <w:rFonts w:ascii="Arial" w:eastAsia="Arial" w:hAnsi="Arial" w:cs="Arial"/>
         </w:rPr>
-        <w:t xml:space="preserve"> werden und man ersteinmal nicht die Interessen findet, die man sucht. Das spräche wieder für eine Dropdown Liste oder eine Liste zum ankreuzen/abhaken.</w:t>
+        <w:t xml:space="preserve">Wenn </w:t>
+      </w:r>
+      <w:r>
+        <w:rPr>
+          <w:rFonts w:ascii="Arial" w:eastAsia="Arial" w:hAnsi="Arial" w:cs="Arial"/>
+        </w:rPr>
+        <w:t>wir unsere "internen" Schlagworte anzeigen lassen wollen, sollten diese auch sehr gut stimmen. Ich würde das weglassen, da man ja ohnehin die Interessen eingegeben hat und sich dann die LVs nichtmehr danach aussuchen sollte, ob "Mathe" oder "Geschichte" dabeisteht</w:t>
       </w:r>
     </w:p>
   </w:comment>
-  <w:comment w:id="7" w:author="Severin Angerpointner" w:date="2017-03-08T21:36:00Z" w:initials="SA">
+  <w:comment w:id="10" w:author="Severin Angerpointner" w:date="2017-03-08T21:39:00Z" w:initials="SA">
     <w:p>
       <w:pPr>
         <w:spacing w:after="0" w:line="240" w:lineRule="auto"/>
@@ -2322,17 +2087,17 @@
         <w:rPr>
           <w:rFonts w:ascii="Arial" w:eastAsia="Arial" w:hAnsi="Arial" w:cs="Arial"/>
         </w:rPr>
-        <w:t>Wenn wir unsere "internen" Schlagworte anzeigen lassen wollen, sollten diese auch sehr gut stimmen. Ich</w:t>
+        <w:t xml:space="preserve">Meinst </w:t>
       </w:r>
       <w:r>
         <w:rPr>
           <w:rFonts w:ascii="Arial" w:eastAsia="Arial" w:hAnsi="Arial" w:cs="Arial"/>
         </w:rPr>
-        <w:t xml:space="preserve"> würde das weglassen, da man ja ohnehin die Interessen eingegeben hat und sich dann die LVs nichtmehr danach aussuchen sollte, ob "Mathe" oder "Geschichte" dabeisteht</w:t>
+        <w:t>du eine direkte ANmeldung bei TUMonline; wenn ja, funktioniert das überhaupt?</w:t>
       </w:r>
     </w:p>
   </w:comment>
-  <w:comment w:id="11" w:author="Severin Angerpointner" w:date="2017-03-08T21:39:00Z" w:initials="SA">
+  <w:comment w:id="11" w:author="Andrei Costinescu" w:date="2017-03-09T06:44:00Z" w:initials="AC">
     <w:p>
       <w:pPr>
         <w:spacing w:after="0" w:line="240" w:lineRule="auto"/>
@@ -2341,11 +2106,17 @@
         <w:rPr>
           <w:rFonts w:ascii="Arial" w:eastAsia="Arial" w:hAnsi="Arial" w:cs="Arial"/>
         </w:rPr>
-        <w:t>Meinst du eine direkte ANmeldung bei TUMonline; wenn ja, funktioniert das überhaupt?</w:t>
+        <w:t xml:space="preserve">Ja, </w:t>
+      </w:r>
+      <w:r>
+        <w:rPr>
+          <w:rFonts w:ascii="Arial" w:eastAsia="Arial" w:hAnsi="Arial" w:cs="Arial"/>
+        </w:rPr>
+        <w:t>ich habe die direkte Anmeldung in TUMonline gemeint und hoffentlich können wir auch eine Lösung dafür kriegen, denn es wäre ein cooles feature zu haben.</w:t>
       </w:r>
     </w:p>
   </w:comment>
-  <w:comment w:id="12" w:author="Andrei Costinescu" w:date="2017-03-09T06:44:00Z" w:initials="AC">
+  <w:comment w:id="12" w:author="Severin Angerpointner" w:date="2017-03-08T21:45:00Z" w:initials="SA">
     <w:p>
       <w:pPr>
         <w:spacing w:after="0" w:line="240" w:lineRule="auto"/>
@@ -2354,17 +2125,17 @@
         <w:rPr>
           <w:rFonts w:ascii="Arial" w:eastAsia="Arial" w:hAnsi="Arial" w:cs="Arial"/>
         </w:rPr>
-        <w:t xml:space="preserve">Ja, </w:t>
+        <w:t>Wieso</w:t>
       </w:r>
       <w:r>
         <w:rPr>
           <w:rFonts w:ascii="Arial" w:eastAsia="Arial" w:hAnsi="Arial" w:cs="Arial"/>
         </w:rPr>
-        <w:t>ich habe die direkte Anmeldung in TUMonline gemeint und hoffentlich können wir auch eine Lösung dafür kriegen, denn es wäre ein cooles feature zu haben.</w:t>
+        <w:t>? Man könnte ja auch nach mehreren LVs suchen. (Falls die Anmeldung bei TUMonline gemeint ist)</w:t>
       </w:r>
     </w:p>
   </w:comment>
-  <w:comment w:id="13" w:author="Severin Angerpointner" w:date="2017-03-08T21:45:00Z" w:initials="SA">
+  <w:comment w:id="13" w:author="Andrei Costinescu" w:date="2017-03-09T06:33:00Z" w:initials="AC">
     <w:p>
       <w:pPr>
         <w:spacing w:after="0" w:line="240" w:lineRule="auto"/>
@@ -2373,11 +2144,17 @@
         <w:rPr>
           <w:rFonts w:ascii="Arial" w:eastAsia="Arial" w:hAnsi="Arial" w:cs="Arial"/>
         </w:rPr>
-        <w:t>Wieso? Man könnte ja auch nach mehreren LVs suchen. (Falls die Anmeldung bei TUMonline gemeint ist)</w:t>
+        <w:t xml:space="preserve">Es </w:t>
+      </w:r>
+      <w:r>
+        <w:rPr>
+          <w:rFonts w:ascii="Arial" w:eastAsia="Arial" w:hAnsi="Arial" w:cs="Arial"/>
+        </w:rPr>
+        <w:t>ist die Anmeldung bei TUMonline gemeint und ich wollte es einfach (für uns) halten und dem Studenten nur eine Option auswählen lassen..</w:t>
       </w:r>
     </w:p>
   </w:comment>
-  <w:comment w:id="14" w:author="Andrei Costinescu" w:date="2017-03-09T06:33:00Z" w:initials="AC">
+  <w:comment w:id="14" w:author="Severin Angerpointner" w:date="2017-03-08T22:04:00Z" w:initials="SA">
     <w:p>
       <w:pPr>
         <w:spacing w:after="0" w:line="240" w:lineRule="auto"/>
@@ -2386,32 +2163,13 @@
         <w:rPr>
           <w:rFonts w:ascii="Arial" w:eastAsia="Arial" w:hAnsi="Arial" w:cs="Arial"/>
         </w:rPr>
-        <w:t xml:space="preserve">Es </w:t>
+        <w:t xml:space="preserve">Da </w:t>
       </w:r>
       <w:r>
         <w:rPr>
           <w:rFonts w:ascii="Arial" w:eastAsia="Arial" w:hAnsi="Arial" w:cs="Arial"/>
         </w:rPr>
-        <w:t>ist die Anmeldung bei TUMonline gemeint und ich wollte es einfach (für uns) halten und dem Studenten nur eine Option auswählen lassen..</w:t>
-      </w:r>
-    </w:p>
-  </w:comment>
-  <w:comment w:id="15" w:author="Severin Angerpointner" w:date="2017-03-08T22:04:00Z" w:initials="SA">
-    <w:p>
-      <w:pPr>
-        <w:spacing w:after="0" w:line="240" w:lineRule="auto"/>
-      </w:pPr>
-      <w:r>
-        <w:rPr>
-          <w:rFonts w:ascii="Arial" w:eastAsia="Arial" w:hAnsi="Arial" w:cs="Arial"/>
-        </w:rPr>
-        <w:t>Da wäre es sinnvoll, zusätzlich zur Anzahl der Credits noch eine Bedingung "ungefähr", "genau", "mindestens", "höchstens</w:t>
-      </w:r>
-      <w:r>
-        <w:rPr>
-          <w:rFonts w:ascii="Arial" w:eastAsia="Arial" w:hAnsi="Arial" w:cs="Arial"/>
-        </w:rPr>
-        <w:t>" einzufügen, damit wir vermeiden, dass jemand, der wirklich genau 5 ECTS braucht, nur Vorlesungen mit 4 oder 6 Credits angezeigt werden</w:t>
+        <w:t>wäre es sinnvoll, zusätzlich zur Anzahl der Credits noch eine Bedingung "ungefähr", "genau", "mindestens", "höchstens" einzufügen, damit wir vermeiden, dass jemand, der wirklich genau 5 ECTS braucht, nur Vorlesungen mit 4 oder 6 Credits angezeigt werden</w:t>
       </w:r>
     </w:p>
   </w:comment>
@@ -2424,13 +2182,13 @@
         <w:rPr>
           <w:rFonts w:ascii="Arial" w:eastAsia="Arial" w:hAnsi="Arial" w:cs="Arial"/>
         </w:rPr>
-        <w:t>Wird die "Persönlichkeit" jedem Nutzer fest zugeornet? Und wenn ja, wie machen wir das, wenn wir später neue Nutzer hab</w:t>
+        <w:t xml:space="preserve">Wird </w:t>
       </w:r>
       <w:r>
         <w:rPr>
           <w:rFonts w:ascii="Arial" w:eastAsia="Arial" w:hAnsi="Arial" w:cs="Arial"/>
         </w:rPr>
-        <w:t>en, die das System zum ersten mal bzw. nur einmal benutzen?</w:t>
+        <w:t>die "Persönlichkeit" jedem Nutzer fest zugeornet? Und wenn ja, wie machen wir das, wenn wir später neue Nutzer haben, die das System zum ersten mal bzw. nur einmal benutzen?</w:t>
       </w:r>
     </w:p>
   </w:comment>
@@ -2443,13 +2201,13 @@
         <w:rPr>
           <w:rFonts w:ascii="Arial" w:eastAsia="Arial" w:hAnsi="Arial" w:cs="Arial"/>
         </w:rPr>
-        <w:t>Diese Personen sind von uns ausgedacht J Diese müssen nicht echte Personen sein. Wir müssen nur eine große Datenbank haben, damit wir das System sinnvoll trainieren können. Diese Personen können w</w:t>
+        <w:t xml:space="preserve">Diese </w:t>
       </w:r>
       <w:r>
         <w:rPr>
           <w:rFonts w:ascii="Arial" w:eastAsia="Arial" w:hAnsi="Arial" w:cs="Arial"/>
         </w:rPr>
-        <w:t>ir „erfinden“ (also ein Teil unserer Gruppe kann sich damit beschäftigen)..</w:t>
+        <w:t>Personen sind von uns ausgedacht J Diese müssen nicht echte Personen sein. Wir müssen nur eine große Datenbank haben, damit wir das System sinnvoll trainieren können. Diese Personen können wir „erfinden“ (also ein Teil unserer Gruppe kann sich damit beschäftigen)..</w:t>
       </w:r>
     </w:p>
   </w:comment>
@@ -2462,7 +2220,13 @@
         <w:rPr>
           <w:rFonts w:ascii="Arial" w:eastAsia="Arial" w:hAnsi="Arial" w:cs="Arial"/>
         </w:rPr>
-        <w:t>Ein postitiver Einfluss müsste von den Konsequenzen für die "Learning"-Komponente aber identisch zu dem "neutralen" Ergebnis (kein Einfluss) sein, oder?</w:t>
+        <w:t xml:space="preserve">Ein </w:t>
+      </w:r>
+      <w:r>
+        <w:rPr>
+          <w:rFonts w:ascii="Arial" w:eastAsia="Arial" w:hAnsi="Arial" w:cs="Arial"/>
+        </w:rPr>
+        <w:t>postitiver Einfluss müsste von den Konsequenzen für die "Learning"-Komponente aber identisch zu dem "neutralen" Ergebnis (kein Einfluss) sein, oder?</w:t>
       </w:r>
     </w:p>
     <w:p>
@@ -2478,13 +2242,7 @@
         <w:rPr>
           <w:rFonts w:ascii="Arial" w:eastAsia="Arial" w:hAnsi="Arial" w:cs="Arial"/>
         </w:rPr>
-        <w:t xml:space="preserve">Wenn das Feedback positiv </w:t>
-      </w:r>
-      <w:r>
-        <w:rPr>
-          <w:rFonts w:ascii="Arial" w:eastAsia="Arial" w:hAnsi="Arial" w:cs="Arial"/>
-        </w:rPr>
-        <w:t xml:space="preserve">ist, heißt das ja, das das System sich nicht verändern soll. </w:t>
+        <w:t xml:space="preserve">Wenn das Feedback positiv ist, heißt das ja, das das System sich nicht verändern soll. </w:t>
       </w:r>
     </w:p>
     <w:p>
@@ -2508,13 +2266,13 @@
         <w:rPr>
           <w:rFonts w:ascii="Arial" w:eastAsia="Arial" w:hAnsi="Arial" w:cs="Arial"/>
         </w:rPr>
-        <w:t>Positiven Einfluss bedeutet schon, dass das System eine gute Empfehlung gemacht hat. Hier wird</w:t>
+        <w:t xml:space="preserve">Positiven </w:t>
       </w:r>
       <w:r>
         <w:rPr>
           <w:rFonts w:ascii="Arial" w:eastAsia="Arial" w:hAnsi="Arial" w:cs="Arial"/>
         </w:rPr>
-        <w:t xml:space="preserve"> mit pos. Einfluss gemeint, dass man diese guten Empfehlungen irgendwie bevorzugen möchte. Dies macht man mit der positiven „Belohnung“. </w:t>
+        <w:t xml:space="preserve">Einfluss bedeutet schon, dass das System eine gute Empfehlung gemacht hat. Hier wird mit pos. Einfluss gemeint, dass man diese guten Empfehlungen irgendwie bevorzugen möchte. Dies macht man mit der positiven „Belohnung“. </w:t>
       </w:r>
     </w:p>
   </w:comment>
@@ -6775,7 +6533,7 @@
 </file>
 
 <file path=customXml/itemProps1.xml><?xml version="1.0" encoding="utf-8"?>
-<ds:datastoreItem xmlns:ds="http://schemas.openxmlformats.org/officeDocument/2006/customXml" ds:itemID="{B00E9AA6-8978-4911-9AAF-E9D44D11C00B}">
+<ds:datastoreItem xmlns:ds="http://schemas.openxmlformats.org/officeDocument/2006/customXml" ds:itemID="{A1AE7A86-3AEC-4FDC-9019-884B422D8751}">
   <ds:schemaRefs>
     <ds:schemaRef ds:uri="http://schemas.openxmlformats.org/officeDocument/2006/bibliography"/>
   </ds:schemaRefs>

</xml_diff>